<commit_message>
Finished the results section on encryption + decryption
</commit_message>
<xml_diff>
--- a/documents/Results.docx
+++ b/documents/Results.docx
@@ -29,41 +29,21 @@
         <w:rPr>
           <w:rFonts w:ascii="Times New Roman" w:hAnsi="Times New Roman" w:cs="Times New Roman"/>
         </w:rPr>
-        <w:t xml:space="preserve">Ben </w:t>
-      </w:r>
-      <w:proofErr w:type="spellStart"/>
-      <w:r>
-        <w:rPr>
-          <w:rFonts w:ascii="Times New Roman" w:hAnsi="Times New Roman" w:cs="Times New Roman"/>
-        </w:rPr>
-        <w:t>Korza</w:t>
-      </w:r>
-      <w:proofErr w:type="spellEnd"/>
-      <w:r>
-        <w:rPr>
-          <w:rFonts w:ascii="Times New Roman" w:hAnsi="Times New Roman" w:cs="Times New Roman"/>
-        </w:rPr>
-        <w:t>, Mark Fitzgibbon, Mitchell Caisse</w:t>
+        <w:t>Ben Korza, Mark Fitzgibbon, Mitchell Caisse</w:t>
       </w:r>
     </w:p>
     <w:p>
       <w:pPr>
+        <w:pStyle w:val="Heading1"/>
         <w:spacing w:line="360" w:lineRule="auto"/>
-        <w:jc w:val="center"/>
-        <w:rPr>
-          <w:rFonts w:ascii="Times New Roman" w:hAnsi="Times New Roman" w:cs="Times New Roman"/>
-        </w:rPr>
       </w:pPr>
       <w:r>
-        <w:rPr>
-          <w:rFonts w:ascii="Times New Roman" w:hAnsi="Times New Roman" w:cs="Times New Roman"/>
-        </w:rPr>
-        <w:t>Results Section</w:t>
+        <w:t>Results</w:t>
       </w:r>
     </w:p>
     <w:p>
       <w:pPr>
-        <w:spacing w:line="360" w:lineRule="auto"/>
+        <w:spacing w:line="480" w:lineRule="auto"/>
         <w:ind w:firstLine="720"/>
         <w:rPr>
           <w:rFonts w:ascii="Times New Roman" w:hAnsi="Times New Roman" w:cs="Times New Roman"/>
@@ -73,139 +53,127 @@
         <w:rPr>
           <w:rFonts w:ascii="Times New Roman" w:hAnsi="Times New Roman" w:cs="Times New Roman"/>
         </w:rPr>
-        <w:t>The main goal of our project was to create an Anonymous chat program to allow users to communicate with each other anonymously. We have defined several metrics that determine how successful we were in creat</w:t>
+        <w:t xml:space="preserve">The main goal of our project was to create an Anonymous chat program to allow users to communicate with each other anonymously. </w:t>
       </w:r>
       <w:r>
         <w:rPr>
           <w:rFonts w:ascii="Times New Roman" w:hAnsi="Times New Roman" w:cs="Times New Roman"/>
         </w:rPr>
-        <w:t>ing this protocol. These metrics include whether an adversary could determine who sent a packet based on the time difference between a successful and unsuccessful encryption.</w:t>
+        <w:t>We have ran several tests to determine how practical our implementation is. These tests include anonymity tests, network utilization tests, and scalability tests. The result and anaylsis of the tests that we ran are discussed in detail below.</w:t>
       </w:r>
       <w:r>
         <w:rPr>
           <w:rFonts w:ascii="Times New Roman" w:hAnsi="Times New Roman" w:cs="Times New Roman"/>
         </w:rPr>
         <w:t xml:space="preserve"> </w:t>
-      </w:r>
-      <w:r>
-        <w:rPr>
-          <w:rFonts w:ascii="Times New Roman" w:hAnsi="Times New Roman" w:cs="Times New Roman"/>
-        </w:rPr>
-        <w:t xml:space="preserve"> We also tested latency to confirm our protocol was useful in practice.  Finally, we tested our protocol’s network utilization to ensure </w:t>
-      </w:r>
-      <w:proofErr w:type="gramStart"/>
-      <w:r>
-        <w:rPr>
-          <w:rFonts w:ascii="Times New Roman" w:hAnsi="Times New Roman" w:cs="Times New Roman"/>
-        </w:rPr>
-        <w:t>the it</w:t>
-      </w:r>
-      <w:proofErr w:type="gramEnd"/>
-      <w:r>
-        <w:rPr>
-          <w:rFonts w:ascii="Times New Roman" w:hAnsi="Times New Roman" w:cs="Times New Roman"/>
-        </w:rPr>
-        <w:t xml:space="preserve"> does not saturate the network.  </w:t>
-      </w:r>
-      <w:bookmarkStart w:id="0" w:name="_GoBack"/>
-      <w:bookmarkEnd w:id="0"/>
-    </w:p>
-    <w:p>
-      <w:pPr>
-        <w:spacing w:line="360" w:lineRule="auto"/>
-        <w:ind w:firstLine="720"/>
-        <w:rPr>
-          <w:rFonts w:ascii="Times New Roman" w:hAnsi="Times New Roman" w:cs="Times New Roman"/>
-        </w:rPr>
-      </w:pPr>
-      <w:r>
-        <w:rPr>
-          <w:rFonts w:ascii="Times New Roman" w:hAnsi="Times New Roman" w:cs="Times New Roman"/>
-        </w:rPr>
-        <w:t>To ensure the use of encryption wouldn’t add significant overhead to our protocol,</w:t>
-      </w:r>
-      <w:r>
-        <w:rPr>
-          <w:rFonts w:ascii="Times New Roman" w:hAnsi="Times New Roman" w:cs="Times New Roman"/>
-        </w:rPr>
-        <w:t xml:space="preserve"> we test</w:t>
-      </w:r>
-      <w:r>
-        <w:rPr>
-          <w:rFonts w:ascii="Times New Roman" w:hAnsi="Times New Roman" w:cs="Times New Roman"/>
-        </w:rPr>
-        <w:t>ed</w:t>
-      </w:r>
-      <w:r>
-        <w:rPr>
-          <w:rFonts w:ascii="Times New Roman" w:hAnsi="Times New Roman" w:cs="Times New Roman"/>
-        </w:rPr>
-        <w:t xml:space="preserve"> the time it takes for messages of various sizes to be encrypted and then decrypted. We </w:t>
-      </w:r>
-      <w:r>
-        <w:rPr>
-          <w:rFonts w:ascii="Times New Roman" w:hAnsi="Times New Roman" w:cs="Times New Roman"/>
-        </w:rPr>
-        <w:t>sent</w:t>
-      </w:r>
-      <w:r>
-        <w:rPr>
-          <w:rFonts w:ascii="Times New Roman" w:hAnsi="Times New Roman" w:cs="Times New Roman"/>
-        </w:rPr>
-        <w:t xml:space="preserve"> messages with lengths </w:t>
-      </w:r>
-      <w:r>
-        <w:rPr>
-          <w:rFonts w:ascii="Times New Roman" w:hAnsi="Times New Roman" w:cs="Times New Roman"/>
-        </w:rPr>
-        <w:t>increasing in increments of 20</w:t>
-      </w:r>
-      <w:r>
-        <w:rPr>
-          <w:rFonts w:ascii="Times New Roman" w:hAnsi="Times New Roman" w:cs="Times New Roman"/>
-        </w:rPr>
-        <w:t>, and recorded the times of both successful and unsuccessful decryptions</w:t>
-      </w:r>
-      <w:r>
-        <w:rPr>
-          <w:rFonts w:ascii="Times New Roman" w:hAnsi="Times New Roman" w:cs="Times New Roman"/>
-        </w:rPr>
-        <w:t xml:space="preserve">. The results are shown in </w:t>
-      </w:r>
-      <w:r>
-        <w:rPr>
-          <w:rFonts w:ascii="Times New Roman" w:hAnsi="Times New Roman" w:cs="Times New Roman"/>
-        </w:rPr>
-        <w:t>Graph A</w:t>
-      </w:r>
-      <w:r>
-        <w:rPr>
-          <w:rFonts w:ascii="Times New Roman" w:hAnsi="Times New Roman" w:cs="Times New Roman"/>
-        </w:rPr>
-        <w:t>.</w:t>
       </w:r>
     </w:p>
     <w:p>
       <w:pPr>
+        <w:pStyle w:val="Heading2"/>
         <w:spacing w:line="360" w:lineRule="auto"/>
-        <w:jc w:val="center"/>
-        <w:rPr>
-          <w:rFonts w:ascii="Times New Roman" w:hAnsi="Times New Roman" w:cs="Times New Roman"/>
-        </w:rPr>
       </w:pPr>
       <w:r>
-        <w:rPr>
-          <w:noProof/>
-        </w:rPr>
+        <w:t>Encryption and Decryption</w:t>
+      </w:r>
+    </w:p>
+    <w:p>
+      <w:pPr>
+        <w:spacing w:line="480" w:lineRule="auto"/>
+        <w:ind w:firstLine="720"/>
+        <w:rPr>
+          <w:rFonts w:ascii="Times New Roman" w:hAnsi="Times New Roman" w:cs="Times New Roman"/>
+        </w:rPr>
+      </w:pPr>
+      <w:r>
+        <w:rPr>
+          <w:rFonts w:ascii="Times New Roman" w:hAnsi="Times New Roman" w:cs="Times New Roman"/>
+        </w:rPr>
+        <w:t>To ensure the use of encryption wouldn’t add significant overhead to our protocol,</w:t>
+      </w:r>
+      <w:r>
+        <w:rPr>
+          <w:rFonts w:ascii="Times New Roman" w:hAnsi="Times New Roman" w:cs="Times New Roman"/>
+        </w:rPr>
+        <w:t xml:space="preserve"> we test</w:t>
+      </w:r>
+      <w:r>
+        <w:rPr>
+          <w:rFonts w:ascii="Times New Roman" w:hAnsi="Times New Roman" w:cs="Times New Roman"/>
+        </w:rPr>
+        <w:t>ed</w:t>
+      </w:r>
+      <w:r>
+        <w:rPr>
+          <w:rFonts w:ascii="Times New Roman" w:hAnsi="Times New Roman" w:cs="Times New Roman"/>
+        </w:rPr>
+        <w:t xml:space="preserve"> the time it takes for messages of various sizes to be encrypted and then decrypted. </w:t>
+      </w:r>
+      <w:r>
+        <w:rPr>
+          <w:rFonts w:ascii="Times New Roman" w:hAnsi="Times New Roman" w:cs="Times New Roman"/>
+        </w:rPr>
+        <w:t>In order to do this we encrypted messages with a length with a range of 20 to 1000 increasing by 20 each time.</w:t>
+      </w:r>
+      <w:r>
+        <w:rPr>
+          <w:rFonts w:ascii="Times New Roman" w:hAnsi="Times New Roman" w:cs="Times New Roman"/>
+        </w:rPr>
+        <w:t xml:space="preserve"> As Figure 1 shows, the time required to encrypt a message is relatively minimum with the average time being around 0.15 milliseconds. The time required to decrypt a message is longer than encrypting, 8.13 milliseconds on average, but is still not that much of an overhead. These times are less than our metric of 250ms for encryption and decryption.</w:t>
+      </w:r>
+    </w:p>
+    <w:p>
+      <w:pPr>
+        <w:keepNext/>
+        <w:spacing w:line="360" w:lineRule="auto"/>
+        <w:ind w:firstLine="720"/>
+        <w:jc w:val="center"/>
+      </w:pPr>
+      <w:r>
         <w:drawing>
-          <wp:inline distT="0" distB="0" distL="0" distR="0" wp14:anchorId="00538639" wp14:editId="34D45B1F">
-            <wp:extent cx="5924550" cy="3867150"/>
-            <wp:effectExtent l="0" t="0" r="0" b="0"/>
-            <wp:docPr id="2" name="Chart 2"/>
-            <wp:cNvGraphicFramePr/>
+          <wp:inline distT="0" distB="0" distL="0" distR="0" wp14:anchorId="347B584F" wp14:editId="7AF79B59">
+            <wp:extent cx="3705225" cy="581025"/>
+            <wp:effectExtent l="0" t="0" r="9525" b="9525"/>
+            <wp:docPr id="3" name="Picture 3"/>
+            <wp:cNvGraphicFramePr>
+              <a:graphicFrameLocks xmlns:a="http://schemas.openxmlformats.org/drawingml/2006/main" noChangeAspect="1"/>
+            </wp:cNvGraphicFramePr>
             <a:graphic xmlns:a="http://schemas.openxmlformats.org/drawingml/2006/main">
-              <a:graphicData uri="http://schemas.openxmlformats.org/drawingml/2006/chart">
-                <c:chart xmlns:c="http://schemas.openxmlformats.org/drawingml/2006/chart" xmlns:r="http://schemas.openxmlformats.org/officeDocument/2006/relationships" r:id="rId6"/>
+              <a:graphicData uri="http://schemas.openxmlformats.org/drawingml/2006/picture">
+                <pic:pic xmlns:pic="http://schemas.openxmlformats.org/drawingml/2006/picture">
+                  <pic:nvPicPr>
+                    <pic:cNvPr id="0" name="Picture 1"/>
+                    <pic:cNvPicPr>
+                      <a:picLocks noChangeAspect="1" noChangeArrowheads="1"/>
+                    </pic:cNvPicPr>
+                  </pic:nvPicPr>
+                  <pic:blipFill>
+                    <a:blip r:embed="rId6">
+                      <a:extLst>
+                        <a:ext uri="{28A0092B-C50C-407E-A947-70E740481C1C}">
+                          <a14:useLocalDpi xmlns:a14="http://schemas.microsoft.com/office/drawing/2010/main" val="0"/>
+                        </a:ext>
+                      </a:extLst>
+                    </a:blip>
+                    <a:srcRect/>
+                    <a:stretch>
+                      <a:fillRect/>
+                    </a:stretch>
+                  </pic:blipFill>
+                  <pic:spPr bwMode="auto">
+                    <a:xfrm>
+                      <a:off x="0" y="0"/>
+                      <a:ext cx="3705225" cy="581025"/>
+                    </a:xfrm>
+                    <a:prstGeom prst="rect">
+                      <a:avLst/>
+                    </a:prstGeom>
+                    <a:noFill/>
+                    <a:ln>
+                      <a:noFill/>
+                    </a:ln>
+                  </pic:spPr>
+                </pic:pic>
               </a:graphicData>
             </a:graphic>
           </wp:inline>
@@ -214,188 +182,76 @@
     </w:p>
     <w:p>
       <w:pPr>
-        <w:spacing w:line="360" w:lineRule="auto"/>
+        <w:pStyle w:val="Caption"/>
         <w:jc w:val="center"/>
-        <w:rPr>
-          <w:rFonts w:ascii="Times New Roman" w:hAnsi="Times New Roman" w:cs="Times New Roman"/>
-        </w:rPr>
       </w:pPr>
       <w:r>
-        <w:rPr>
-          <w:rFonts w:ascii="Times New Roman" w:hAnsi="Times New Roman" w:cs="Times New Roman"/>
-        </w:rPr>
-        <w:t>Graph</w:t>
+        <w:t xml:space="preserve">Figure </w:t>
       </w:r>
+      <w:fldSimple w:instr=" SEQ Figure \* ARABIC ">
+        <w:r>
+          <w:rPr>
+            <w:noProof/>
+          </w:rPr>
+          <w:t>1</w:t>
+        </w:r>
+      </w:fldSimple>
       <w:r>
-        <w:rPr>
-          <w:rFonts w:ascii="Times New Roman" w:hAnsi="Times New Roman" w:cs="Times New Roman"/>
-        </w:rPr>
-        <w:t xml:space="preserve"> A</w:t>
+        <w:t xml:space="preserve"> Encryption and Decryption Times</w:t>
       </w:r>
     </w:p>
     <w:p>
       <w:pPr>
-        <w:spacing w:line="360" w:lineRule="auto"/>
-        <w:ind w:firstLine="720"/>
+        <w:spacing w:line="480" w:lineRule="auto"/>
         <w:rPr>
           <w:rFonts w:ascii="Times New Roman" w:hAnsi="Times New Roman" w:cs="Times New Roman"/>
         </w:rPr>
       </w:pPr>
       <w:r>
-        <w:rPr>
-          <w:rFonts w:ascii="Times New Roman" w:hAnsi="Times New Roman" w:cs="Times New Roman"/>
-        </w:rPr>
-        <w:t xml:space="preserve">These results suggest that the use of encryption did not add significant overhead to our protocol.  </w:t>
+        <w:tab/>
       </w:r>
       <w:r>
         <w:rPr>
           <w:rFonts w:ascii="Times New Roman" w:hAnsi="Times New Roman" w:cs="Times New Roman"/>
         </w:rPr>
-        <w:t>In addition</w:t>
+        <w:t xml:space="preserve">Encryption time does vary greatly depending on the length of the message, as can be seen below in Figure 2. Messages with a longer length take considerably less time to encrypt than messages with a smaller length. However after the message length gets to around 150 characters encryption time levels </w:t>
       </w:r>
       <w:r>
         <w:rPr>
           <w:rFonts w:ascii="Times New Roman" w:hAnsi="Times New Roman" w:cs="Times New Roman"/>
         </w:rPr>
-        <w:t xml:space="preserve">, </w:t>
+        <w:t xml:space="preserve">out at around 0.15 milliseconds. There is a spike around 640 characters, which is most likely due to the encryption algorithm used. These results show that the encryption over head is dependent upon the message length, and there for the use of our chat program. If a user sends a lot of longer messages, </w:t>
       </w:r>
       <w:r>
         <w:rPr>
           <w:rFonts w:ascii="Times New Roman" w:hAnsi="Times New Roman" w:cs="Times New Roman"/>
         </w:rPr>
-        <w:t>the difference between the successful and unsuccessful decryption times is</w:t>
+        <w:lastRenderedPageBreak/>
+        <w:t>encryption overhead will be lower than if they send longer messages versus smaller messages. As can be seen in Figure 3, the decryption time follows a similar trend to encryption.</w:t>
       </w:r>
       <w:r>
         <w:rPr>
           <w:rFonts w:ascii="Times New Roman" w:hAnsi="Times New Roman" w:cs="Times New Roman"/>
         </w:rPr>
-        <w:t xml:space="preserve"> both</w:t>
-      </w:r>
-      <w:r>
-        <w:rPr>
-          <w:rFonts w:ascii="Times New Roman" w:hAnsi="Times New Roman" w:cs="Times New Roman"/>
-        </w:rPr>
-        <w:t xml:space="preserve"> small </w:t>
-      </w:r>
-      <w:r>
-        <w:rPr>
-          <w:rFonts w:ascii="Times New Roman" w:hAnsi="Times New Roman" w:cs="Times New Roman"/>
-        </w:rPr>
-        <w:t xml:space="preserve">and random </w:t>
-      </w:r>
-      <w:r>
-        <w:rPr>
-          <w:rFonts w:ascii="Times New Roman" w:hAnsi="Times New Roman" w:cs="Times New Roman"/>
-        </w:rPr>
-        <w:t xml:space="preserve">enough </w:t>
-      </w:r>
-      <w:r>
-        <w:rPr>
-          <w:rFonts w:ascii="Times New Roman" w:hAnsi="Times New Roman" w:cs="Times New Roman"/>
-        </w:rPr>
-        <w:t>such that we are confident an adversary could not confidently determine who sent a message based on the</w:t>
-      </w:r>
-      <w:r>
-        <w:rPr>
-          <w:rFonts w:ascii="Times New Roman" w:hAnsi="Times New Roman" w:cs="Times New Roman"/>
-        </w:rPr>
-        <w:t>se</w:t>
-      </w:r>
-      <w:r>
-        <w:rPr>
-          <w:rFonts w:ascii="Times New Roman" w:hAnsi="Times New Roman" w:cs="Times New Roman"/>
-        </w:rPr>
-        <w:t xml:space="preserve"> times.  </w:t>
+        <w:tab/>
       </w:r>
     </w:p>
     <w:p>
       <w:pPr>
+        <w:keepNext/>
         <w:spacing w:line="360" w:lineRule="auto"/>
         <w:ind w:firstLine="720"/>
-        <w:rPr>
-          <w:rFonts w:ascii="Times New Roman" w:hAnsi="Times New Roman" w:cs="Times New Roman"/>
-        </w:rPr>
+        <w:jc w:val="center"/>
       </w:pPr>
       <w:r>
         <w:rPr>
-          <w:rFonts w:ascii="Times New Roman" w:hAnsi="Times New Roman" w:cs="Times New Roman"/>
-        </w:rPr>
-        <w:lastRenderedPageBreak/>
-        <w:t xml:space="preserve">Another thing crucial to the success of our protocol was its bandwidth consumption. In order to make sure </w:t>
-      </w:r>
-      <w:proofErr w:type="spellStart"/>
-      <w:r>
-        <w:rPr>
-          <w:rFonts w:ascii="Times New Roman" w:hAnsi="Times New Roman" w:cs="Times New Roman"/>
-        </w:rPr>
-        <w:t>Anonychat</w:t>
-      </w:r>
-      <w:proofErr w:type="spellEnd"/>
-      <w:r>
-        <w:rPr>
-          <w:rFonts w:ascii="Times New Roman" w:hAnsi="Times New Roman" w:cs="Times New Roman"/>
-        </w:rPr>
-        <w:t xml:space="preserve"> was scalable we tested our network utilization.  We did this by running the application on 25 clients running locally over the course of five minutes.  During this time, messages were sent between clients at random intervals ranging from five to 35 seconds.  </w:t>
-      </w:r>
-      <w:r>
-        <w:rPr>
-          <w:rFonts w:ascii="Times New Roman" w:hAnsi="Times New Roman" w:cs="Times New Roman"/>
-        </w:rPr>
-        <w:t>As this happened</w:t>
-      </w:r>
-      <w:r>
-        <w:rPr>
-          <w:rFonts w:ascii="Times New Roman" w:hAnsi="Times New Roman" w:cs="Times New Roman"/>
-        </w:rPr>
-        <w:t xml:space="preserve">, we measured the amount of packets that existed in the network.  The results </w:t>
-      </w:r>
-      <w:r>
-        <w:rPr>
-          <w:rFonts w:ascii="Times New Roman" w:hAnsi="Times New Roman" w:cs="Times New Roman"/>
-        </w:rPr>
-        <w:t xml:space="preserve">of these tests </w:t>
-      </w:r>
-      <w:r>
-        <w:rPr>
-          <w:rFonts w:ascii="Times New Roman" w:hAnsi="Times New Roman" w:cs="Times New Roman"/>
-        </w:rPr>
-        <w:t xml:space="preserve">are reflected in Graph </w:t>
-      </w:r>
-      <w:r>
-        <w:rPr>
-          <w:rFonts w:ascii="Times New Roman" w:hAnsi="Times New Roman" w:cs="Times New Roman"/>
-        </w:rPr>
-        <w:t>B</w:t>
-      </w:r>
-      <w:r>
-        <w:rPr>
-          <w:rFonts w:ascii="Times New Roman" w:hAnsi="Times New Roman" w:cs="Times New Roman"/>
-        </w:rPr>
-        <w:t xml:space="preserve">. </w:t>
-      </w:r>
-    </w:p>
-    <w:p>
-      <w:pPr>
-        <w:spacing w:line="360" w:lineRule="auto"/>
-        <w:ind w:firstLine="720"/>
-        <w:rPr>
-          <w:rFonts w:ascii="Times New Roman" w:hAnsi="Times New Roman" w:cs="Times New Roman"/>
-          <w:sz w:val="24"/>
-          <w:szCs w:val="24"/>
-        </w:rPr>
-      </w:pPr>
-      <w:r>
-        <w:rPr>
-          <w:rFonts w:ascii="Times New Roman" w:hAnsi="Times New Roman" w:cs="Times New Roman"/>
           <w:noProof/>
-          <w:sz w:val="24"/>
-          <w:szCs w:val="24"/>
         </w:rPr>
         <w:drawing>
-          <wp:inline distT="0" distB="0" distL="0" distR="0" wp14:anchorId="394ECE7B" wp14:editId="1F54287E">
-            <wp:extent cx="5486400" cy="3352800"/>
-            <wp:effectExtent l="0" t="0" r="19050" b="19050"/>
-            <wp:docPr id="1" name="Chart 1"/>
+          <wp:inline distT="0" distB="0" distL="0" distR="0" wp14:anchorId="53FDCD98" wp14:editId="4AC52DFD">
+            <wp:extent cx="4572000" cy="2743200"/>
+            <wp:effectExtent l="0" t="0" r="0" b="0"/>
+            <wp:docPr id="5" name="Chart 5"/>
             <wp:cNvGraphicFramePr/>
             <a:graphic xmlns:a="http://schemas.openxmlformats.org/drawingml/2006/main">
               <a:graphicData uri="http://schemas.openxmlformats.org/drawingml/2006/chart">
@@ -408,6 +264,179 @@
     </w:p>
     <w:p>
       <w:pPr>
+        <w:pStyle w:val="Caption"/>
+        <w:jc w:val="center"/>
+      </w:pPr>
+      <w:r>
+        <w:t xml:space="preserve">Figure </w:t>
+      </w:r>
+      <w:fldSimple w:instr=" SEQ Figure \* ARABIC ">
+        <w:r>
+          <w:rPr>
+            <w:noProof/>
+          </w:rPr>
+          <w:t>2</w:t>
+        </w:r>
+      </w:fldSimple>
+      <w:r>
+        <w:t xml:space="preserve"> Encryption Time Trend</w:t>
+      </w:r>
+    </w:p>
+    <w:p>
+      <w:pPr>
+        <w:spacing w:line="480" w:lineRule="auto"/>
+        <w:ind w:firstLine="720"/>
+      </w:pPr>
+      <w:r>
+        <w:rPr>
+          <w:rFonts w:ascii="Times New Roman" w:hAnsi="Times New Roman" w:cs="Times New Roman"/>
+        </w:rPr>
+        <w:t xml:space="preserve">In addition to ensuring that encryption and decryption does not add too much over head to our protocol, we also wanted to ensure that a successful decryption will not expose a peer as a recipient. To do this we ran a similar test as above, but this time decrypted each message with the correct private key and an incorrect private key. In Figure 3, it can be seen that the time for an unsuccessful encryption does not differ by much of that of a successful decryption. An unsuccessful encryption is not always faster than a successful encryption. The average time difference between a successful and unsuccessful encryption is 0.0527 milliseconds. This difference is miniscule </w:t>
+      </w:r>
+      <w:bookmarkStart w:id="0" w:name="_GoBack"/>
+      <w:bookmarkEnd w:id="0"/>
+      <w:r>
+        <w:rPr>
+          <w:rFonts w:ascii="Times New Roman" w:hAnsi="Times New Roman" w:cs="Times New Roman"/>
+        </w:rPr>
+        <w:t>and will make it hard to determine the recipient of a message by analyzing decryption times.</w:t>
+      </w:r>
+    </w:p>
+    <w:p>
+      <w:pPr>
+        <w:keepNext/>
+        <w:spacing w:line="360" w:lineRule="auto"/>
+        <w:jc w:val="center"/>
+      </w:pPr>
+      <w:r>
+        <w:rPr>
+          <w:noProof/>
+        </w:rPr>
+        <w:lastRenderedPageBreak/>
+        <w:drawing>
+          <wp:inline distT="0" distB="0" distL="0" distR="0" wp14:anchorId="08E0621A" wp14:editId="23202570">
+            <wp:extent cx="5924550" cy="3867150"/>
+            <wp:effectExtent l="0" t="0" r="0" b="0"/>
+            <wp:docPr id="2" name="Chart 2"/>
+            <wp:cNvGraphicFramePr/>
+            <a:graphic xmlns:a="http://schemas.openxmlformats.org/drawingml/2006/main">
+              <a:graphicData uri="http://schemas.openxmlformats.org/drawingml/2006/chart">
+                <c:chart xmlns:c="http://schemas.openxmlformats.org/drawingml/2006/chart" xmlns:r="http://schemas.openxmlformats.org/officeDocument/2006/relationships" r:id="rId8"/>
+              </a:graphicData>
+            </a:graphic>
+          </wp:inline>
+        </w:drawing>
+      </w:r>
+    </w:p>
+    <w:p>
+      <w:pPr>
+        <w:pStyle w:val="Caption"/>
+        <w:jc w:val="center"/>
+        <w:rPr>
+          <w:rFonts w:ascii="Times New Roman" w:hAnsi="Times New Roman" w:cs="Times New Roman"/>
+        </w:rPr>
+      </w:pPr>
+      <w:r>
+        <w:t xml:space="preserve">Figure </w:t>
+      </w:r>
+      <w:fldSimple w:instr=" SEQ Figure \* ARABIC ">
+        <w:r>
+          <w:rPr>
+            <w:noProof/>
+          </w:rPr>
+          <w:t>3</w:t>
+        </w:r>
+      </w:fldSimple>
+      <w:r>
+        <w:t>: Unsuccessful vs Successful Decryption Times</w:t>
+      </w:r>
+    </w:p>
+    <w:p>
+      <w:pPr>
+        <w:spacing w:line="360" w:lineRule="auto"/>
+        <w:ind w:firstLine="720"/>
+        <w:rPr>
+          <w:rFonts w:ascii="Times New Roman" w:hAnsi="Times New Roman" w:cs="Times New Roman"/>
+        </w:rPr>
+      </w:pPr>
+      <w:r>
+        <w:rPr>
+          <w:rFonts w:ascii="Times New Roman" w:hAnsi="Times New Roman" w:cs="Times New Roman"/>
+        </w:rPr>
+        <w:t xml:space="preserve">Another thing crucial to the success of our protocol was its bandwidth consumption. In order to make sure Anonychat was scalable we tested our network utilization.  We did this by running the application on 25 clients running locally over the course of five minutes.  During this time, messages were sent between clients at random intervals ranging from five to 35 seconds.  </w:t>
+      </w:r>
+      <w:r>
+        <w:rPr>
+          <w:rFonts w:ascii="Times New Roman" w:hAnsi="Times New Roman" w:cs="Times New Roman"/>
+        </w:rPr>
+        <w:t>As this happened</w:t>
+      </w:r>
+      <w:r>
+        <w:rPr>
+          <w:rFonts w:ascii="Times New Roman" w:hAnsi="Times New Roman" w:cs="Times New Roman"/>
+        </w:rPr>
+        <w:t xml:space="preserve">, we measured the amount of packets that existed in the network.  The results </w:t>
+      </w:r>
+      <w:r>
+        <w:rPr>
+          <w:rFonts w:ascii="Times New Roman" w:hAnsi="Times New Roman" w:cs="Times New Roman"/>
+        </w:rPr>
+        <w:t xml:space="preserve">of these tests </w:t>
+      </w:r>
+      <w:r>
+        <w:rPr>
+          <w:rFonts w:ascii="Times New Roman" w:hAnsi="Times New Roman" w:cs="Times New Roman"/>
+        </w:rPr>
+        <w:t xml:space="preserve">are reflected in Graph </w:t>
+      </w:r>
+      <w:r>
+        <w:rPr>
+          <w:rFonts w:ascii="Times New Roman" w:hAnsi="Times New Roman" w:cs="Times New Roman"/>
+        </w:rPr>
+        <w:t>B</w:t>
+      </w:r>
+      <w:r>
+        <w:rPr>
+          <w:rFonts w:ascii="Times New Roman" w:hAnsi="Times New Roman" w:cs="Times New Roman"/>
+        </w:rPr>
+        <w:t xml:space="preserve">. </w:t>
+      </w:r>
+    </w:p>
+    <w:p>
+      <w:pPr>
+        <w:spacing w:line="360" w:lineRule="auto"/>
+        <w:ind w:firstLine="720"/>
+        <w:rPr>
+          <w:rFonts w:ascii="Times New Roman" w:hAnsi="Times New Roman" w:cs="Times New Roman"/>
+          <w:sz w:val="24"/>
+          <w:szCs w:val="24"/>
+        </w:rPr>
+      </w:pPr>
+      <w:r>
+        <w:rPr>
+          <w:rFonts w:ascii="Times New Roman" w:hAnsi="Times New Roman" w:cs="Times New Roman"/>
+          <w:noProof/>
+          <w:sz w:val="24"/>
+          <w:szCs w:val="24"/>
+        </w:rPr>
+        <w:lastRenderedPageBreak/>
+        <w:drawing>
+          <wp:inline distT="0" distB="0" distL="0" distR="0" wp14:anchorId="394ECE7B" wp14:editId="1F54287E">
+            <wp:extent cx="5486400" cy="3352800"/>
+            <wp:effectExtent l="0" t="0" r="19050" b="19050"/>
+            <wp:docPr id="1" name="Chart 1"/>
+            <wp:cNvGraphicFramePr/>
+            <a:graphic xmlns:a="http://schemas.openxmlformats.org/drawingml/2006/main">
+              <a:graphicData uri="http://schemas.openxmlformats.org/drawingml/2006/chart">
+                <c:chart xmlns:c="http://schemas.openxmlformats.org/drawingml/2006/chart" xmlns:r="http://schemas.openxmlformats.org/officeDocument/2006/relationships" r:id="rId9"/>
+              </a:graphicData>
+            </a:graphic>
+          </wp:inline>
+        </w:drawing>
+      </w:r>
+    </w:p>
+    <w:p>
+      <w:pPr>
         <w:spacing w:line="360" w:lineRule="auto"/>
         <w:jc w:val="center"/>
         <w:rPr>
@@ -527,22 +556,7 @@
         <w:rPr>
           <w:rFonts w:ascii="Times New Roman" w:hAnsi="Times New Roman" w:cs="Times New Roman"/>
         </w:rPr>
-        <w:lastRenderedPageBreak/>
-        <w:t xml:space="preserve">Since we desired </w:t>
-      </w:r>
-      <w:proofErr w:type="spellStart"/>
-      <w:r>
-        <w:rPr>
-          <w:rFonts w:ascii="Times New Roman" w:hAnsi="Times New Roman" w:cs="Times New Roman"/>
-        </w:rPr>
-        <w:t>Anonychat</w:t>
-      </w:r>
-      <w:proofErr w:type="spellEnd"/>
-      <w:r>
-        <w:rPr>
-          <w:rFonts w:ascii="Times New Roman" w:hAnsi="Times New Roman" w:cs="Times New Roman"/>
-        </w:rPr>
-        <w:t xml:space="preserve"> to be a practical protocol, it was crucial we test the latency of sending packets across the network.  To do this we created three nodes and had them communicate with each other.  We recorded the RTTs of packets, and the results can be seen in the following three tables.</w:t>
+        <w:t>Since we desired Anonychat to be a practical protocol, it was crucial we test the latency of sending packets across the network.  To do this we created three nodes and had them communicate with each other.  We recorded the RTTs of packets, and the results can be seen in the following three tables.</w:t>
       </w:r>
     </w:p>
     <w:p>
@@ -597,21 +611,7 @@
         <w:rPr>
           <w:rFonts w:ascii="Times New Roman" w:hAnsi="Times New Roman" w:cs="Times New Roman"/>
         </w:rPr>
-        <w:t xml:space="preserve">              (</w:t>
-      </w:r>
-      <w:proofErr w:type="spellStart"/>
-      <w:r>
-        <w:rPr>
-          <w:rFonts w:ascii="Times New Roman" w:hAnsi="Times New Roman" w:cs="Times New Roman"/>
-        </w:rPr>
-        <w:t>ms</w:t>
-      </w:r>
-      <w:proofErr w:type="spellEnd"/>
-      <w:r>
-        <w:rPr>
-          <w:rFonts w:ascii="Times New Roman" w:hAnsi="Times New Roman" w:cs="Times New Roman"/>
-        </w:rPr>
-        <w:t>)</w:t>
+        <w:t xml:space="preserve">              (ms)</w:t>
       </w:r>
     </w:p>
     <w:p>
@@ -695,6 +695,7 @@
               <w:rPr>
                 <w:rFonts w:ascii="Times New Roman" w:hAnsi="Times New Roman" w:cs="Times New Roman"/>
               </w:rPr>
+              <w:lastRenderedPageBreak/>
               <w:t>2</w:t>
             </w:r>
           </w:p>
@@ -867,6 +868,7 @@
               <w:rPr>
                 <w:rFonts w:ascii="Times New Roman" w:hAnsi="Times New Roman" w:cs="Times New Roman"/>
               </w:rPr>
+              <w:lastRenderedPageBreak/>
               <w:t>2</w:t>
             </w:r>
           </w:p>
@@ -1039,6 +1041,7 @@
               <w:rPr>
                 <w:rFonts w:ascii="Times New Roman" w:hAnsi="Times New Roman" w:cs="Times New Roman"/>
               </w:rPr>
+              <w:lastRenderedPageBreak/>
               <w:t>2</w:t>
             </w:r>
           </w:p>
@@ -1349,7 +1352,6 @@
         <w:rPr>
           <w:rFonts w:ascii="Times New Roman" w:hAnsi="Times New Roman" w:cs="Times New Roman"/>
         </w:rPr>
-        <w:lastRenderedPageBreak/>
         <w:t xml:space="preserve">     </w:t>
       </w:r>
       <w:r>
@@ -1384,21 +1386,7 @@
         <w:rPr>
           <w:rFonts w:ascii="Times New Roman" w:hAnsi="Times New Roman" w:cs="Times New Roman"/>
         </w:rPr>
-        <w:t xml:space="preserve">  Node              (</w:t>
-      </w:r>
-      <w:proofErr w:type="spellStart"/>
-      <w:r>
-        <w:rPr>
-          <w:rFonts w:ascii="Times New Roman" w:hAnsi="Times New Roman" w:cs="Times New Roman"/>
-        </w:rPr>
-        <w:t>ms</w:t>
-      </w:r>
-      <w:proofErr w:type="spellEnd"/>
-      <w:r>
-        <w:rPr>
-          <w:rFonts w:ascii="Times New Roman" w:hAnsi="Times New Roman" w:cs="Times New Roman"/>
-        </w:rPr>
-        <w:t>)</w:t>
+        <w:t xml:space="preserve">  Node              (ms)</w:t>
       </w:r>
     </w:p>
     <w:p>
@@ -1654,6 +1642,7 @@
               <w:rPr>
                 <w:rFonts w:ascii="Times New Roman" w:hAnsi="Times New Roman" w:cs="Times New Roman"/>
               </w:rPr>
+              <w:lastRenderedPageBreak/>
               <w:t>1</w:t>
             </w:r>
           </w:p>
@@ -2072,7 +2061,6 @@
         <w:rPr>
           <w:rFonts w:ascii="Times New Roman" w:hAnsi="Times New Roman" w:cs="Times New Roman"/>
         </w:rPr>
-        <w:lastRenderedPageBreak/>
         <w:t xml:space="preserve">      </w:t>
       </w:r>
       <w:r>
@@ -2107,21 +2095,7 @@
         <w:rPr>
           <w:rFonts w:ascii="Times New Roman" w:hAnsi="Times New Roman" w:cs="Times New Roman"/>
         </w:rPr>
-        <w:t xml:space="preserve">  Node              (</w:t>
-      </w:r>
-      <w:proofErr w:type="spellStart"/>
-      <w:r>
-        <w:rPr>
-          <w:rFonts w:ascii="Times New Roman" w:hAnsi="Times New Roman" w:cs="Times New Roman"/>
-        </w:rPr>
-        <w:t>ms</w:t>
-      </w:r>
-      <w:proofErr w:type="spellEnd"/>
-      <w:r>
-        <w:rPr>
-          <w:rFonts w:ascii="Times New Roman" w:hAnsi="Times New Roman" w:cs="Times New Roman"/>
-        </w:rPr>
-        <w:t>)</w:t>
+        <w:t xml:space="preserve">  Node              (ms)</w:t>
       </w:r>
     </w:p>
     <w:p>
@@ -2751,21 +2725,7 @@
           <w:rFonts w:ascii="Times New Roman" w:hAnsi="Times New Roman" w:cs="Times New Roman"/>
         </w:rPr>
         <w:lastRenderedPageBreak/>
-        <w:t xml:space="preserve">During this test the ANS reshuffled the peer list x times.  These reshuffles took y </w:t>
-      </w:r>
-      <w:proofErr w:type="spellStart"/>
-      <w:r>
-        <w:rPr>
-          <w:rFonts w:ascii="Times New Roman" w:hAnsi="Times New Roman" w:cs="Times New Roman"/>
-        </w:rPr>
-        <w:t>ms</w:t>
-      </w:r>
-      <w:proofErr w:type="spellEnd"/>
-      <w:r>
-        <w:rPr>
-          <w:rFonts w:ascii="Times New Roman" w:hAnsi="Times New Roman" w:cs="Times New Roman"/>
-        </w:rPr>
-        <w:t xml:space="preserve"> on average.  </w:t>
+        <w:t xml:space="preserve">During this test the ANS reshuffled the peer list x times.  These reshuffles took y ms on average.  </w:t>
       </w:r>
     </w:p>
     <w:p>
@@ -2777,21 +2737,7 @@
           <w:rFonts w:ascii="Times New Roman" w:hAnsi="Times New Roman" w:cs="Times New Roman"/>
         </w:rPr>
         <w:tab/>
-        <w:t xml:space="preserve">The last thing we needed to check was encryption.  Using </w:t>
-      </w:r>
-      <w:proofErr w:type="spellStart"/>
-      <w:r>
-        <w:rPr>
-          <w:rFonts w:ascii="Times New Roman" w:hAnsi="Times New Roman" w:cs="Times New Roman"/>
-        </w:rPr>
-        <w:t>wireshark</w:t>
-      </w:r>
-      <w:proofErr w:type="spellEnd"/>
-      <w:r>
-        <w:rPr>
-          <w:rFonts w:ascii="Times New Roman" w:hAnsi="Times New Roman" w:cs="Times New Roman"/>
-        </w:rPr>
-        <w:t>, we confirmed the messages were indeed encrypted.  No identical packets were found either.</w:t>
+        <w:t>The last thing we needed to check was encryption.  Using wireshark, we confirmed the messages were indeed encrypted.  No identical packets were found either.</w:t>
       </w:r>
     </w:p>
     <w:sectPr>
@@ -3296,6 +3242,49 @@
     <w:name w:val="Normal"/>
     <w:qFormat/>
   </w:style>
+  <w:style w:type="paragraph" w:styleId="Heading1">
+    <w:name w:val="heading 1"/>
+    <w:basedOn w:val="Normal"/>
+    <w:next w:val="Normal"/>
+    <w:link w:val="Heading1Char"/>
+    <w:uiPriority w:val="9"/>
+    <w:qFormat/>
+    <w:rsid w:val="003B704F"/>
+    <w:pPr>
+      <w:keepNext/>
+      <w:keepLines/>
+      <w:spacing w:before="240" w:after="0"/>
+      <w:outlineLvl w:val="0"/>
+    </w:pPr>
+    <w:rPr>
+      <w:rFonts w:asciiTheme="majorHAnsi" w:eastAsiaTheme="majorEastAsia" w:hAnsiTheme="majorHAnsi" w:cstheme="majorBidi"/>
+      <w:color w:val="2E74B5" w:themeColor="accent1" w:themeShade="BF"/>
+      <w:sz w:val="32"/>
+      <w:szCs w:val="32"/>
+    </w:rPr>
+  </w:style>
+  <w:style w:type="paragraph" w:styleId="Heading2">
+    <w:name w:val="heading 2"/>
+    <w:basedOn w:val="Normal"/>
+    <w:next w:val="Normal"/>
+    <w:link w:val="Heading2Char"/>
+    <w:uiPriority w:val="9"/>
+    <w:unhideWhenUsed/>
+    <w:qFormat/>
+    <w:rsid w:val="003B704F"/>
+    <w:pPr>
+      <w:keepNext/>
+      <w:keepLines/>
+      <w:spacing w:before="40" w:after="0"/>
+      <w:outlineLvl w:val="1"/>
+    </w:pPr>
+    <w:rPr>
+      <w:rFonts w:asciiTheme="majorHAnsi" w:eastAsiaTheme="majorEastAsia" w:hAnsiTheme="majorHAnsi" w:cstheme="majorBidi"/>
+      <w:color w:val="2E74B5" w:themeColor="accent1" w:themeShade="BF"/>
+      <w:sz w:val="26"/>
+      <w:szCs w:val="26"/>
+    </w:rPr>
+  </w:style>
   <w:style w:type="character" w:default="1" w:styleId="DefaultParagraphFont">
     <w:name w:val="Default Paragraph Font"/>
     <w:uiPriority w:val="1"/>
@@ -3451,6 +3440,32 @@
       <w:szCs w:val="18"/>
     </w:rPr>
   </w:style>
+  <w:style w:type="character" w:customStyle="1" w:styleId="Heading1Char">
+    <w:name w:val="Heading 1 Char"/>
+    <w:basedOn w:val="DefaultParagraphFont"/>
+    <w:link w:val="Heading1"/>
+    <w:uiPriority w:val="9"/>
+    <w:rsid w:val="003B704F"/>
+    <w:rPr>
+      <w:rFonts w:asciiTheme="majorHAnsi" w:eastAsiaTheme="majorEastAsia" w:hAnsiTheme="majorHAnsi" w:cstheme="majorBidi"/>
+      <w:color w:val="2E74B5" w:themeColor="accent1" w:themeShade="BF"/>
+      <w:sz w:val="32"/>
+      <w:szCs w:val="32"/>
+    </w:rPr>
+  </w:style>
+  <w:style w:type="character" w:customStyle="1" w:styleId="Heading2Char">
+    <w:name w:val="Heading 2 Char"/>
+    <w:basedOn w:val="DefaultParagraphFont"/>
+    <w:link w:val="Heading2"/>
+    <w:uiPriority w:val="9"/>
+    <w:rsid w:val="003B704F"/>
+    <w:rPr>
+      <w:rFonts w:asciiTheme="majorHAnsi" w:eastAsiaTheme="majorEastAsia" w:hAnsiTheme="majorHAnsi" w:cstheme="majorBidi"/>
+      <w:color w:val="2E74B5" w:themeColor="accent1" w:themeShade="BF"/>
+      <w:sz w:val="26"/>
+      <w:szCs w:val="26"/>
+    </w:rPr>
+  </w:style>
 </w:styles>
 </file>
 
@@ -3490,12 +3505,16 @@
             </a:pPr>
             <a:r>
               <a:rPr lang="en-US"/>
-              <a:t>Sucessful vs Unsucessful Decryption Time (ms)</a:t>
+              <a:t>Encryption time</a:t>
             </a:r>
+            <a:r>
+              <a:rPr lang="en-US" baseline="0"/>
+              <a:t> vs Message Length</a:t>
+            </a:r>
+            <a:endParaRPr lang="en-US"/>
           </a:p>
         </c:rich>
       </c:tx>
-      <c:layout/>
       <c:overlay val="0"/>
       <c:spPr>
         <a:noFill/>
@@ -3529,13 +3548,21 @@
     <c:plotArea>
       <c:layout/>
       <c:lineChart>
-        <c:grouping val="standard"/>
+        <c:grouping val="stacked"/>
         <c:varyColors val="0"/>
         <c:ser>
           <c:idx val="0"/>
           <c:order val="0"/>
           <c:tx>
-            <c:v>Sucessful</c:v>
+            <c:strRef>
+              <c:f>Sheet1!$B$1</c:f>
+              <c:strCache>
+                <c:ptCount val="1"/>
+                <c:pt idx="0">
+                  <c:v>Encryption time (ms)</c:v>
+                </c:pt>
+              </c:strCache>
+            </c:strRef>
           </c:tx>
           <c:spPr>
             <a:ln w="28575" cap="rnd">
@@ -3551,7 +3578,14 @@
           </c:marker>
           <c:cat>
             <c:strRef>
-              <c:f>'[Chart in Microsoft Word]Sheet1'!$A$1:$A$51</c:f>
+              <c:extLst>
+                <c:ext xmlns:c15="http://schemas.microsoft.com/office/drawing/2012/chart" uri="{02D57815-91ED-43cb-92C2-25804820EDAC}">
+                  <c15:fullRef>
+                    <c15:sqref>Sheet1!$A$1:$A$51</c15:sqref>
+                  </c15:fullRef>
+                </c:ext>
+              </c:extLst>
+              <c:f>Sheet1!$A$2:$A$51</c:f>
               <c:strCache>
                 <c:ptCount val="50"/>
                 <c:pt idx="0">
@@ -3705,500 +3739,169 @@
                   <c:v>1000</c:v>
                 </c:pt>
               </c:strCache>
-              <c:extLst/>
             </c:strRef>
           </c:cat>
           <c:val>
             <c:numRef>
-              <c:f>'[Chart in Microsoft Word]Sheet1'!$C$2:$C$51</c:f>
+              <c:extLst>
+                <c:ext xmlns:c15="http://schemas.microsoft.com/office/drawing/2012/chart" uri="{02D57815-91ED-43cb-92C2-25804820EDAC}">
+                  <c15:fullRef>
+                    <c15:sqref>Sheet1!$B$2:$B$51</c15:sqref>
+                  </c15:fullRef>
+                </c:ext>
+              </c:extLst>
+              <c:f>Sheet1!$B$3:$B$51</c:f>
               <c:numCache>
                 <c:formatCode>General</c:formatCode>
                 <c:ptCount val="49"/>
                 <c:pt idx="0">
-                  <c:v>10.686</c:v>
+                  <c:v>0.20799999999999999</c:v>
                 </c:pt>
                 <c:pt idx="1">
-                  <c:v>10.135999999999999</c:v>
+                  <c:v>0.19</c:v>
                 </c:pt>
                 <c:pt idx="2">
-                  <c:v>9.4090000000000007</c:v>
+                  <c:v>0.17699999999999999</c:v>
                 </c:pt>
                 <c:pt idx="3">
-                  <c:v>8.8209999999999997</c:v>
+                  <c:v>0.17199999999999999</c:v>
                 </c:pt>
                 <c:pt idx="4">
-                  <c:v>8.3729999999999993</c:v>
+                  <c:v>0.16</c:v>
                 </c:pt>
                 <c:pt idx="5">
-                  <c:v>9.2059999999999995</c:v>
+                  <c:v>0.153</c:v>
                 </c:pt>
                 <c:pt idx="6">
-                  <c:v>7.8259999999999996</c:v>
+                  <c:v>0.14699999999999999</c:v>
                 </c:pt>
                 <c:pt idx="7">
-                  <c:v>7.6890000000000001</c:v>
+                  <c:v>0.14699999999999999</c:v>
                 </c:pt>
                 <c:pt idx="8">
-                  <c:v>7.6420000000000003</c:v>
+                  <c:v>0.14699999999999999</c:v>
                 </c:pt>
                 <c:pt idx="9">
-                  <c:v>7.6719999999999997</c:v>
+                  <c:v>0.14399999999999999</c:v>
                 </c:pt>
                 <c:pt idx="10">
-                  <c:v>7.6890000000000001</c:v>
+                  <c:v>0.14799999999999999</c:v>
                 </c:pt>
                 <c:pt idx="11">
-                  <c:v>8.0169999999999995</c:v>
+                  <c:v>0.14499999999999999</c:v>
                 </c:pt>
                 <c:pt idx="12">
-                  <c:v>7.74</c:v>
+                  <c:v>0.14499999999999999</c:v>
                 </c:pt>
                 <c:pt idx="13">
-                  <c:v>7.734</c:v>
+                  <c:v>0.14499999999999999</c:v>
                 </c:pt>
                 <c:pt idx="14">
-                  <c:v>7.7</c:v>
+                  <c:v>0.14599999999999999</c:v>
                 </c:pt>
                 <c:pt idx="15">
-                  <c:v>7.7130000000000001</c:v>
+                  <c:v>0.14499999999999999</c:v>
                 </c:pt>
                 <c:pt idx="16">
-                  <c:v>7.7759999999999998</c:v>
+                  <c:v>0.14699999999999999</c:v>
                 </c:pt>
                 <c:pt idx="17">
-                  <c:v>7.665</c:v>
+                  <c:v>0.14599999999999999</c:v>
                 </c:pt>
                 <c:pt idx="18">
-                  <c:v>7.7</c:v>
+                  <c:v>0.14699999999999999</c:v>
                 </c:pt>
                 <c:pt idx="19">
-                  <c:v>7.72</c:v>
+                  <c:v>0.14599999999999999</c:v>
                 </c:pt>
                 <c:pt idx="20">
-                  <c:v>7.7229999999999999</c:v>
+                  <c:v>0.15</c:v>
                 </c:pt>
                 <c:pt idx="21">
-                  <c:v>7.7169999999999996</c:v>
+                  <c:v>0.14599999999999999</c:v>
                 </c:pt>
                 <c:pt idx="22">
-                  <c:v>7.6420000000000003</c:v>
+                  <c:v>0.157</c:v>
                 </c:pt>
                 <c:pt idx="23">
-                  <c:v>7.6790000000000003</c:v>
+                  <c:v>0.157</c:v>
                 </c:pt>
                 <c:pt idx="24">
-                  <c:v>7.6660000000000004</c:v>
+                  <c:v>0.14699999999999999</c:v>
                 </c:pt>
                 <c:pt idx="25">
-                  <c:v>7.7130000000000001</c:v>
+                  <c:v>0.14599999999999999</c:v>
                 </c:pt>
                 <c:pt idx="26">
-                  <c:v>7.77</c:v>
+                  <c:v>0.14599999999999999</c:v>
                 </c:pt>
                 <c:pt idx="27">
-                  <c:v>7.7169999999999996</c:v>
+                  <c:v>0.14899999999999999</c:v>
                 </c:pt>
                 <c:pt idx="28">
-                  <c:v>7.9219999999999997</c:v>
+                  <c:v>0.14699999999999999</c:v>
                 </c:pt>
                 <c:pt idx="29">
-                  <c:v>7.9619999999999997</c:v>
+                  <c:v>0.14699999999999999</c:v>
                 </c:pt>
                 <c:pt idx="30">
-                  <c:v>8.2780000000000005</c:v>
+                  <c:v>0.192</c:v>
                 </c:pt>
                 <c:pt idx="31">
-                  <c:v>9.5890000000000004</c:v>
+                  <c:v>0.161</c:v>
                 </c:pt>
                 <c:pt idx="32">
-                  <c:v>7.9850000000000003</c:v>
+                  <c:v>0.159</c:v>
                 </c:pt>
                 <c:pt idx="33">
-                  <c:v>7.7750000000000004</c:v>
+                  <c:v>0.158</c:v>
                 </c:pt>
                 <c:pt idx="34">
-                  <c:v>7.8049999999999997</c:v>
+                  <c:v>0.14699999999999999</c:v>
                 </c:pt>
                 <c:pt idx="35">
-                  <c:v>7.7030000000000003</c:v>
+                  <c:v>0.14899999999999999</c:v>
                 </c:pt>
                 <c:pt idx="36">
-                  <c:v>7.6879999999999997</c:v>
+                  <c:v>0.14699999999999999</c:v>
                 </c:pt>
                 <c:pt idx="37">
-                  <c:v>7.694</c:v>
+                  <c:v>0.14799999999999999</c:v>
                 </c:pt>
                 <c:pt idx="38">
-                  <c:v>7.7469999999999999</c:v>
+                  <c:v>0.152</c:v>
                 </c:pt>
                 <c:pt idx="39">
-                  <c:v>7.7430000000000003</c:v>
+                  <c:v>0.14799999999999999</c:v>
                 </c:pt>
                 <c:pt idx="40">
-                  <c:v>7.65</c:v>
+                  <c:v>0.14699999999999999</c:v>
                 </c:pt>
                 <c:pt idx="41">
-                  <c:v>7.6470000000000002</c:v>
+                  <c:v>0.15</c:v>
                 </c:pt>
                 <c:pt idx="42">
-                  <c:v>7.6669999999999998</c:v>
+                  <c:v>0.14799999999999999</c:v>
                 </c:pt>
                 <c:pt idx="43">
-                  <c:v>7.69</c:v>
+                  <c:v>0.153</c:v>
                 </c:pt>
                 <c:pt idx="44">
-                  <c:v>7.9610000000000003</c:v>
+                  <c:v>0.14899999999999999</c:v>
                 </c:pt>
                 <c:pt idx="45">
-                  <c:v>7.67</c:v>
+                  <c:v>0.14799999999999999</c:v>
                 </c:pt>
                 <c:pt idx="46">
-                  <c:v>7.7539999999999996</c:v>
+                  <c:v>0.14799999999999999</c:v>
                 </c:pt>
                 <c:pt idx="47">
-                  <c:v>7.6639999999999997</c:v>
+                  <c:v>0.14799999999999999</c:v>
                 </c:pt>
                 <c:pt idx="48">
-                  <c:v>7.6660000000000004</c:v>
+                  <c:v>0.151</c:v>
                 </c:pt>
               </c:numCache>
-              <c:extLst/>
-            </c:numRef>
-          </c:val>
-          <c:smooth val="0"/>
-        </c:ser>
-        <c:ser>
-          <c:idx val="1"/>
-          <c:order val="1"/>
-          <c:tx>
-            <c:v>Unsucessful</c:v>
-          </c:tx>
-          <c:spPr>
-            <a:ln w="28575" cap="rnd">
-              <a:solidFill>
-                <a:schemeClr val="accent2"/>
-              </a:solidFill>
-              <a:round/>
-            </a:ln>
-            <a:effectLst/>
-          </c:spPr>
-          <c:marker>
-            <c:symbol val="none"/>
-          </c:marker>
-          <c:cat>
-            <c:strRef>
-              <c:f>'[Chart in Microsoft Word]Sheet1'!$A$1:$A$51</c:f>
-              <c:strCache>
-                <c:ptCount val="50"/>
-                <c:pt idx="0">
-                  <c:v>20</c:v>
-                </c:pt>
-                <c:pt idx="1">
-                  <c:v>40</c:v>
-                </c:pt>
-                <c:pt idx="2">
-                  <c:v>60</c:v>
-                </c:pt>
-                <c:pt idx="3">
-                  <c:v>80</c:v>
-                </c:pt>
-                <c:pt idx="4">
-                  <c:v>100</c:v>
-                </c:pt>
-                <c:pt idx="5">
-                  <c:v>120</c:v>
-                </c:pt>
-                <c:pt idx="6">
-                  <c:v>140</c:v>
-                </c:pt>
-                <c:pt idx="7">
-                  <c:v>160</c:v>
-                </c:pt>
-                <c:pt idx="8">
-                  <c:v>180</c:v>
-                </c:pt>
-                <c:pt idx="9">
-                  <c:v>200</c:v>
-                </c:pt>
-                <c:pt idx="10">
-                  <c:v>220</c:v>
-                </c:pt>
-                <c:pt idx="11">
-                  <c:v>240</c:v>
-                </c:pt>
-                <c:pt idx="12">
-                  <c:v>260</c:v>
-                </c:pt>
-                <c:pt idx="13">
-                  <c:v>280</c:v>
-                </c:pt>
-                <c:pt idx="14">
-                  <c:v>300</c:v>
-                </c:pt>
-                <c:pt idx="15">
-                  <c:v>320</c:v>
-                </c:pt>
-                <c:pt idx="16">
-                  <c:v>340</c:v>
-                </c:pt>
-                <c:pt idx="17">
-                  <c:v>360</c:v>
-                </c:pt>
-                <c:pt idx="18">
-                  <c:v>380</c:v>
-                </c:pt>
-                <c:pt idx="19">
-                  <c:v>400</c:v>
-                </c:pt>
-                <c:pt idx="20">
-                  <c:v>420</c:v>
-                </c:pt>
-                <c:pt idx="21">
-                  <c:v>440</c:v>
-                </c:pt>
-                <c:pt idx="22">
-                  <c:v>460</c:v>
-                </c:pt>
-                <c:pt idx="23">
-                  <c:v>480</c:v>
-                </c:pt>
-                <c:pt idx="24">
-                  <c:v>500</c:v>
-                </c:pt>
-                <c:pt idx="25">
-                  <c:v>520</c:v>
-                </c:pt>
-                <c:pt idx="26">
-                  <c:v>540</c:v>
-                </c:pt>
-                <c:pt idx="27">
-                  <c:v>560</c:v>
-                </c:pt>
-                <c:pt idx="28">
-                  <c:v>580</c:v>
-                </c:pt>
-                <c:pt idx="29">
-                  <c:v>600</c:v>
-                </c:pt>
-                <c:pt idx="30">
-                  <c:v>620</c:v>
-                </c:pt>
-                <c:pt idx="31">
-                  <c:v>640</c:v>
-                </c:pt>
-                <c:pt idx="32">
-                  <c:v>660</c:v>
-                </c:pt>
-                <c:pt idx="33">
-                  <c:v>680</c:v>
-                </c:pt>
-                <c:pt idx="34">
-                  <c:v>700</c:v>
-                </c:pt>
-                <c:pt idx="35">
-                  <c:v>720</c:v>
-                </c:pt>
-                <c:pt idx="36">
-                  <c:v>740</c:v>
-                </c:pt>
-                <c:pt idx="37">
-                  <c:v>760</c:v>
-                </c:pt>
-                <c:pt idx="38">
-                  <c:v>780</c:v>
-                </c:pt>
-                <c:pt idx="39">
-                  <c:v>800</c:v>
-                </c:pt>
-                <c:pt idx="40">
-                  <c:v>820</c:v>
-                </c:pt>
-                <c:pt idx="41">
-                  <c:v>840</c:v>
-                </c:pt>
-                <c:pt idx="42">
-                  <c:v>860</c:v>
-                </c:pt>
-                <c:pt idx="43">
-                  <c:v>880</c:v>
-                </c:pt>
-                <c:pt idx="44">
-                  <c:v>900</c:v>
-                </c:pt>
-                <c:pt idx="45">
-                  <c:v>920</c:v>
-                </c:pt>
-                <c:pt idx="46">
-                  <c:v>940</c:v>
-                </c:pt>
-                <c:pt idx="47">
-                  <c:v>960</c:v>
-                </c:pt>
-                <c:pt idx="48">
-                  <c:v>980</c:v>
-                </c:pt>
-                <c:pt idx="49">
-                  <c:v>1000</c:v>
-                </c:pt>
-              </c:strCache>
-              <c:extLst/>
-            </c:strRef>
-          </c:cat>
-          <c:val>
-            <c:numRef>
-              <c:f>'[Chart in Microsoft Word]Sheet1'!$D$2:$D$51</c:f>
-              <c:numCache>
-                <c:formatCode>General</c:formatCode>
-                <c:ptCount val="49"/>
-                <c:pt idx="0">
-                  <c:v>10.381</c:v>
-                </c:pt>
-                <c:pt idx="1">
-                  <c:v>9.7430000000000003</c:v>
-                </c:pt>
-                <c:pt idx="2">
-                  <c:v>9.0820000000000007</c:v>
-                </c:pt>
-                <c:pt idx="3">
-                  <c:v>8.6329999999999991</c:v>
-                </c:pt>
-                <c:pt idx="4">
-                  <c:v>8.3789999999999996</c:v>
-                </c:pt>
-                <c:pt idx="5">
-                  <c:v>7.9180000000000001</c:v>
-                </c:pt>
-                <c:pt idx="6">
-                  <c:v>7.7880000000000003</c:v>
-                </c:pt>
-                <c:pt idx="7">
-                  <c:v>7.8659999999999997</c:v>
-                </c:pt>
-                <c:pt idx="8">
-                  <c:v>7.681</c:v>
-                </c:pt>
-                <c:pt idx="9">
-                  <c:v>7.7370000000000001</c:v>
-                </c:pt>
-                <c:pt idx="10">
-                  <c:v>7.7409999999999997</c:v>
-                </c:pt>
-                <c:pt idx="11">
-                  <c:v>7.734</c:v>
-                </c:pt>
-                <c:pt idx="12">
-                  <c:v>7.74</c:v>
-                </c:pt>
-                <c:pt idx="13">
-                  <c:v>7.734</c:v>
-                </c:pt>
-                <c:pt idx="14">
-                  <c:v>7.7679999999999998</c:v>
-                </c:pt>
-                <c:pt idx="15">
-                  <c:v>7.673</c:v>
-                </c:pt>
-                <c:pt idx="16">
-                  <c:v>7.6989999999999998</c:v>
-                </c:pt>
-                <c:pt idx="17">
-                  <c:v>7.774</c:v>
-                </c:pt>
-                <c:pt idx="18">
-                  <c:v>7.7069999999999999</c:v>
-                </c:pt>
-                <c:pt idx="19">
-                  <c:v>7.923</c:v>
-                </c:pt>
-                <c:pt idx="20">
-                  <c:v>7.6989999999999998</c:v>
-                </c:pt>
-                <c:pt idx="21">
-                  <c:v>7.6929999999999996</c:v>
-                </c:pt>
-                <c:pt idx="22">
-                  <c:v>7.7350000000000003</c:v>
-                </c:pt>
-                <c:pt idx="23">
-                  <c:v>7.7549999999999999</c:v>
-                </c:pt>
-                <c:pt idx="24">
-                  <c:v>7.7640000000000002</c:v>
-                </c:pt>
-                <c:pt idx="25">
-                  <c:v>7.72</c:v>
-                </c:pt>
-                <c:pt idx="26">
-                  <c:v>7.6740000000000004</c:v>
-                </c:pt>
-                <c:pt idx="27">
-                  <c:v>7.673</c:v>
-                </c:pt>
-                <c:pt idx="28">
-                  <c:v>7.7629999999999999</c:v>
-                </c:pt>
-                <c:pt idx="29">
-                  <c:v>8.2070000000000007</c:v>
-                </c:pt>
-                <c:pt idx="30">
-                  <c:v>8.1649999999999991</c:v>
-                </c:pt>
-                <c:pt idx="31">
-                  <c:v>9.2360000000000007</c:v>
-                </c:pt>
-                <c:pt idx="32">
-                  <c:v>8.907</c:v>
-                </c:pt>
-                <c:pt idx="33">
-                  <c:v>7.6849999999999996</c:v>
-                </c:pt>
-                <c:pt idx="34">
-                  <c:v>7.7160000000000002</c:v>
-                </c:pt>
-                <c:pt idx="35">
-                  <c:v>7.8140000000000001</c:v>
-                </c:pt>
-                <c:pt idx="36">
-                  <c:v>7.7130000000000001</c:v>
-                </c:pt>
-                <c:pt idx="37">
-                  <c:v>7.7439999999999998</c:v>
-                </c:pt>
-                <c:pt idx="38">
-                  <c:v>7.7190000000000003</c:v>
-                </c:pt>
-                <c:pt idx="39">
-                  <c:v>7.7619999999999996</c:v>
-                </c:pt>
-                <c:pt idx="40">
-                  <c:v>7.7619999999999996</c:v>
-                </c:pt>
-                <c:pt idx="41">
-                  <c:v>7.7080000000000002</c:v>
-                </c:pt>
-                <c:pt idx="42">
-                  <c:v>7.8230000000000004</c:v>
-                </c:pt>
-                <c:pt idx="43">
-                  <c:v>7.681</c:v>
-                </c:pt>
-                <c:pt idx="44">
-                  <c:v>7.875</c:v>
-                </c:pt>
-                <c:pt idx="45">
-                  <c:v>7.7960000000000003</c:v>
-                </c:pt>
-                <c:pt idx="46">
-                  <c:v>7.72</c:v>
-                </c:pt>
-                <c:pt idx="47">
-                  <c:v>7.774</c:v>
-                </c:pt>
-                <c:pt idx="48">
-                  <c:v>7.7279999999999998</c:v>
-                </c:pt>
-              </c:numCache>
-              <c:extLst/>
             </c:numRef>
           </c:val>
           <c:smooth val="0"/>
@@ -4212,11 +3915,11 @@
           <c:showBubbleSize val="0"/>
         </c:dLbls>
         <c:smooth val="0"/>
-        <c:axId val="389718656"/>
-        <c:axId val="392604256"/>
+        <c:axId val="268789968"/>
+        <c:axId val="268790360"/>
       </c:lineChart>
       <c:catAx>
-        <c:axId val="389718656"/>
+        <c:axId val="268789968"/>
         <c:scaling>
           <c:orientation val="minMax"/>
         </c:scaling>
@@ -4243,17 +3946,24 @@
                 </a:pPr>
                 <a:r>
                   <a:rPr lang="en-US"/>
-                  <a:t>Length</a:t>
+                  <a:t>Length of</a:t>
                 </a:r>
                 <a:r>
                   <a:rPr lang="en-US" baseline="0"/>
-                  <a:t> of message (characters)</a:t>
+                  <a:t> Message (characters)</a:t>
                 </a:r>
                 <a:endParaRPr lang="en-US"/>
               </a:p>
             </c:rich>
           </c:tx>
-          <c:layout/>
+          <c:layout>
+            <c:manualLayout>
+              <c:xMode val="edge"/>
+              <c:yMode val="edge"/>
+              <c:x val="0.32877668416447942"/>
+              <c:y val="0.87868037328667248"/>
+            </c:manualLayout>
+          </c:layout>
           <c:overlay val="0"/>
           <c:spPr>
             <a:noFill/>
@@ -4320,7 +4030,7 @@
             <a:endParaRPr lang="en-US"/>
           </a:p>
         </c:txPr>
-        <c:crossAx val="392604256"/>
+        <c:crossAx val="268790360"/>
         <c:crosses val="autoZero"/>
         <c:auto val="1"/>
         <c:lblAlgn val="ctr"/>
@@ -4328,10 +4038,10 @@
         <c:noMultiLvlLbl val="0"/>
       </c:catAx>
       <c:valAx>
-        <c:axId val="392604256"/>
+        <c:axId val="268790360"/>
         <c:scaling>
           <c:orientation val="minMax"/>
-          <c:min val="7"/>
+          <c:min val="0.13"/>
         </c:scaling>
         <c:delete val="0"/>
         <c:axPos val="l"/>
@@ -4370,17 +4080,16 @@
                 </a:pPr>
                 <a:r>
                   <a:rPr lang="en-US"/>
-                  <a:t>Time</a:t>
+                  <a:t>Encrpytion</a:t>
                 </a:r>
                 <a:r>
                   <a:rPr lang="en-US" baseline="0"/>
-                  <a:t> (ms)</a:t>
+                  <a:t> Time (ms)</a:t>
                 </a:r>
                 <a:endParaRPr lang="en-US"/>
               </a:p>
             </c:rich>
           </c:tx>
-          <c:layout/>
           <c:overlay val="0"/>
           <c:spPr>
             <a:noFill/>
@@ -4441,7 +4150,1038 @@
             <a:endParaRPr lang="en-US"/>
           </a:p>
         </c:txPr>
-        <c:crossAx val="389718656"/>
+        <c:crossAx val="268789968"/>
+        <c:crosses val="autoZero"/>
+        <c:crossBetween val="between"/>
+      </c:valAx>
+      <c:spPr>
+        <a:noFill/>
+        <a:ln>
+          <a:noFill/>
+        </a:ln>
+        <a:effectLst/>
+      </c:spPr>
+    </c:plotArea>
+    <c:plotVisOnly val="1"/>
+    <c:dispBlanksAs val="zero"/>
+    <c:showDLblsOverMax val="0"/>
+  </c:chart>
+  <c:spPr>
+    <a:solidFill>
+      <a:schemeClr val="bg1"/>
+    </a:solidFill>
+    <a:ln w="9525" cap="flat" cmpd="sng" algn="ctr">
+      <a:solidFill>
+        <a:schemeClr val="tx1">
+          <a:lumMod val="15000"/>
+          <a:lumOff val="85000"/>
+        </a:schemeClr>
+      </a:solidFill>
+      <a:round/>
+    </a:ln>
+    <a:effectLst/>
+  </c:spPr>
+  <c:txPr>
+    <a:bodyPr/>
+    <a:lstStyle/>
+    <a:p>
+      <a:pPr>
+        <a:defRPr/>
+      </a:pPr>
+      <a:endParaRPr lang="en-US"/>
+    </a:p>
+  </c:txPr>
+  <c:externalData r:id="rId4">
+    <c:autoUpdate val="0"/>
+  </c:externalData>
+</c:chartSpace>
+</file>
+
+<file path=word/charts/chart2.xml><?xml version="1.0" encoding="utf-8"?>
+<c:chartSpace xmlns:c="http://schemas.openxmlformats.org/drawingml/2006/chart" xmlns:a="http://schemas.openxmlformats.org/drawingml/2006/main" xmlns:r="http://schemas.openxmlformats.org/officeDocument/2006/relationships">
+  <c:date1904 val="0"/>
+  <c:lang val="en-US"/>
+  <c:roundedCorners val="0"/>
+  <mc:AlternateContent xmlns:mc="http://schemas.openxmlformats.org/markup-compatibility/2006">
+    <mc:Choice xmlns:c14="http://schemas.microsoft.com/office/drawing/2007/8/2/chart" Requires="c14">
+      <c14:style val="102"/>
+    </mc:Choice>
+    <mc:Fallback>
+      <c:style val="2"/>
+    </mc:Fallback>
+  </mc:AlternateContent>
+  <c:clrMapOvr bg1="lt1" tx1="dk1" bg2="lt2" tx2="dk2" accent1="accent1" accent2="accent2" accent3="accent3" accent4="accent4" accent5="accent5" accent6="accent6" hlink="hlink" folHlink="folHlink"/>
+  <c:chart>
+    <c:title>
+      <c:tx>
+        <c:rich>
+          <a:bodyPr rot="0" spcFirstLastPara="1" vertOverflow="ellipsis" vert="horz" wrap="square" anchor="ctr" anchorCtr="1"/>
+          <a:lstStyle/>
+          <a:p>
+            <a:pPr>
+              <a:defRPr sz="1400" b="0" i="0" u="none" strike="noStrike" kern="1200" spc="0" baseline="0">
+                <a:solidFill>
+                  <a:schemeClr val="tx1">
+                    <a:lumMod val="65000"/>
+                    <a:lumOff val="35000"/>
+                  </a:schemeClr>
+                </a:solidFill>
+                <a:latin typeface="+mn-lt"/>
+                <a:ea typeface="+mn-ea"/>
+                <a:cs typeface="+mn-cs"/>
+              </a:defRPr>
+            </a:pPr>
+            <a:r>
+              <a:rPr lang="en-US"/>
+              <a:t>Sucessful vs Unsucessful Decryption Time (ms)</a:t>
+            </a:r>
+          </a:p>
+        </c:rich>
+      </c:tx>
+      <c:overlay val="0"/>
+      <c:spPr>
+        <a:noFill/>
+        <a:ln>
+          <a:noFill/>
+        </a:ln>
+        <a:effectLst/>
+      </c:spPr>
+      <c:txPr>
+        <a:bodyPr rot="0" spcFirstLastPara="1" vertOverflow="ellipsis" vert="horz" wrap="square" anchor="ctr" anchorCtr="1"/>
+        <a:lstStyle/>
+        <a:p>
+          <a:pPr>
+            <a:defRPr sz="1400" b="0" i="0" u="none" strike="noStrike" kern="1200" spc="0" baseline="0">
+              <a:solidFill>
+                <a:schemeClr val="tx1">
+                  <a:lumMod val="65000"/>
+                  <a:lumOff val="35000"/>
+                </a:schemeClr>
+              </a:solidFill>
+              <a:latin typeface="+mn-lt"/>
+              <a:ea typeface="+mn-ea"/>
+              <a:cs typeface="+mn-cs"/>
+            </a:defRPr>
+          </a:pPr>
+          <a:endParaRPr lang="en-US"/>
+        </a:p>
+      </c:txPr>
+    </c:title>
+    <c:autoTitleDeleted val="0"/>
+    <c:plotArea>
+      <c:layout/>
+      <c:lineChart>
+        <c:grouping val="standard"/>
+        <c:varyColors val="0"/>
+        <c:ser>
+          <c:idx val="0"/>
+          <c:order val="0"/>
+          <c:tx>
+            <c:v>Sucessful</c:v>
+          </c:tx>
+          <c:spPr>
+            <a:ln w="28575" cap="rnd">
+              <a:solidFill>
+                <a:schemeClr val="accent1"/>
+              </a:solidFill>
+              <a:round/>
+            </a:ln>
+            <a:effectLst/>
+          </c:spPr>
+          <c:marker>
+            <c:symbol val="none"/>
+          </c:marker>
+          <c:cat>
+            <c:strRef>
+              <c:f>'[Chart in Microsoft Word]Sheet1'!$A$1:$A$51</c:f>
+              <c:strCache>
+                <c:ptCount val="50"/>
+                <c:pt idx="0">
+                  <c:v>20</c:v>
+                </c:pt>
+                <c:pt idx="1">
+                  <c:v>40</c:v>
+                </c:pt>
+                <c:pt idx="2">
+                  <c:v>60</c:v>
+                </c:pt>
+                <c:pt idx="3">
+                  <c:v>80</c:v>
+                </c:pt>
+                <c:pt idx="4">
+                  <c:v>100</c:v>
+                </c:pt>
+                <c:pt idx="5">
+                  <c:v>120</c:v>
+                </c:pt>
+                <c:pt idx="6">
+                  <c:v>140</c:v>
+                </c:pt>
+                <c:pt idx="7">
+                  <c:v>160</c:v>
+                </c:pt>
+                <c:pt idx="8">
+                  <c:v>180</c:v>
+                </c:pt>
+                <c:pt idx="9">
+                  <c:v>200</c:v>
+                </c:pt>
+                <c:pt idx="10">
+                  <c:v>220</c:v>
+                </c:pt>
+                <c:pt idx="11">
+                  <c:v>240</c:v>
+                </c:pt>
+                <c:pt idx="12">
+                  <c:v>260</c:v>
+                </c:pt>
+                <c:pt idx="13">
+                  <c:v>280</c:v>
+                </c:pt>
+                <c:pt idx="14">
+                  <c:v>300</c:v>
+                </c:pt>
+                <c:pt idx="15">
+                  <c:v>320</c:v>
+                </c:pt>
+                <c:pt idx="16">
+                  <c:v>340</c:v>
+                </c:pt>
+                <c:pt idx="17">
+                  <c:v>360</c:v>
+                </c:pt>
+                <c:pt idx="18">
+                  <c:v>380</c:v>
+                </c:pt>
+                <c:pt idx="19">
+                  <c:v>400</c:v>
+                </c:pt>
+                <c:pt idx="20">
+                  <c:v>420</c:v>
+                </c:pt>
+                <c:pt idx="21">
+                  <c:v>440</c:v>
+                </c:pt>
+                <c:pt idx="22">
+                  <c:v>460</c:v>
+                </c:pt>
+                <c:pt idx="23">
+                  <c:v>480</c:v>
+                </c:pt>
+                <c:pt idx="24">
+                  <c:v>500</c:v>
+                </c:pt>
+                <c:pt idx="25">
+                  <c:v>520</c:v>
+                </c:pt>
+                <c:pt idx="26">
+                  <c:v>540</c:v>
+                </c:pt>
+                <c:pt idx="27">
+                  <c:v>560</c:v>
+                </c:pt>
+                <c:pt idx="28">
+                  <c:v>580</c:v>
+                </c:pt>
+                <c:pt idx="29">
+                  <c:v>600</c:v>
+                </c:pt>
+                <c:pt idx="30">
+                  <c:v>620</c:v>
+                </c:pt>
+                <c:pt idx="31">
+                  <c:v>640</c:v>
+                </c:pt>
+                <c:pt idx="32">
+                  <c:v>660</c:v>
+                </c:pt>
+                <c:pt idx="33">
+                  <c:v>680</c:v>
+                </c:pt>
+                <c:pt idx="34">
+                  <c:v>700</c:v>
+                </c:pt>
+                <c:pt idx="35">
+                  <c:v>720</c:v>
+                </c:pt>
+                <c:pt idx="36">
+                  <c:v>740</c:v>
+                </c:pt>
+                <c:pt idx="37">
+                  <c:v>760</c:v>
+                </c:pt>
+                <c:pt idx="38">
+                  <c:v>780</c:v>
+                </c:pt>
+                <c:pt idx="39">
+                  <c:v>800</c:v>
+                </c:pt>
+                <c:pt idx="40">
+                  <c:v>820</c:v>
+                </c:pt>
+                <c:pt idx="41">
+                  <c:v>840</c:v>
+                </c:pt>
+                <c:pt idx="42">
+                  <c:v>860</c:v>
+                </c:pt>
+                <c:pt idx="43">
+                  <c:v>880</c:v>
+                </c:pt>
+                <c:pt idx="44">
+                  <c:v>900</c:v>
+                </c:pt>
+                <c:pt idx="45">
+                  <c:v>920</c:v>
+                </c:pt>
+                <c:pt idx="46">
+                  <c:v>940</c:v>
+                </c:pt>
+                <c:pt idx="47">
+                  <c:v>960</c:v>
+                </c:pt>
+                <c:pt idx="48">
+                  <c:v>980</c:v>
+                </c:pt>
+                <c:pt idx="49">
+                  <c:v>1000</c:v>
+                </c:pt>
+              </c:strCache>
+              <c:extLst/>
+            </c:strRef>
+          </c:cat>
+          <c:val>
+            <c:numRef>
+              <c:f>'[Chart in Microsoft Word]Sheet1'!$C$2:$C$51</c:f>
+              <c:numCache>
+                <c:formatCode>General</c:formatCode>
+                <c:ptCount val="49"/>
+                <c:pt idx="0">
+                  <c:v>10.686</c:v>
+                </c:pt>
+                <c:pt idx="1">
+                  <c:v>10.135999999999999</c:v>
+                </c:pt>
+                <c:pt idx="2">
+                  <c:v>9.4090000000000007</c:v>
+                </c:pt>
+                <c:pt idx="3">
+                  <c:v>8.8209999999999997</c:v>
+                </c:pt>
+                <c:pt idx="4">
+                  <c:v>8.3729999999999993</c:v>
+                </c:pt>
+                <c:pt idx="5">
+                  <c:v>9.2059999999999995</c:v>
+                </c:pt>
+                <c:pt idx="6">
+                  <c:v>7.8259999999999996</c:v>
+                </c:pt>
+                <c:pt idx="7">
+                  <c:v>7.6890000000000001</c:v>
+                </c:pt>
+                <c:pt idx="8">
+                  <c:v>7.6420000000000003</c:v>
+                </c:pt>
+                <c:pt idx="9">
+                  <c:v>7.6719999999999997</c:v>
+                </c:pt>
+                <c:pt idx="10">
+                  <c:v>7.6890000000000001</c:v>
+                </c:pt>
+                <c:pt idx="11">
+                  <c:v>8.0169999999999995</c:v>
+                </c:pt>
+                <c:pt idx="12">
+                  <c:v>7.74</c:v>
+                </c:pt>
+                <c:pt idx="13">
+                  <c:v>7.734</c:v>
+                </c:pt>
+                <c:pt idx="14">
+                  <c:v>7.7</c:v>
+                </c:pt>
+                <c:pt idx="15">
+                  <c:v>7.7130000000000001</c:v>
+                </c:pt>
+                <c:pt idx="16">
+                  <c:v>7.7759999999999998</c:v>
+                </c:pt>
+                <c:pt idx="17">
+                  <c:v>7.665</c:v>
+                </c:pt>
+                <c:pt idx="18">
+                  <c:v>7.7</c:v>
+                </c:pt>
+                <c:pt idx="19">
+                  <c:v>7.72</c:v>
+                </c:pt>
+                <c:pt idx="20">
+                  <c:v>7.7229999999999999</c:v>
+                </c:pt>
+                <c:pt idx="21">
+                  <c:v>7.7169999999999996</c:v>
+                </c:pt>
+                <c:pt idx="22">
+                  <c:v>7.6420000000000003</c:v>
+                </c:pt>
+                <c:pt idx="23">
+                  <c:v>7.6790000000000003</c:v>
+                </c:pt>
+                <c:pt idx="24">
+                  <c:v>7.6660000000000004</c:v>
+                </c:pt>
+                <c:pt idx="25">
+                  <c:v>7.7130000000000001</c:v>
+                </c:pt>
+                <c:pt idx="26">
+                  <c:v>7.77</c:v>
+                </c:pt>
+                <c:pt idx="27">
+                  <c:v>7.7169999999999996</c:v>
+                </c:pt>
+                <c:pt idx="28">
+                  <c:v>7.9219999999999997</c:v>
+                </c:pt>
+                <c:pt idx="29">
+                  <c:v>7.9619999999999997</c:v>
+                </c:pt>
+                <c:pt idx="30">
+                  <c:v>8.2780000000000005</c:v>
+                </c:pt>
+                <c:pt idx="31">
+                  <c:v>9.5890000000000004</c:v>
+                </c:pt>
+                <c:pt idx="32">
+                  <c:v>7.9850000000000003</c:v>
+                </c:pt>
+                <c:pt idx="33">
+                  <c:v>7.7750000000000004</c:v>
+                </c:pt>
+                <c:pt idx="34">
+                  <c:v>7.8049999999999997</c:v>
+                </c:pt>
+                <c:pt idx="35">
+                  <c:v>7.7030000000000003</c:v>
+                </c:pt>
+                <c:pt idx="36">
+                  <c:v>7.6879999999999997</c:v>
+                </c:pt>
+                <c:pt idx="37">
+                  <c:v>7.694</c:v>
+                </c:pt>
+                <c:pt idx="38">
+                  <c:v>7.7469999999999999</c:v>
+                </c:pt>
+                <c:pt idx="39">
+                  <c:v>7.7430000000000003</c:v>
+                </c:pt>
+                <c:pt idx="40">
+                  <c:v>7.65</c:v>
+                </c:pt>
+                <c:pt idx="41">
+                  <c:v>7.6470000000000002</c:v>
+                </c:pt>
+                <c:pt idx="42">
+                  <c:v>7.6669999999999998</c:v>
+                </c:pt>
+                <c:pt idx="43">
+                  <c:v>7.69</c:v>
+                </c:pt>
+                <c:pt idx="44">
+                  <c:v>7.9610000000000003</c:v>
+                </c:pt>
+                <c:pt idx="45">
+                  <c:v>7.67</c:v>
+                </c:pt>
+                <c:pt idx="46">
+                  <c:v>7.7539999999999996</c:v>
+                </c:pt>
+                <c:pt idx="47">
+                  <c:v>7.6639999999999997</c:v>
+                </c:pt>
+                <c:pt idx="48">
+                  <c:v>7.6660000000000004</c:v>
+                </c:pt>
+              </c:numCache>
+              <c:extLst/>
+            </c:numRef>
+          </c:val>
+          <c:smooth val="0"/>
+        </c:ser>
+        <c:ser>
+          <c:idx val="1"/>
+          <c:order val="1"/>
+          <c:tx>
+            <c:v>Unsucessful</c:v>
+          </c:tx>
+          <c:spPr>
+            <a:ln w="28575" cap="rnd">
+              <a:solidFill>
+                <a:schemeClr val="accent2"/>
+              </a:solidFill>
+              <a:round/>
+            </a:ln>
+            <a:effectLst/>
+          </c:spPr>
+          <c:marker>
+            <c:symbol val="none"/>
+          </c:marker>
+          <c:cat>
+            <c:strRef>
+              <c:f>'[Chart in Microsoft Word]Sheet1'!$A$1:$A$51</c:f>
+              <c:strCache>
+                <c:ptCount val="50"/>
+                <c:pt idx="0">
+                  <c:v>20</c:v>
+                </c:pt>
+                <c:pt idx="1">
+                  <c:v>40</c:v>
+                </c:pt>
+                <c:pt idx="2">
+                  <c:v>60</c:v>
+                </c:pt>
+                <c:pt idx="3">
+                  <c:v>80</c:v>
+                </c:pt>
+                <c:pt idx="4">
+                  <c:v>100</c:v>
+                </c:pt>
+                <c:pt idx="5">
+                  <c:v>120</c:v>
+                </c:pt>
+                <c:pt idx="6">
+                  <c:v>140</c:v>
+                </c:pt>
+                <c:pt idx="7">
+                  <c:v>160</c:v>
+                </c:pt>
+                <c:pt idx="8">
+                  <c:v>180</c:v>
+                </c:pt>
+                <c:pt idx="9">
+                  <c:v>200</c:v>
+                </c:pt>
+                <c:pt idx="10">
+                  <c:v>220</c:v>
+                </c:pt>
+                <c:pt idx="11">
+                  <c:v>240</c:v>
+                </c:pt>
+                <c:pt idx="12">
+                  <c:v>260</c:v>
+                </c:pt>
+                <c:pt idx="13">
+                  <c:v>280</c:v>
+                </c:pt>
+                <c:pt idx="14">
+                  <c:v>300</c:v>
+                </c:pt>
+                <c:pt idx="15">
+                  <c:v>320</c:v>
+                </c:pt>
+                <c:pt idx="16">
+                  <c:v>340</c:v>
+                </c:pt>
+                <c:pt idx="17">
+                  <c:v>360</c:v>
+                </c:pt>
+                <c:pt idx="18">
+                  <c:v>380</c:v>
+                </c:pt>
+                <c:pt idx="19">
+                  <c:v>400</c:v>
+                </c:pt>
+                <c:pt idx="20">
+                  <c:v>420</c:v>
+                </c:pt>
+                <c:pt idx="21">
+                  <c:v>440</c:v>
+                </c:pt>
+                <c:pt idx="22">
+                  <c:v>460</c:v>
+                </c:pt>
+                <c:pt idx="23">
+                  <c:v>480</c:v>
+                </c:pt>
+                <c:pt idx="24">
+                  <c:v>500</c:v>
+                </c:pt>
+                <c:pt idx="25">
+                  <c:v>520</c:v>
+                </c:pt>
+                <c:pt idx="26">
+                  <c:v>540</c:v>
+                </c:pt>
+                <c:pt idx="27">
+                  <c:v>560</c:v>
+                </c:pt>
+                <c:pt idx="28">
+                  <c:v>580</c:v>
+                </c:pt>
+                <c:pt idx="29">
+                  <c:v>600</c:v>
+                </c:pt>
+                <c:pt idx="30">
+                  <c:v>620</c:v>
+                </c:pt>
+                <c:pt idx="31">
+                  <c:v>640</c:v>
+                </c:pt>
+                <c:pt idx="32">
+                  <c:v>660</c:v>
+                </c:pt>
+                <c:pt idx="33">
+                  <c:v>680</c:v>
+                </c:pt>
+                <c:pt idx="34">
+                  <c:v>700</c:v>
+                </c:pt>
+                <c:pt idx="35">
+                  <c:v>720</c:v>
+                </c:pt>
+                <c:pt idx="36">
+                  <c:v>740</c:v>
+                </c:pt>
+                <c:pt idx="37">
+                  <c:v>760</c:v>
+                </c:pt>
+                <c:pt idx="38">
+                  <c:v>780</c:v>
+                </c:pt>
+                <c:pt idx="39">
+                  <c:v>800</c:v>
+                </c:pt>
+                <c:pt idx="40">
+                  <c:v>820</c:v>
+                </c:pt>
+                <c:pt idx="41">
+                  <c:v>840</c:v>
+                </c:pt>
+                <c:pt idx="42">
+                  <c:v>860</c:v>
+                </c:pt>
+                <c:pt idx="43">
+                  <c:v>880</c:v>
+                </c:pt>
+                <c:pt idx="44">
+                  <c:v>900</c:v>
+                </c:pt>
+                <c:pt idx="45">
+                  <c:v>920</c:v>
+                </c:pt>
+                <c:pt idx="46">
+                  <c:v>940</c:v>
+                </c:pt>
+                <c:pt idx="47">
+                  <c:v>960</c:v>
+                </c:pt>
+                <c:pt idx="48">
+                  <c:v>980</c:v>
+                </c:pt>
+                <c:pt idx="49">
+                  <c:v>1000</c:v>
+                </c:pt>
+              </c:strCache>
+              <c:extLst/>
+            </c:strRef>
+          </c:cat>
+          <c:val>
+            <c:numRef>
+              <c:f>'[Chart in Microsoft Word]Sheet1'!$D$2:$D$51</c:f>
+              <c:numCache>
+                <c:formatCode>General</c:formatCode>
+                <c:ptCount val="49"/>
+                <c:pt idx="0">
+                  <c:v>10.381</c:v>
+                </c:pt>
+                <c:pt idx="1">
+                  <c:v>9.7430000000000003</c:v>
+                </c:pt>
+                <c:pt idx="2">
+                  <c:v>9.0820000000000007</c:v>
+                </c:pt>
+                <c:pt idx="3">
+                  <c:v>8.6329999999999991</c:v>
+                </c:pt>
+                <c:pt idx="4">
+                  <c:v>8.3789999999999996</c:v>
+                </c:pt>
+                <c:pt idx="5">
+                  <c:v>7.9180000000000001</c:v>
+                </c:pt>
+                <c:pt idx="6">
+                  <c:v>7.7880000000000003</c:v>
+                </c:pt>
+                <c:pt idx="7">
+                  <c:v>7.8659999999999997</c:v>
+                </c:pt>
+                <c:pt idx="8">
+                  <c:v>7.681</c:v>
+                </c:pt>
+                <c:pt idx="9">
+                  <c:v>7.7370000000000001</c:v>
+                </c:pt>
+                <c:pt idx="10">
+                  <c:v>7.7409999999999997</c:v>
+                </c:pt>
+                <c:pt idx="11">
+                  <c:v>7.734</c:v>
+                </c:pt>
+                <c:pt idx="12">
+                  <c:v>7.74</c:v>
+                </c:pt>
+                <c:pt idx="13">
+                  <c:v>7.734</c:v>
+                </c:pt>
+                <c:pt idx="14">
+                  <c:v>7.7679999999999998</c:v>
+                </c:pt>
+                <c:pt idx="15">
+                  <c:v>7.673</c:v>
+                </c:pt>
+                <c:pt idx="16">
+                  <c:v>7.6989999999999998</c:v>
+                </c:pt>
+                <c:pt idx="17">
+                  <c:v>7.774</c:v>
+                </c:pt>
+                <c:pt idx="18">
+                  <c:v>7.7069999999999999</c:v>
+                </c:pt>
+                <c:pt idx="19">
+                  <c:v>7.923</c:v>
+                </c:pt>
+                <c:pt idx="20">
+                  <c:v>7.6989999999999998</c:v>
+                </c:pt>
+                <c:pt idx="21">
+                  <c:v>7.6929999999999996</c:v>
+                </c:pt>
+                <c:pt idx="22">
+                  <c:v>7.7350000000000003</c:v>
+                </c:pt>
+                <c:pt idx="23">
+                  <c:v>7.7549999999999999</c:v>
+                </c:pt>
+                <c:pt idx="24">
+                  <c:v>7.7640000000000002</c:v>
+                </c:pt>
+                <c:pt idx="25">
+                  <c:v>7.72</c:v>
+                </c:pt>
+                <c:pt idx="26">
+                  <c:v>7.6740000000000004</c:v>
+                </c:pt>
+                <c:pt idx="27">
+                  <c:v>7.673</c:v>
+                </c:pt>
+                <c:pt idx="28">
+                  <c:v>7.7629999999999999</c:v>
+                </c:pt>
+                <c:pt idx="29">
+                  <c:v>8.2070000000000007</c:v>
+                </c:pt>
+                <c:pt idx="30">
+                  <c:v>8.1649999999999991</c:v>
+                </c:pt>
+                <c:pt idx="31">
+                  <c:v>9.2360000000000007</c:v>
+                </c:pt>
+                <c:pt idx="32">
+                  <c:v>8.907</c:v>
+                </c:pt>
+                <c:pt idx="33">
+                  <c:v>7.6849999999999996</c:v>
+                </c:pt>
+                <c:pt idx="34">
+                  <c:v>7.7160000000000002</c:v>
+                </c:pt>
+                <c:pt idx="35">
+                  <c:v>7.8140000000000001</c:v>
+                </c:pt>
+                <c:pt idx="36">
+                  <c:v>7.7130000000000001</c:v>
+                </c:pt>
+                <c:pt idx="37">
+                  <c:v>7.7439999999999998</c:v>
+                </c:pt>
+                <c:pt idx="38">
+                  <c:v>7.7190000000000003</c:v>
+                </c:pt>
+                <c:pt idx="39">
+                  <c:v>7.7619999999999996</c:v>
+                </c:pt>
+                <c:pt idx="40">
+                  <c:v>7.7619999999999996</c:v>
+                </c:pt>
+                <c:pt idx="41">
+                  <c:v>7.7080000000000002</c:v>
+                </c:pt>
+                <c:pt idx="42">
+                  <c:v>7.8230000000000004</c:v>
+                </c:pt>
+                <c:pt idx="43">
+                  <c:v>7.681</c:v>
+                </c:pt>
+                <c:pt idx="44">
+                  <c:v>7.875</c:v>
+                </c:pt>
+                <c:pt idx="45">
+                  <c:v>7.7960000000000003</c:v>
+                </c:pt>
+                <c:pt idx="46">
+                  <c:v>7.72</c:v>
+                </c:pt>
+                <c:pt idx="47">
+                  <c:v>7.774</c:v>
+                </c:pt>
+                <c:pt idx="48">
+                  <c:v>7.7279999999999998</c:v>
+                </c:pt>
+              </c:numCache>
+              <c:extLst/>
+            </c:numRef>
+          </c:val>
+          <c:smooth val="0"/>
+        </c:ser>
+        <c:dLbls>
+          <c:showLegendKey val="0"/>
+          <c:showVal val="0"/>
+          <c:showCatName val="0"/>
+          <c:showSerName val="0"/>
+          <c:showPercent val="0"/>
+          <c:showBubbleSize val="0"/>
+        </c:dLbls>
+        <c:smooth val="0"/>
+        <c:axId val="268784088"/>
+        <c:axId val="268791144"/>
+      </c:lineChart>
+      <c:catAx>
+        <c:axId val="268784088"/>
+        <c:scaling>
+          <c:orientation val="minMax"/>
+        </c:scaling>
+        <c:delete val="0"/>
+        <c:axPos val="b"/>
+        <c:title>
+          <c:tx>
+            <c:rich>
+              <a:bodyPr rot="0" spcFirstLastPara="1" vertOverflow="ellipsis" vert="horz" wrap="square" anchor="ctr" anchorCtr="1"/>
+              <a:lstStyle/>
+              <a:p>
+                <a:pPr>
+                  <a:defRPr sz="1000" b="0" i="0" u="none" strike="noStrike" kern="1200" baseline="0">
+                    <a:solidFill>
+                      <a:schemeClr val="tx1">
+                        <a:lumMod val="65000"/>
+                        <a:lumOff val="35000"/>
+                      </a:schemeClr>
+                    </a:solidFill>
+                    <a:latin typeface="+mn-lt"/>
+                    <a:ea typeface="+mn-ea"/>
+                    <a:cs typeface="+mn-cs"/>
+                  </a:defRPr>
+                </a:pPr>
+                <a:r>
+                  <a:rPr lang="en-US"/>
+                  <a:t>Length</a:t>
+                </a:r>
+                <a:r>
+                  <a:rPr lang="en-US" baseline="0"/>
+                  <a:t> of message (characters)</a:t>
+                </a:r>
+                <a:endParaRPr lang="en-US"/>
+              </a:p>
+            </c:rich>
+          </c:tx>
+          <c:overlay val="0"/>
+          <c:spPr>
+            <a:noFill/>
+            <a:ln>
+              <a:noFill/>
+            </a:ln>
+            <a:effectLst/>
+          </c:spPr>
+          <c:txPr>
+            <a:bodyPr rot="0" spcFirstLastPara="1" vertOverflow="ellipsis" vert="horz" wrap="square" anchor="ctr" anchorCtr="1"/>
+            <a:lstStyle/>
+            <a:p>
+              <a:pPr>
+                <a:defRPr sz="1000" b="0" i="0" u="none" strike="noStrike" kern="1200" baseline="0">
+                  <a:solidFill>
+                    <a:schemeClr val="tx1">
+                      <a:lumMod val="65000"/>
+                      <a:lumOff val="35000"/>
+                    </a:schemeClr>
+                  </a:solidFill>
+                  <a:latin typeface="+mn-lt"/>
+                  <a:ea typeface="+mn-ea"/>
+                  <a:cs typeface="+mn-cs"/>
+                </a:defRPr>
+              </a:pPr>
+              <a:endParaRPr lang="en-US"/>
+            </a:p>
+          </c:txPr>
+        </c:title>
+        <c:numFmt formatCode="General" sourceLinked="1"/>
+        <c:majorTickMark val="none"/>
+        <c:minorTickMark val="none"/>
+        <c:tickLblPos val="nextTo"/>
+        <c:spPr>
+          <a:noFill/>
+          <a:ln w="9525" cap="flat" cmpd="sng" algn="ctr">
+            <a:solidFill>
+              <a:schemeClr val="tx1">
+                <a:lumMod val="15000"/>
+                <a:lumOff val="85000"/>
+              </a:schemeClr>
+            </a:solidFill>
+            <a:round/>
+          </a:ln>
+          <a:effectLst/>
+        </c:spPr>
+        <c:txPr>
+          <a:bodyPr rot="-60000000" spcFirstLastPara="1" vertOverflow="ellipsis" vert="horz" wrap="square" anchor="ctr" anchorCtr="1"/>
+          <a:lstStyle/>
+          <a:p>
+            <a:pPr>
+              <a:defRPr sz="900" b="0" i="0" u="none" strike="noStrike" kern="1200" baseline="0">
+                <a:solidFill>
+                  <a:schemeClr val="tx1">
+                    <a:lumMod val="65000"/>
+                    <a:lumOff val="35000"/>
+                  </a:schemeClr>
+                </a:solidFill>
+                <a:latin typeface="+mn-lt"/>
+                <a:ea typeface="+mn-ea"/>
+                <a:cs typeface="+mn-cs"/>
+              </a:defRPr>
+            </a:pPr>
+            <a:endParaRPr lang="en-US"/>
+          </a:p>
+        </c:txPr>
+        <c:crossAx val="268791144"/>
+        <c:crosses val="autoZero"/>
+        <c:auto val="1"/>
+        <c:lblAlgn val="ctr"/>
+        <c:lblOffset val="100"/>
+        <c:noMultiLvlLbl val="0"/>
+      </c:catAx>
+      <c:valAx>
+        <c:axId val="268791144"/>
+        <c:scaling>
+          <c:orientation val="minMax"/>
+          <c:min val="7"/>
+        </c:scaling>
+        <c:delete val="0"/>
+        <c:axPos val="l"/>
+        <c:majorGridlines>
+          <c:spPr>
+            <a:ln w="9525" cap="flat" cmpd="sng" algn="ctr">
+              <a:solidFill>
+                <a:schemeClr val="tx1">
+                  <a:lumMod val="15000"/>
+                  <a:lumOff val="85000"/>
+                </a:schemeClr>
+              </a:solidFill>
+              <a:round/>
+            </a:ln>
+            <a:effectLst/>
+          </c:spPr>
+        </c:majorGridlines>
+        <c:title>
+          <c:tx>
+            <c:rich>
+              <a:bodyPr rot="-5400000" spcFirstLastPara="1" vertOverflow="ellipsis" vert="horz" wrap="square" anchor="ctr" anchorCtr="1"/>
+              <a:lstStyle/>
+              <a:p>
+                <a:pPr>
+                  <a:defRPr sz="1000" b="0" i="0" u="none" strike="noStrike" kern="1200" baseline="0">
+                    <a:solidFill>
+                      <a:schemeClr val="tx1">
+                        <a:lumMod val="65000"/>
+                        <a:lumOff val="35000"/>
+                      </a:schemeClr>
+                    </a:solidFill>
+                    <a:latin typeface="+mn-lt"/>
+                    <a:ea typeface="+mn-ea"/>
+                    <a:cs typeface="+mn-cs"/>
+                  </a:defRPr>
+                </a:pPr>
+                <a:r>
+                  <a:rPr lang="en-US"/>
+                  <a:t>Time</a:t>
+                </a:r>
+                <a:r>
+                  <a:rPr lang="en-US" baseline="0"/>
+                  <a:t> (ms)</a:t>
+                </a:r>
+                <a:endParaRPr lang="en-US"/>
+              </a:p>
+            </c:rich>
+          </c:tx>
+          <c:overlay val="0"/>
+          <c:spPr>
+            <a:noFill/>
+            <a:ln>
+              <a:noFill/>
+            </a:ln>
+            <a:effectLst/>
+          </c:spPr>
+          <c:txPr>
+            <a:bodyPr rot="-5400000" spcFirstLastPara="1" vertOverflow="ellipsis" vert="horz" wrap="square" anchor="ctr" anchorCtr="1"/>
+            <a:lstStyle/>
+            <a:p>
+              <a:pPr>
+                <a:defRPr sz="1000" b="0" i="0" u="none" strike="noStrike" kern="1200" baseline="0">
+                  <a:solidFill>
+                    <a:schemeClr val="tx1">
+                      <a:lumMod val="65000"/>
+                      <a:lumOff val="35000"/>
+                    </a:schemeClr>
+                  </a:solidFill>
+                  <a:latin typeface="+mn-lt"/>
+                  <a:ea typeface="+mn-ea"/>
+                  <a:cs typeface="+mn-cs"/>
+                </a:defRPr>
+              </a:pPr>
+              <a:endParaRPr lang="en-US"/>
+            </a:p>
+          </c:txPr>
+        </c:title>
+        <c:numFmt formatCode="General" sourceLinked="1"/>
+        <c:majorTickMark val="none"/>
+        <c:minorTickMark val="none"/>
+        <c:tickLblPos val="nextTo"/>
+        <c:spPr>
+          <a:noFill/>
+          <a:ln>
+            <a:noFill/>
+          </a:ln>
+          <a:effectLst/>
+        </c:spPr>
+        <c:txPr>
+          <a:bodyPr rot="-60000000" spcFirstLastPara="1" vertOverflow="ellipsis" vert="horz" wrap="square" anchor="ctr" anchorCtr="1"/>
+          <a:lstStyle/>
+          <a:p>
+            <a:pPr>
+              <a:defRPr sz="900" b="0" i="0" u="none" strike="noStrike" kern="1200" baseline="0">
+                <a:solidFill>
+                  <a:schemeClr val="tx1">
+                    <a:lumMod val="65000"/>
+                    <a:lumOff val="35000"/>
+                  </a:schemeClr>
+                </a:solidFill>
+                <a:latin typeface="+mn-lt"/>
+                <a:ea typeface="+mn-ea"/>
+                <a:cs typeface="+mn-cs"/>
+              </a:defRPr>
+            </a:pPr>
+            <a:endParaRPr lang="en-US"/>
+          </a:p>
+        </c:txPr>
+        <c:crossAx val="268784088"/>
         <c:crosses val="autoZero"/>
         <c:crossBetween val="between"/>
       </c:valAx>
@@ -4455,7 +5195,6 @@
     </c:plotArea>
     <c:legend>
       <c:legendPos val="b"/>
-      <c:layout/>
       <c:overlay val="0"/>
       <c:spPr>
         <a:noFill/>
@@ -4520,7 +5259,7 @@
 </c:chartSpace>
 </file>
 
-<file path=word/charts/chart2.xml><?xml version="1.0" encoding="utf-8"?>
+<file path=word/charts/chart3.xml><?xml version="1.0" encoding="utf-8"?>
 <c:chartSpace xmlns:c="http://schemas.openxmlformats.org/drawingml/2006/chart" xmlns:a="http://schemas.openxmlformats.org/drawingml/2006/main" xmlns:r="http://schemas.openxmlformats.org/officeDocument/2006/relationships">
   <c:date1904 val="0"/>
   <c:lang val="en-US"/>
@@ -4726,11 +5465,11 @@
           <c:showBubbleSize val="0"/>
         </c:dLbls>
         <c:smooth val="0"/>
-        <c:axId val="327324656"/>
-        <c:axId val="327325048"/>
+        <c:axId val="268783304"/>
+        <c:axId val="268783696"/>
       </c:lineChart>
       <c:catAx>
-        <c:axId val="327324656"/>
+        <c:axId val="268783304"/>
         <c:scaling>
           <c:orientation val="minMax"/>
         </c:scaling>
@@ -4740,7 +5479,7 @@
         <c:majorTickMark val="out"/>
         <c:minorTickMark val="none"/>
         <c:tickLblPos val="nextTo"/>
-        <c:crossAx val="327325048"/>
+        <c:crossAx val="268783696"/>
         <c:crosses val="autoZero"/>
         <c:auto val="1"/>
         <c:lblAlgn val="ctr"/>
@@ -4748,7 +5487,7 @@
         <c:noMultiLvlLbl val="0"/>
       </c:catAx>
       <c:valAx>
-        <c:axId val="327325048"/>
+        <c:axId val="268783696"/>
         <c:scaling>
           <c:orientation val="minMax"/>
         </c:scaling>
@@ -4759,14 +5498,13 @@
         <c:majorTickMark val="out"/>
         <c:minorTickMark val="none"/>
         <c:tickLblPos val="nextTo"/>
-        <c:crossAx val="327324656"/>
+        <c:crossAx val="268783304"/>
         <c:crosses val="autoZero"/>
         <c:crossBetween val="between"/>
       </c:valAx>
     </c:plotArea>
     <c:legend>
       <c:legendPos val="r"/>
-      <c:layout/>
       <c:overlay val="0"/>
     </c:legend>
     <c:plotVisOnly val="1"/>
@@ -4819,7 +5557,563 @@
 </cs:colorStyle>
 </file>
 
+<file path=word/charts/colors2.xml><?xml version="1.0" encoding="utf-8"?>
+<cs:colorStyle xmlns:cs="http://schemas.microsoft.com/office/drawing/2012/chartStyle" xmlns:a="http://schemas.openxmlformats.org/drawingml/2006/main" meth="cycle" id="10">
+  <a:schemeClr val="accent1"/>
+  <a:schemeClr val="accent2"/>
+  <a:schemeClr val="accent3"/>
+  <a:schemeClr val="accent4"/>
+  <a:schemeClr val="accent5"/>
+  <a:schemeClr val="accent6"/>
+  <cs:variation/>
+  <cs:variation>
+    <a:lumMod val="60000"/>
+  </cs:variation>
+  <cs:variation>
+    <a:lumMod val="80000"/>
+    <a:lumOff val="20000"/>
+  </cs:variation>
+  <cs:variation>
+    <a:lumMod val="80000"/>
+  </cs:variation>
+  <cs:variation>
+    <a:lumMod val="60000"/>
+    <a:lumOff val="40000"/>
+  </cs:variation>
+  <cs:variation>
+    <a:lumMod val="50000"/>
+  </cs:variation>
+  <cs:variation>
+    <a:lumMod val="70000"/>
+    <a:lumOff val="30000"/>
+  </cs:variation>
+  <cs:variation>
+    <a:lumMod val="70000"/>
+  </cs:variation>
+  <cs:variation>
+    <a:lumMod val="50000"/>
+    <a:lumOff val="50000"/>
+  </cs:variation>
+</cs:colorStyle>
+</file>
+
 <file path=word/charts/style1.xml><?xml version="1.0" encoding="utf-8"?>
+<cs:chartStyle xmlns:cs="http://schemas.microsoft.com/office/drawing/2012/chartStyle" xmlns:a="http://schemas.openxmlformats.org/drawingml/2006/main" id="227">
+  <cs:axisTitle>
+    <cs:lnRef idx="0"/>
+    <cs:fillRef idx="0"/>
+    <cs:effectRef idx="0"/>
+    <cs:fontRef idx="minor">
+      <a:schemeClr val="tx1">
+        <a:lumMod val="65000"/>
+        <a:lumOff val="35000"/>
+      </a:schemeClr>
+    </cs:fontRef>
+    <cs:defRPr sz="1000" kern="1200"/>
+  </cs:axisTitle>
+  <cs:categoryAxis>
+    <cs:lnRef idx="0"/>
+    <cs:fillRef idx="0"/>
+    <cs:effectRef idx="0"/>
+    <cs:fontRef idx="minor">
+      <a:schemeClr val="tx1">
+        <a:lumMod val="65000"/>
+        <a:lumOff val="35000"/>
+      </a:schemeClr>
+    </cs:fontRef>
+    <cs:spPr>
+      <a:ln w="9525" cap="flat" cmpd="sng" algn="ctr">
+        <a:solidFill>
+          <a:schemeClr val="tx1">
+            <a:lumMod val="15000"/>
+            <a:lumOff val="85000"/>
+          </a:schemeClr>
+        </a:solidFill>
+        <a:round/>
+      </a:ln>
+    </cs:spPr>
+    <cs:defRPr sz="900" kern="1200"/>
+  </cs:categoryAxis>
+  <cs:chartArea mods="allowNoFillOverride allowNoLineOverride">
+    <cs:lnRef idx="0"/>
+    <cs:fillRef idx="0"/>
+    <cs:effectRef idx="0"/>
+    <cs:fontRef idx="minor">
+      <a:schemeClr val="tx1"/>
+    </cs:fontRef>
+    <cs:spPr>
+      <a:solidFill>
+        <a:schemeClr val="bg1"/>
+      </a:solidFill>
+      <a:ln w="9525" cap="flat" cmpd="sng" algn="ctr">
+        <a:solidFill>
+          <a:schemeClr val="tx1">
+            <a:lumMod val="15000"/>
+            <a:lumOff val="85000"/>
+          </a:schemeClr>
+        </a:solidFill>
+        <a:round/>
+      </a:ln>
+    </cs:spPr>
+    <cs:defRPr sz="1000" kern="1200"/>
+  </cs:chartArea>
+  <cs:dataLabel>
+    <cs:lnRef idx="0"/>
+    <cs:fillRef idx="0"/>
+    <cs:effectRef idx="0"/>
+    <cs:fontRef idx="minor">
+      <a:schemeClr val="tx1">
+        <a:lumMod val="75000"/>
+        <a:lumOff val="25000"/>
+      </a:schemeClr>
+    </cs:fontRef>
+    <cs:defRPr sz="900" kern="1200"/>
+  </cs:dataLabel>
+  <cs:dataLabelCallout>
+    <cs:lnRef idx="0"/>
+    <cs:fillRef idx="0"/>
+    <cs:effectRef idx="0"/>
+    <cs:fontRef idx="minor">
+      <a:schemeClr val="dk1">
+        <a:lumMod val="65000"/>
+        <a:lumOff val="35000"/>
+      </a:schemeClr>
+    </cs:fontRef>
+    <cs:spPr>
+      <a:solidFill>
+        <a:schemeClr val="lt1"/>
+      </a:solidFill>
+      <a:ln>
+        <a:solidFill>
+          <a:schemeClr val="dk1">
+            <a:lumMod val="25000"/>
+            <a:lumOff val="75000"/>
+          </a:schemeClr>
+        </a:solidFill>
+      </a:ln>
+    </cs:spPr>
+    <cs:defRPr sz="900" kern="1200"/>
+    <cs:bodyPr rot="0" spcFirstLastPara="1" vertOverflow="clip" horzOverflow="clip" vert="horz" wrap="square" lIns="36576" tIns="18288" rIns="36576" bIns="18288" anchor="ctr" anchorCtr="1">
+      <a:spAutoFit/>
+    </cs:bodyPr>
+  </cs:dataLabelCallout>
+  <cs:dataPoint>
+    <cs:lnRef idx="0"/>
+    <cs:fillRef idx="1">
+      <cs:styleClr val="auto"/>
+    </cs:fillRef>
+    <cs:effectRef idx="0"/>
+    <cs:fontRef idx="minor">
+      <a:schemeClr val="tx1"/>
+    </cs:fontRef>
+    <cs:spPr>
+      <a:solidFill>
+        <a:schemeClr val="phClr"/>
+      </a:solidFill>
+    </cs:spPr>
+  </cs:dataPoint>
+  <cs:dataPoint3D>
+    <cs:lnRef idx="0"/>
+    <cs:fillRef idx="1">
+      <cs:styleClr val="auto"/>
+    </cs:fillRef>
+    <cs:effectRef idx="0"/>
+    <cs:fontRef idx="minor">
+      <a:schemeClr val="tx1"/>
+    </cs:fontRef>
+    <cs:spPr>
+      <a:solidFill>
+        <a:schemeClr val="phClr"/>
+      </a:solidFill>
+    </cs:spPr>
+  </cs:dataPoint3D>
+  <cs:dataPointLine>
+    <cs:lnRef idx="0">
+      <cs:styleClr val="auto"/>
+    </cs:lnRef>
+    <cs:fillRef idx="1"/>
+    <cs:effectRef idx="0"/>
+    <cs:fontRef idx="minor">
+      <a:schemeClr val="tx1"/>
+    </cs:fontRef>
+    <cs:spPr>
+      <a:ln w="28575" cap="rnd">
+        <a:solidFill>
+          <a:schemeClr val="phClr"/>
+        </a:solidFill>
+        <a:round/>
+      </a:ln>
+    </cs:spPr>
+  </cs:dataPointLine>
+  <cs:dataPointMarker>
+    <cs:lnRef idx="0">
+      <cs:styleClr val="auto"/>
+    </cs:lnRef>
+    <cs:fillRef idx="1">
+      <cs:styleClr val="auto"/>
+    </cs:fillRef>
+    <cs:effectRef idx="0"/>
+    <cs:fontRef idx="minor">
+      <a:schemeClr val="tx1"/>
+    </cs:fontRef>
+    <cs:spPr>
+      <a:solidFill>
+        <a:schemeClr val="phClr"/>
+      </a:solidFill>
+      <a:ln w="9525">
+        <a:solidFill>
+          <a:schemeClr val="phClr"/>
+        </a:solidFill>
+      </a:ln>
+    </cs:spPr>
+  </cs:dataPointMarker>
+  <cs:dataPointMarkerLayout symbol="circle" size="5"/>
+  <cs:dataPointWireframe>
+    <cs:lnRef idx="0">
+      <cs:styleClr val="auto"/>
+    </cs:lnRef>
+    <cs:fillRef idx="1"/>
+    <cs:effectRef idx="0"/>
+    <cs:fontRef idx="minor">
+      <a:schemeClr val="tx1"/>
+    </cs:fontRef>
+    <cs:spPr>
+      <a:ln w="9525" cap="rnd">
+        <a:solidFill>
+          <a:schemeClr val="phClr"/>
+        </a:solidFill>
+        <a:round/>
+      </a:ln>
+    </cs:spPr>
+  </cs:dataPointWireframe>
+  <cs:dataTable>
+    <cs:lnRef idx="0"/>
+    <cs:fillRef idx="0"/>
+    <cs:effectRef idx="0"/>
+    <cs:fontRef idx="minor">
+      <a:schemeClr val="tx1">
+        <a:lumMod val="65000"/>
+        <a:lumOff val="35000"/>
+      </a:schemeClr>
+    </cs:fontRef>
+    <cs:spPr>
+      <a:noFill/>
+      <a:ln w="9525" cap="flat" cmpd="sng" algn="ctr">
+        <a:solidFill>
+          <a:schemeClr val="tx1">
+            <a:lumMod val="15000"/>
+            <a:lumOff val="85000"/>
+          </a:schemeClr>
+        </a:solidFill>
+        <a:round/>
+      </a:ln>
+    </cs:spPr>
+    <cs:defRPr sz="900" kern="1200"/>
+  </cs:dataTable>
+  <cs:downBar>
+    <cs:lnRef idx="0"/>
+    <cs:fillRef idx="0"/>
+    <cs:effectRef idx="0"/>
+    <cs:fontRef idx="minor">
+      <a:schemeClr val="dk1"/>
+    </cs:fontRef>
+    <cs:spPr>
+      <a:solidFill>
+        <a:schemeClr val="dk1">
+          <a:lumMod val="65000"/>
+          <a:lumOff val="35000"/>
+        </a:schemeClr>
+      </a:solidFill>
+      <a:ln w="9525">
+        <a:solidFill>
+          <a:schemeClr val="tx1">
+            <a:lumMod val="65000"/>
+            <a:lumOff val="35000"/>
+          </a:schemeClr>
+        </a:solidFill>
+      </a:ln>
+    </cs:spPr>
+  </cs:downBar>
+  <cs:dropLine>
+    <cs:lnRef idx="0"/>
+    <cs:fillRef idx="0"/>
+    <cs:effectRef idx="0"/>
+    <cs:fontRef idx="minor">
+      <a:schemeClr val="tx1"/>
+    </cs:fontRef>
+    <cs:spPr>
+      <a:ln w="9525" cap="flat" cmpd="sng" algn="ctr">
+        <a:solidFill>
+          <a:schemeClr val="tx1">
+            <a:lumMod val="35000"/>
+            <a:lumOff val="65000"/>
+          </a:schemeClr>
+        </a:solidFill>
+        <a:round/>
+      </a:ln>
+    </cs:spPr>
+  </cs:dropLine>
+  <cs:errorBar>
+    <cs:lnRef idx="0"/>
+    <cs:fillRef idx="0"/>
+    <cs:effectRef idx="0"/>
+    <cs:fontRef idx="minor">
+      <a:schemeClr val="tx1"/>
+    </cs:fontRef>
+    <cs:spPr>
+      <a:ln w="9525" cap="flat" cmpd="sng" algn="ctr">
+        <a:solidFill>
+          <a:schemeClr val="tx1">
+            <a:lumMod val="65000"/>
+            <a:lumOff val="35000"/>
+          </a:schemeClr>
+        </a:solidFill>
+        <a:round/>
+      </a:ln>
+    </cs:spPr>
+  </cs:errorBar>
+  <cs:floor>
+    <cs:lnRef idx="0"/>
+    <cs:fillRef idx="0"/>
+    <cs:effectRef idx="0"/>
+    <cs:fontRef idx="minor">
+      <a:schemeClr val="tx1"/>
+    </cs:fontRef>
+    <cs:spPr>
+      <a:noFill/>
+      <a:ln>
+        <a:noFill/>
+      </a:ln>
+    </cs:spPr>
+  </cs:floor>
+  <cs:gridlineMajor>
+    <cs:lnRef idx="0"/>
+    <cs:fillRef idx="0"/>
+    <cs:effectRef idx="0"/>
+    <cs:fontRef idx="minor">
+      <a:schemeClr val="tx1"/>
+    </cs:fontRef>
+    <cs:spPr>
+      <a:ln w="9525" cap="flat" cmpd="sng" algn="ctr">
+        <a:solidFill>
+          <a:schemeClr val="tx1">
+            <a:lumMod val="15000"/>
+            <a:lumOff val="85000"/>
+          </a:schemeClr>
+        </a:solidFill>
+        <a:round/>
+      </a:ln>
+    </cs:spPr>
+  </cs:gridlineMajor>
+  <cs:gridlineMinor>
+    <cs:lnRef idx="0"/>
+    <cs:fillRef idx="0"/>
+    <cs:effectRef idx="0"/>
+    <cs:fontRef idx="minor">
+      <a:schemeClr val="tx1"/>
+    </cs:fontRef>
+    <cs:spPr>
+      <a:ln w="9525" cap="flat" cmpd="sng" algn="ctr">
+        <a:solidFill>
+          <a:schemeClr val="tx1">
+            <a:lumMod val="5000"/>
+            <a:lumOff val="95000"/>
+          </a:schemeClr>
+        </a:solidFill>
+        <a:round/>
+      </a:ln>
+    </cs:spPr>
+  </cs:gridlineMinor>
+  <cs:hiLoLine>
+    <cs:lnRef idx="0"/>
+    <cs:fillRef idx="0"/>
+    <cs:effectRef idx="0"/>
+    <cs:fontRef idx="minor">
+      <a:schemeClr val="tx1"/>
+    </cs:fontRef>
+    <cs:spPr>
+      <a:ln w="9525" cap="flat" cmpd="sng" algn="ctr">
+        <a:solidFill>
+          <a:schemeClr val="tx1">
+            <a:lumMod val="75000"/>
+            <a:lumOff val="25000"/>
+          </a:schemeClr>
+        </a:solidFill>
+        <a:round/>
+      </a:ln>
+    </cs:spPr>
+  </cs:hiLoLine>
+  <cs:leaderLine>
+    <cs:lnRef idx="0"/>
+    <cs:fillRef idx="0"/>
+    <cs:effectRef idx="0"/>
+    <cs:fontRef idx="minor">
+      <a:schemeClr val="tx1"/>
+    </cs:fontRef>
+    <cs:spPr>
+      <a:ln w="9525" cap="flat" cmpd="sng" algn="ctr">
+        <a:solidFill>
+          <a:schemeClr val="tx1">
+            <a:lumMod val="35000"/>
+            <a:lumOff val="65000"/>
+          </a:schemeClr>
+        </a:solidFill>
+        <a:round/>
+      </a:ln>
+    </cs:spPr>
+  </cs:leaderLine>
+  <cs:legend>
+    <cs:lnRef idx="0"/>
+    <cs:fillRef idx="0"/>
+    <cs:effectRef idx="0"/>
+    <cs:fontRef idx="minor">
+      <a:schemeClr val="tx1">
+        <a:lumMod val="65000"/>
+        <a:lumOff val="35000"/>
+      </a:schemeClr>
+    </cs:fontRef>
+    <cs:defRPr sz="900" kern="1200"/>
+  </cs:legend>
+  <cs:plotArea mods="allowNoFillOverride allowNoLineOverride">
+    <cs:lnRef idx="0"/>
+    <cs:fillRef idx="0"/>
+    <cs:effectRef idx="0"/>
+    <cs:fontRef idx="minor">
+      <a:schemeClr val="tx1"/>
+    </cs:fontRef>
+  </cs:plotArea>
+  <cs:plotArea3D mods="allowNoFillOverride allowNoLineOverride">
+    <cs:lnRef idx="0"/>
+    <cs:fillRef idx="0"/>
+    <cs:effectRef idx="0"/>
+    <cs:fontRef idx="minor">
+      <a:schemeClr val="tx1"/>
+    </cs:fontRef>
+  </cs:plotArea3D>
+  <cs:seriesAxis>
+    <cs:lnRef idx="0"/>
+    <cs:fillRef idx="0"/>
+    <cs:effectRef idx="0"/>
+    <cs:fontRef idx="minor">
+      <a:schemeClr val="tx1">
+        <a:lumMod val="65000"/>
+        <a:lumOff val="35000"/>
+      </a:schemeClr>
+    </cs:fontRef>
+    <cs:defRPr sz="900" kern="1200"/>
+  </cs:seriesAxis>
+  <cs:seriesLine>
+    <cs:lnRef idx="0"/>
+    <cs:fillRef idx="0"/>
+    <cs:effectRef idx="0"/>
+    <cs:fontRef idx="minor">
+      <a:schemeClr val="tx1"/>
+    </cs:fontRef>
+    <cs:spPr>
+      <a:ln w="9525" cap="flat" cmpd="sng" algn="ctr">
+        <a:solidFill>
+          <a:schemeClr val="tx1">
+            <a:lumMod val="35000"/>
+            <a:lumOff val="65000"/>
+          </a:schemeClr>
+        </a:solidFill>
+        <a:round/>
+      </a:ln>
+    </cs:spPr>
+  </cs:seriesLine>
+  <cs:title>
+    <cs:lnRef idx="0"/>
+    <cs:fillRef idx="0"/>
+    <cs:effectRef idx="0"/>
+    <cs:fontRef idx="minor">
+      <a:schemeClr val="tx1">
+        <a:lumMod val="65000"/>
+        <a:lumOff val="35000"/>
+      </a:schemeClr>
+    </cs:fontRef>
+    <cs:defRPr sz="1400" b="0" kern="1200" spc="0" baseline="0"/>
+  </cs:title>
+  <cs:trendline>
+    <cs:lnRef idx="0">
+      <cs:styleClr val="auto"/>
+    </cs:lnRef>
+    <cs:fillRef idx="0"/>
+    <cs:effectRef idx="0"/>
+    <cs:fontRef idx="minor">
+      <a:schemeClr val="tx1"/>
+    </cs:fontRef>
+    <cs:spPr>
+      <a:ln w="19050" cap="rnd">
+        <a:solidFill>
+          <a:schemeClr val="phClr"/>
+        </a:solidFill>
+        <a:prstDash val="sysDot"/>
+      </a:ln>
+    </cs:spPr>
+  </cs:trendline>
+  <cs:trendlineLabel>
+    <cs:lnRef idx="0"/>
+    <cs:fillRef idx="0"/>
+    <cs:effectRef idx="0"/>
+    <cs:fontRef idx="minor">
+      <a:schemeClr val="tx1">
+        <a:lumMod val="65000"/>
+        <a:lumOff val="35000"/>
+      </a:schemeClr>
+    </cs:fontRef>
+    <cs:defRPr sz="900" kern="1200"/>
+  </cs:trendlineLabel>
+  <cs:upBar>
+    <cs:lnRef idx="0"/>
+    <cs:fillRef idx="0"/>
+    <cs:effectRef idx="0"/>
+    <cs:fontRef idx="minor">
+      <a:schemeClr val="dk1"/>
+    </cs:fontRef>
+    <cs:spPr>
+      <a:solidFill>
+        <a:schemeClr val="lt1"/>
+      </a:solidFill>
+      <a:ln w="9525">
+        <a:solidFill>
+          <a:schemeClr val="tx1">
+            <a:lumMod val="15000"/>
+            <a:lumOff val="85000"/>
+          </a:schemeClr>
+        </a:solidFill>
+      </a:ln>
+    </cs:spPr>
+  </cs:upBar>
+  <cs:valueAxis>
+    <cs:lnRef idx="0"/>
+    <cs:fillRef idx="0"/>
+    <cs:effectRef idx="0"/>
+    <cs:fontRef idx="minor">
+      <a:schemeClr val="tx1">
+        <a:lumMod val="65000"/>
+        <a:lumOff val="35000"/>
+      </a:schemeClr>
+    </cs:fontRef>
+    <cs:defRPr sz="900" kern="1200"/>
+  </cs:valueAxis>
+  <cs:wall>
+    <cs:lnRef idx="0"/>
+    <cs:fillRef idx="0"/>
+    <cs:effectRef idx="0"/>
+    <cs:fontRef idx="minor">
+      <a:schemeClr val="tx1"/>
+    </cs:fontRef>
+    <cs:spPr>
+      <a:noFill/>
+      <a:ln>
+        <a:noFill/>
+      </a:ln>
+    </cs:spPr>
+  </cs:wall>
+</cs:chartStyle>
+</file>
+
+<file path=word/charts/style2.xml><?xml version="1.0" encoding="utf-8"?>
 <cs:chartStyle xmlns:cs="http://schemas.microsoft.com/office/drawing/2012/chartStyle" xmlns:a="http://schemas.openxmlformats.org/drawingml/2006/main" id="227">
   <cs:axisTitle>
     <cs:lnRef idx="0"/>
@@ -5877,12 +7171,293 @@
 </a:themeOverride>
 </file>
 
+<file path=word/theme/themeOverride2.xml><?xml version="1.0" encoding="utf-8"?>
+<a:themeOverride xmlns:a="http://schemas.openxmlformats.org/drawingml/2006/main">
+  <a:clrScheme name="Office">
+    <a:dk1>
+      <a:sysClr val="windowText" lastClr="000000"/>
+    </a:dk1>
+    <a:lt1>
+      <a:sysClr val="window" lastClr="FFFFFF"/>
+    </a:lt1>
+    <a:dk2>
+      <a:srgbClr val="1F497D"/>
+    </a:dk2>
+    <a:lt2>
+      <a:srgbClr val="EEECE1"/>
+    </a:lt2>
+    <a:accent1>
+      <a:srgbClr val="4F81BD"/>
+    </a:accent1>
+    <a:accent2>
+      <a:srgbClr val="C0504D"/>
+    </a:accent2>
+    <a:accent3>
+      <a:srgbClr val="9BBB59"/>
+    </a:accent3>
+    <a:accent4>
+      <a:srgbClr val="8064A2"/>
+    </a:accent4>
+    <a:accent5>
+      <a:srgbClr val="4BACC6"/>
+    </a:accent5>
+    <a:accent6>
+      <a:srgbClr val="F79646"/>
+    </a:accent6>
+    <a:hlink>
+      <a:srgbClr val="0000FF"/>
+    </a:hlink>
+    <a:folHlink>
+      <a:srgbClr val="800080"/>
+    </a:folHlink>
+  </a:clrScheme>
+  <a:fontScheme name="Office">
+    <a:majorFont>
+      <a:latin typeface="Cambria" panose="020F0302020204030204"/>
+      <a:ea typeface=""/>
+      <a:cs typeface=""/>
+      <a:font script="Jpan" typeface="ＭＳ Ｐゴシック"/>
+      <a:font script="Hang" typeface="맑은 고딕"/>
+      <a:font script="Hans" typeface="宋体"/>
+      <a:font script="Hant" typeface="新細明體"/>
+      <a:font script="Arab" typeface="Times New Roman"/>
+      <a:font script="Hebr" typeface="Times New Roman"/>
+      <a:font script="Thai" typeface="Tahoma"/>
+      <a:font script="Ethi" typeface="Nyala"/>
+      <a:font script="Beng" typeface="Vrinda"/>
+      <a:font script="Gujr" typeface="Shruti"/>
+      <a:font script="Khmr" typeface="MoolBoran"/>
+      <a:font script="Knda" typeface="Tunga"/>
+      <a:font script="Guru" typeface="Raavi"/>
+      <a:font script="Cans" typeface="Euphemia"/>
+      <a:font script="Cher" typeface="Plantagenet Cherokee"/>
+      <a:font script="Yiii" typeface="Microsoft Yi Baiti"/>
+      <a:font script="Tibt" typeface="Microsoft Himalaya"/>
+      <a:font script="Thaa" typeface="MV Boli"/>
+      <a:font script="Deva" typeface="Mangal"/>
+      <a:font script="Telu" typeface="Gautami"/>
+      <a:font script="Taml" typeface="Latha"/>
+      <a:font script="Syrc" typeface="Estrangelo Edessa"/>
+      <a:font script="Orya" typeface="Kalinga"/>
+      <a:font script="Mlym" typeface="Kartika"/>
+      <a:font script="Laoo" typeface="DokChampa"/>
+      <a:font script="Sinh" typeface="Iskoola Pota"/>
+      <a:font script="Mong" typeface="Mongolian Baiti"/>
+      <a:font script="Viet" typeface="Times New Roman"/>
+      <a:font script="Uigh" typeface="Microsoft Uighur"/>
+      <a:font script="Geor" typeface="Sylfaen"/>
+    </a:majorFont>
+    <a:minorFont>
+      <a:latin typeface="Calibri" panose="020F0502020204030204"/>
+      <a:ea typeface=""/>
+      <a:cs typeface=""/>
+      <a:font script="Jpan" typeface="ＭＳ Ｐゴシック"/>
+      <a:font script="Hang" typeface="맑은 고딕"/>
+      <a:font script="Hans" typeface="宋体"/>
+      <a:font script="Hant" typeface="新細明體"/>
+      <a:font script="Arab" typeface="Arial"/>
+      <a:font script="Hebr" typeface="Arial"/>
+      <a:font script="Thai" typeface="Tahoma"/>
+      <a:font script="Ethi" typeface="Nyala"/>
+      <a:font script="Beng" typeface="Vrinda"/>
+      <a:font script="Gujr" typeface="Shruti"/>
+      <a:font script="Khmr" typeface="DaunPenh"/>
+      <a:font script="Knda" typeface="Tunga"/>
+      <a:font script="Guru" typeface="Raavi"/>
+      <a:font script="Cans" typeface="Euphemia"/>
+      <a:font script="Cher" typeface="Plantagenet Cherokee"/>
+      <a:font script="Yiii" typeface="Microsoft Yi Baiti"/>
+      <a:font script="Tibt" typeface="Microsoft Himalaya"/>
+      <a:font script="Thaa" typeface="MV Boli"/>
+      <a:font script="Deva" typeface="Mangal"/>
+      <a:font script="Telu" typeface="Gautami"/>
+      <a:font script="Taml" typeface="Latha"/>
+      <a:font script="Syrc" typeface="Estrangelo Edessa"/>
+      <a:font script="Orya" typeface="Kalinga"/>
+      <a:font script="Mlym" typeface="Kartika"/>
+      <a:font script="Laoo" typeface="DokChampa"/>
+      <a:font script="Sinh" typeface="Iskoola Pota"/>
+      <a:font script="Mong" typeface="Mongolian Baiti"/>
+      <a:font script="Viet" typeface="Arial"/>
+      <a:font script="Uigh" typeface="Microsoft Uighur"/>
+      <a:font script="Geor" typeface="Sylfaen"/>
+    </a:minorFont>
+  </a:fontScheme>
+  <a:fmtScheme name="Office">
+    <a:fillStyleLst>
+      <a:solidFill>
+        <a:schemeClr val="phClr"/>
+      </a:solidFill>
+      <a:gradFill rotWithShape="1">
+        <a:gsLst>
+          <a:gs pos="0">
+            <a:schemeClr val="phClr">
+              <a:tint val="50000"/>
+              <a:satMod val="300000"/>
+            </a:schemeClr>
+          </a:gs>
+          <a:gs pos="35000">
+            <a:schemeClr val="phClr">
+              <a:tint val="37000"/>
+              <a:satMod val="300000"/>
+            </a:schemeClr>
+          </a:gs>
+          <a:gs pos="100000">
+            <a:schemeClr val="phClr">
+              <a:tint val="15000"/>
+              <a:satMod val="350000"/>
+            </a:schemeClr>
+          </a:gs>
+        </a:gsLst>
+        <a:lin ang="16200000" scaled="1"/>
+      </a:gradFill>
+      <a:gradFill rotWithShape="1">
+        <a:gsLst>
+          <a:gs pos="0">
+            <a:schemeClr val="phClr">
+              <a:shade val="51000"/>
+              <a:satMod val="130000"/>
+            </a:schemeClr>
+          </a:gs>
+          <a:gs pos="80000">
+            <a:schemeClr val="phClr">
+              <a:shade val="93000"/>
+              <a:satMod val="130000"/>
+            </a:schemeClr>
+          </a:gs>
+          <a:gs pos="100000">
+            <a:schemeClr val="phClr">
+              <a:shade val="94000"/>
+              <a:satMod val="135000"/>
+            </a:schemeClr>
+          </a:gs>
+        </a:gsLst>
+        <a:lin ang="16200000" scaled="0"/>
+      </a:gradFill>
+    </a:fillStyleLst>
+    <a:lnStyleLst>
+      <a:ln w="9525" cap="flat" cmpd="sng" algn="ctr">
+        <a:solidFill>
+          <a:schemeClr val="phClr">
+            <a:shade val="95000"/>
+            <a:satMod val="105000"/>
+          </a:schemeClr>
+        </a:solidFill>
+        <a:prstDash val="solid"/>
+      </a:ln>
+      <a:ln w="25400" cap="flat" cmpd="sng" algn="ctr">
+        <a:solidFill>
+          <a:schemeClr val="phClr"/>
+        </a:solidFill>
+        <a:prstDash val="solid"/>
+      </a:ln>
+      <a:ln w="38100" cap="flat" cmpd="sng" algn="ctr">
+        <a:solidFill>
+          <a:schemeClr val="phClr"/>
+        </a:solidFill>
+        <a:prstDash val="solid"/>
+      </a:ln>
+    </a:lnStyleLst>
+    <a:effectStyleLst>
+      <a:effectStyle>
+        <a:effectLst>
+          <a:outerShdw blurRad="40000" dist="20000" dir="5400000" rotWithShape="0">
+            <a:srgbClr val="000000">
+              <a:alpha val="38000"/>
+            </a:srgbClr>
+          </a:outerShdw>
+        </a:effectLst>
+      </a:effectStyle>
+      <a:effectStyle>
+        <a:effectLst>
+          <a:outerShdw blurRad="40000" dist="23000" dir="5400000" rotWithShape="0">
+            <a:srgbClr val="000000">
+              <a:alpha val="35000"/>
+            </a:srgbClr>
+          </a:outerShdw>
+        </a:effectLst>
+      </a:effectStyle>
+      <a:effectStyle>
+        <a:effectLst>
+          <a:outerShdw blurRad="40000" dist="23000" dir="5400000" rotWithShape="0">
+            <a:srgbClr val="000000">
+              <a:alpha val="35000"/>
+            </a:srgbClr>
+          </a:outerShdw>
+        </a:effectLst>
+        <a:scene3d>
+          <a:camera prst="orthographicFront">
+            <a:rot lat="0" lon="0" rev="0"/>
+          </a:camera>
+          <a:lightRig rig="threePt" dir="t">
+            <a:rot lat="0" lon="0" rev="1200000"/>
+          </a:lightRig>
+        </a:scene3d>
+        <a:sp3d>
+          <a:bevelT w="63500" h="25400"/>
+        </a:sp3d>
+      </a:effectStyle>
+    </a:effectStyleLst>
+    <a:bgFillStyleLst>
+      <a:solidFill>
+        <a:schemeClr val="phClr"/>
+      </a:solidFill>
+      <a:gradFill rotWithShape="1">
+        <a:gsLst>
+          <a:gs pos="0">
+            <a:schemeClr val="phClr">
+              <a:tint val="40000"/>
+              <a:satMod val="350000"/>
+            </a:schemeClr>
+          </a:gs>
+          <a:gs pos="40000">
+            <a:schemeClr val="phClr">
+              <a:tint val="45000"/>
+              <a:shade val="99000"/>
+              <a:satMod val="350000"/>
+            </a:schemeClr>
+          </a:gs>
+          <a:gs pos="100000">
+            <a:schemeClr val="phClr">
+              <a:shade val="20000"/>
+              <a:satMod val="255000"/>
+            </a:schemeClr>
+          </a:gs>
+        </a:gsLst>
+        <a:path path="circle">
+          <a:fillToRect l="50000" t="-80000" r="50000" b="180000"/>
+        </a:path>
+      </a:gradFill>
+      <a:gradFill rotWithShape="1">
+        <a:gsLst>
+          <a:gs pos="0">
+            <a:schemeClr val="phClr">
+              <a:tint val="80000"/>
+              <a:satMod val="300000"/>
+            </a:schemeClr>
+          </a:gs>
+          <a:gs pos="100000">
+            <a:schemeClr val="phClr">
+              <a:shade val="30000"/>
+              <a:satMod val="200000"/>
+            </a:schemeClr>
+          </a:gs>
+        </a:gsLst>
+        <a:path path="circle">
+          <a:fillToRect l="50000" t="50000" r="50000" b="50000"/>
+        </a:path>
+      </a:gradFill>
+    </a:bgFillStyleLst>
+  </a:fmtScheme>
+</a:themeOverride>
+</file>
+
 <file path=customXml/item1.xml><?xml version="1.0" encoding="utf-8"?>
 <b:Sources xmlns:b="http://schemas.openxmlformats.org/officeDocument/2006/bibliography" xmlns="http://schemas.openxmlformats.org/officeDocument/2006/bibliography" SelectedStyle="\CHICAGO.XSL" StyleName="Chicago"/>
 </file>
 
 <file path=customXml/itemProps1.xml><?xml version="1.0" encoding="utf-8"?>
-<ds:datastoreItem xmlns:ds="http://schemas.openxmlformats.org/officeDocument/2006/customXml" ds:itemID="{62915421-359A-43D9-8B75-C2C31CEAED6B}">
+<ds:datastoreItem xmlns:ds="http://schemas.openxmlformats.org/officeDocument/2006/customXml" ds:itemID="{A5AB8643-C02B-4CF3-BDBB-4170456EEA7A}">
   <ds:schemaRefs>
     <ds:schemaRef ds:uri="http://schemas.openxmlformats.org/officeDocument/2006/bibliography"/>
   </ds:schemaRefs>

</xml_diff>

<commit_message>
Added the latency test results
</commit_message>
<xml_diff>
--- a/documents/Results.docx
+++ b/documents/Results.docx
@@ -59,7 +59,21 @@
         <w:rPr>
           <w:rFonts w:ascii="Times New Roman" w:hAnsi="Times New Roman" w:cs="Times New Roman"/>
         </w:rPr>
-        <w:t>We have ran several tests to determine how practical our implementation is. These tests include anonymity tests, network utilization tests, and scalability tests. The result and anaylsis of the tests that we ran are discussed in detail below.</w:t>
+        <w:t xml:space="preserve">We have ran several tests to determine how practical our implementation is. These tests include anonymity tests, network utilization tests, and scalability tests. The result and </w:t>
+      </w:r>
+      <w:r>
+        <w:rPr>
+          <w:rFonts w:ascii="Times New Roman" w:hAnsi="Times New Roman" w:cs="Times New Roman"/>
+        </w:rPr>
+        <w:t>analysis</w:t>
+      </w:r>
+      <w:bookmarkStart w:id="0" w:name="_GoBack"/>
+      <w:bookmarkEnd w:id="0"/>
+      <w:r>
+        <w:rPr>
+          <w:rFonts w:ascii="Times New Roman" w:hAnsi="Times New Roman" w:cs="Times New Roman"/>
+        </w:rPr>
+        <w:t xml:space="preserve"> of the tests that we ran are discussed in detail below.</w:t>
       </w:r>
       <w:r>
         <w:rPr>
@@ -130,6 +144,9 @@
         <w:jc w:val="center"/>
       </w:pPr>
       <w:r>
+        <w:rPr>
+          <w:noProof/>
+        </w:rPr>
         <w:drawing>
           <wp:inline distT="0" distB="0" distL="0" distR="0" wp14:anchorId="347B584F" wp14:editId="7AF79B59">
             <wp:extent cx="3705225" cy="581025"/>
@@ -188,14 +205,27 @@
       <w:r>
         <w:t xml:space="preserve">Figure </w:t>
       </w:r>
-      <w:fldSimple w:instr=" SEQ Figure \* ARABIC ">
-        <w:r>
-          <w:rPr>
-            <w:noProof/>
-          </w:rPr>
-          <w:t>1</w:t>
-        </w:r>
-      </w:fldSimple>
+      <w:r>
+        <w:fldChar w:fldCharType="begin"/>
+      </w:r>
+      <w:r>
+        <w:instrText xml:space="preserve"> SEQ Figure \* ARABIC </w:instrText>
+      </w:r>
+      <w:r>
+        <w:fldChar w:fldCharType="separate"/>
+      </w:r>
+      <w:r>
+        <w:rPr>
+          <w:noProof/>
+        </w:rPr>
+        <w:t>1</w:t>
+      </w:r>
+      <w:r>
+        <w:rPr>
+          <w:noProof/>
+        </w:rPr>
+        <w:fldChar w:fldCharType="end"/>
+      </w:r>
       <w:r>
         <w:t xml:space="preserve"> Encryption and Decryption Times</w:t>
       </w:r>
@@ -270,14 +300,30 @@
       <w:r>
         <w:t xml:space="preserve">Figure </w:t>
       </w:r>
-      <w:fldSimple w:instr=" SEQ Figure \* ARABIC ">
-        <w:r>
-          <w:rPr>
-            <w:noProof/>
-          </w:rPr>
-          <w:t>2</w:t>
-        </w:r>
-      </w:fldSimple>
+      <w:r>
+        <w:fldChar w:fldCharType="begin"/>
+      </w:r>
+      <w:r>
+        <w:instrText xml:space="preserve"> SEQ Figure \* A</w:instrText>
+      </w:r>
+      <w:r>
+        <w:instrText xml:space="preserve">RABIC </w:instrText>
+      </w:r>
+      <w:r>
+        <w:fldChar w:fldCharType="separate"/>
+      </w:r>
+      <w:r>
+        <w:rPr>
+          <w:noProof/>
+        </w:rPr>
+        <w:t>2</w:t>
+      </w:r>
+      <w:r>
+        <w:rPr>
+          <w:noProof/>
+        </w:rPr>
+        <w:fldChar w:fldCharType="end"/>
+      </w:r>
       <w:r>
         <w:t xml:space="preserve"> Encryption Time Trend</w:t>
       </w:r>
@@ -291,15 +337,7 @@
         <w:rPr>
           <w:rFonts w:ascii="Times New Roman" w:hAnsi="Times New Roman" w:cs="Times New Roman"/>
         </w:rPr>
-        <w:t xml:space="preserve">In addition to ensuring that encryption and decryption does not add too much over head to our protocol, we also wanted to ensure that a successful decryption will not expose a peer as a recipient. To do this we ran a similar test as above, but this time decrypted each message with the correct private key and an incorrect private key. In Figure 3, it can be seen that the time for an unsuccessful encryption does not differ by much of that of a successful decryption. An unsuccessful encryption is not always faster than a successful encryption. The average time difference between a successful and unsuccessful encryption is 0.0527 milliseconds. This difference is miniscule </w:t>
-      </w:r>
-      <w:bookmarkStart w:id="0" w:name="_GoBack"/>
-      <w:bookmarkEnd w:id="0"/>
-      <w:r>
-        <w:rPr>
-          <w:rFonts w:ascii="Times New Roman" w:hAnsi="Times New Roman" w:cs="Times New Roman"/>
-        </w:rPr>
-        <w:t>and will make it hard to determine the recipient of a message by analyzing decryption times.</w:t>
+        <w:t>In addition to ensuring that encryption and decryption does not add too much over head to our protocol, we also wanted to ensure that a successful decryption will not expose a peer as a recipient. To do this we ran a similar test as above, but this time decrypted each message with the correct private key and an incorrect private key. In Figure 3, it can be seen that the time for an unsuccessful encryption does not differ by much of that of a successful decryption. An unsuccessful encryption is not always faster than a successful encryption. The average time difference between a successful and unsuccessful encryption is 0.0527 milliseconds. This difference is miniscule and will make it hard to determine the recipient of a message by analyzing decryption times.</w:t>
       </w:r>
     </w:p>
     <w:p>
@@ -332,9 +370,104 @@
       <w:pPr>
         <w:pStyle w:val="Caption"/>
         <w:jc w:val="center"/>
-        <w:rPr>
-          <w:rFonts w:ascii="Times New Roman" w:hAnsi="Times New Roman" w:cs="Times New Roman"/>
-        </w:rPr>
+      </w:pPr>
+      <w:r>
+        <w:t xml:space="preserve">Figure </w:t>
+      </w:r>
+      <w:r>
+        <w:fldChar w:fldCharType="begin"/>
+      </w:r>
+      <w:r>
+        <w:instrText xml:space="preserve"> SEQ Figure \* ARABIC </w:instrText>
+      </w:r>
+      <w:r>
+        <w:fldChar w:fldCharType="separate"/>
+      </w:r>
+      <w:r>
+        <w:rPr>
+          <w:noProof/>
+        </w:rPr>
+        <w:t>3</w:t>
+      </w:r>
+      <w:r>
+        <w:rPr>
+          <w:noProof/>
+        </w:rPr>
+        <w:fldChar w:fldCharType="end"/>
+      </w:r>
+      <w:r>
+        <w:t xml:space="preserve">: Unsuccessful </w:t>
+      </w:r>
+      <w:proofErr w:type="spellStart"/>
+      <w:r>
+        <w:t>vs</w:t>
+      </w:r>
+      <w:proofErr w:type="spellEnd"/>
+      <w:r>
+        <w:t xml:space="preserve"> Successful Decryption Times</w:t>
+      </w:r>
+    </w:p>
+    <w:p>
+      <w:pPr>
+        <w:pStyle w:val="Heading2"/>
+      </w:pPr>
+      <w:r>
+        <w:t>Latency</w:t>
+      </w:r>
+    </w:p>
+    <w:p>
+      <w:pPr>
+        <w:spacing w:line="480" w:lineRule="auto"/>
+      </w:pPr>
+      <w:r>
+        <w:tab/>
+        <w:t xml:space="preserve">An important issue with messaging protocols is network latency, we wanted to ensure that our distributed protocol does not increase the round trip time of messages by more than five times that of direct communication. </w:t>
+      </w:r>
+      <w:r>
+        <w:t>Our results show the RTT of messages sent, including encryption time averaged around 12 milliseconds, the direct RTT averaged at about 1.3 milliseconds, and the RTT not including encryption (adjusted RTT) averaged 2.95 milliseconds. The adjusted RTT is only around twice that of the direct RTT. Figure 4 shows the trends of the RTT for each of the twelve messages sent during our test.</w:t>
+      </w:r>
+    </w:p>
+    <w:p>
+      <w:pPr>
+        <w:spacing w:line="480" w:lineRule="auto"/>
+      </w:pPr>
+      <w:r>
+        <w:tab/>
+        <w:t xml:space="preserve">While these results meet our metric for success, they do not accurately represent the RTT with a large number of clients participating. This test was ran with only three clients, all connected on the same Local Area Network (LAN) as we were unable to run a more comprehensive test due to resource and time limitations. As a result of this each of the nodes had each other as a peer, resulting in their RTT being very similar to their Direct RTT’s which is evident in Figure 4. We believe that had we been able to </w:t>
+      </w:r>
+      <w:r>
+        <w:lastRenderedPageBreak/>
+        <w:t>test this with around ten clients, on a more diverse network, not just a LAN, we would have seen very different results.</w:t>
+      </w:r>
+    </w:p>
+    <w:p>
+      <w:pPr>
+        <w:keepNext/>
+        <w:jc w:val="center"/>
+      </w:pPr>
+      <w:r>
+        <w:rPr>
+          <w:noProof/>
+        </w:rPr>
+        <w:drawing>
+          <wp:inline distT="0" distB="0" distL="0" distR="0" wp14:anchorId="7A15EECF" wp14:editId="3677630D">
+            <wp:extent cx="4572000" cy="2743200"/>
+            <wp:effectExtent l="0" t="0" r="0" b="0"/>
+            <wp:docPr id="4" name="Chart 4"/>
+            <wp:cNvGraphicFramePr/>
+            <a:graphic xmlns:a="http://schemas.openxmlformats.org/drawingml/2006/main">
+              <a:graphicData uri="http://schemas.openxmlformats.org/drawingml/2006/chart">
+                <c:chart xmlns:c="http://schemas.openxmlformats.org/drawingml/2006/chart" xmlns:r="http://schemas.openxmlformats.org/officeDocument/2006/relationships" r:id="rId9"/>
+              </a:graphicData>
+            </a:graphic>
+          </wp:inline>
+        </w:drawing>
+      </w:r>
+    </w:p>
+    <w:p>
+      <w:pPr>
+        <w:pStyle w:val="Caption"/>
+        <w:jc w:val="center"/>
       </w:pPr>
       <w:r>
         <w:t xml:space="preserve">Figure </w:t>
@@ -344,13 +477,14 @@
           <w:rPr>
             <w:noProof/>
           </w:rPr>
-          <w:t>3</w:t>
+          <w:t>4</w:t>
         </w:r>
       </w:fldSimple>
       <w:r>
-        <w:t>: Unsuccessful vs Successful Decryption Times</w:t>
+        <w:t xml:space="preserve"> Compared Round Trip Times</w:t>
       </w:r>
     </w:p>
+    <w:p/>
     <w:p>
       <w:pPr>
         <w:spacing w:line="360" w:lineRule="auto"/>
@@ -428,7 +562,7 @@
             <wp:cNvGraphicFramePr/>
             <a:graphic xmlns:a="http://schemas.openxmlformats.org/drawingml/2006/main">
               <a:graphicData uri="http://schemas.openxmlformats.org/drawingml/2006/chart">
-                <c:chart xmlns:c="http://schemas.openxmlformats.org/drawingml/2006/chart" xmlns:r="http://schemas.openxmlformats.org/officeDocument/2006/relationships" r:id="rId9"/>
+                <c:chart xmlns:c="http://schemas.openxmlformats.org/drawingml/2006/chart" xmlns:r="http://schemas.openxmlformats.org/officeDocument/2006/relationships" r:id="rId10"/>
               </a:graphicData>
             </a:graphic>
           </wp:inline>
@@ -611,7 +745,21 @@
         <w:rPr>
           <w:rFonts w:ascii="Times New Roman" w:hAnsi="Times New Roman" w:cs="Times New Roman"/>
         </w:rPr>
-        <w:t xml:space="preserve">              (ms)</w:t>
+        <w:t xml:space="preserve">              (</w:t>
+      </w:r>
+      <w:proofErr w:type="spellStart"/>
+      <w:r>
+        <w:rPr>
+          <w:rFonts w:ascii="Times New Roman" w:hAnsi="Times New Roman" w:cs="Times New Roman"/>
+        </w:rPr>
+        <w:t>ms</w:t>
+      </w:r>
+      <w:proofErr w:type="spellEnd"/>
+      <w:r>
+        <w:rPr>
+          <w:rFonts w:ascii="Times New Roman" w:hAnsi="Times New Roman" w:cs="Times New Roman"/>
+        </w:rPr>
+        <w:t>)</w:t>
       </w:r>
     </w:p>
     <w:p>
@@ -1386,7 +1534,21 @@
         <w:rPr>
           <w:rFonts w:ascii="Times New Roman" w:hAnsi="Times New Roman" w:cs="Times New Roman"/>
         </w:rPr>
-        <w:t xml:space="preserve">  Node              (ms)</w:t>
+        <w:t xml:space="preserve">  Node              (</w:t>
+      </w:r>
+      <w:proofErr w:type="spellStart"/>
+      <w:r>
+        <w:rPr>
+          <w:rFonts w:ascii="Times New Roman" w:hAnsi="Times New Roman" w:cs="Times New Roman"/>
+        </w:rPr>
+        <w:t>ms</w:t>
+      </w:r>
+      <w:proofErr w:type="spellEnd"/>
+      <w:r>
+        <w:rPr>
+          <w:rFonts w:ascii="Times New Roman" w:hAnsi="Times New Roman" w:cs="Times New Roman"/>
+        </w:rPr>
+        <w:t>)</w:t>
       </w:r>
     </w:p>
     <w:p>
@@ -2095,7 +2257,21 @@
         <w:rPr>
           <w:rFonts w:ascii="Times New Roman" w:hAnsi="Times New Roman" w:cs="Times New Roman"/>
         </w:rPr>
-        <w:t xml:space="preserve">  Node              (ms)</w:t>
+        <w:t xml:space="preserve">  Node              (</w:t>
+      </w:r>
+      <w:proofErr w:type="spellStart"/>
+      <w:r>
+        <w:rPr>
+          <w:rFonts w:ascii="Times New Roman" w:hAnsi="Times New Roman" w:cs="Times New Roman"/>
+        </w:rPr>
+        <w:t>ms</w:t>
+      </w:r>
+      <w:proofErr w:type="spellEnd"/>
+      <w:r>
+        <w:rPr>
+          <w:rFonts w:ascii="Times New Roman" w:hAnsi="Times New Roman" w:cs="Times New Roman"/>
+        </w:rPr>
+        <w:t>)</w:t>
       </w:r>
     </w:p>
     <w:p>
@@ -2725,7 +2901,21 @@
           <w:rFonts w:ascii="Times New Roman" w:hAnsi="Times New Roman" w:cs="Times New Roman"/>
         </w:rPr>
         <w:lastRenderedPageBreak/>
-        <w:t xml:space="preserve">During this test the ANS reshuffled the peer list x times.  These reshuffles took y ms on average.  </w:t>
+        <w:t xml:space="preserve">During this test the ANS reshuffled the peer list x times.  These reshuffles took y </w:t>
+      </w:r>
+      <w:proofErr w:type="spellStart"/>
+      <w:r>
+        <w:rPr>
+          <w:rFonts w:ascii="Times New Roman" w:hAnsi="Times New Roman" w:cs="Times New Roman"/>
+        </w:rPr>
+        <w:t>ms</w:t>
+      </w:r>
+      <w:proofErr w:type="spellEnd"/>
+      <w:r>
+        <w:rPr>
+          <w:rFonts w:ascii="Times New Roman" w:hAnsi="Times New Roman" w:cs="Times New Roman"/>
+        </w:rPr>
+        <w:t xml:space="preserve"> on average.  </w:t>
       </w:r>
     </w:p>
     <w:p>
@@ -2737,7 +2927,21 @@
           <w:rFonts w:ascii="Times New Roman" w:hAnsi="Times New Roman" w:cs="Times New Roman"/>
         </w:rPr>
         <w:tab/>
-        <w:t>The last thing we needed to check was encryption.  Using wireshark, we confirmed the messages were indeed encrypted.  No identical packets were found either.</w:t>
+        <w:t xml:space="preserve">The last thing we needed to check was encryption.  Using </w:t>
+      </w:r>
+      <w:proofErr w:type="spellStart"/>
+      <w:r>
+        <w:rPr>
+          <w:rFonts w:ascii="Times New Roman" w:hAnsi="Times New Roman" w:cs="Times New Roman"/>
+        </w:rPr>
+        <w:t>wireshark</w:t>
+      </w:r>
+      <w:proofErr w:type="spellEnd"/>
+      <w:r>
+        <w:rPr>
+          <w:rFonts w:ascii="Times New Roman" w:hAnsi="Times New Roman" w:cs="Times New Roman"/>
+        </w:rPr>
+        <w:t>, we confirmed the messages were indeed encrypted.  No identical packets were found either.</w:t>
       </w:r>
     </w:p>
     <w:sectPr>
@@ -3915,11 +4119,11 @@
           <c:showBubbleSize val="0"/>
         </c:dLbls>
         <c:smooth val="0"/>
-        <c:axId val="268789968"/>
-        <c:axId val="268790360"/>
+        <c:axId val="338931400"/>
+        <c:axId val="338927480"/>
       </c:lineChart>
       <c:catAx>
-        <c:axId val="268789968"/>
+        <c:axId val="338931400"/>
         <c:scaling>
           <c:orientation val="minMax"/>
         </c:scaling>
@@ -4030,7 +4234,7 @@
             <a:endParaRPr lang="en-US"/>
           </a:p>
         </c:txPr>
-        <c:crossAx val="268790360"/>
+        <c:crossAx val="338927480"/>
         <c:crosses val="autoZero"/>
         <c:auto val="1"/>
         <c:lblAlgn val="ctr"/>
@@ -4038,7 +4242,7 @@
         <c:noMultiLvlLbl val="0"/>
       </c:catAx>
       <c:valAx>
-        <c:axId val="268790360"/>
+        <c:axId val="338927480"/>
         <c:scaling>
           <c:orientation val="minMax"/>
           <c:min val="0.13"/>
@@ -4150,7 +4354,7 @@
             <a:endParaRPr lang="en-US"/>
           </a:p>
         </c:txPr>
-        <c:crossAx val="268789968"/>
+        <c:crossAx val="338931400"/>
         <c:crosses val="autoZero"/>
         <c:crossBetween val="between"/>
       </c:valAx>
@@ -4954,11 +5158,11 @@
           <c:showBubbleSize val="0"/>
         </c:dLbls>
         <c:smooth val="0"/>
-        <c:axId val="268784088"/>
-        <c:axId val="268791144"/>
+        <c:axId val="338928264"/>
+        <c:axId val="338925520"/>
       </c:lineChart>
       <c:catAx>
-        <c:axId val="268784088"/>
+        <c:axId val="338928264"/>
         <c:scaling>
           <c:orientation val="minMax"/>
         </c:scaling>
@@ -5061,7 +5265,7 @@
             <a:endParaRPr lang="en-US"/>
           </a:p>
         </c:txPr>
-        <c:crossAx val="268791144"/>
+        <c:crossAx val="338925520"/>
         <c:crosses val="autoZero"/>
         <c:auto val="1"/>
         <c:lblAlgn val="ctr"/>
@@ -5069,7 +5273,7 @@
         <c:noMultiLvlLbl val="0"/>
       </c:catAx>
       <c:valAx>
-        <c:axId val="268791144"/>
+        <c:axId val="338925520"/>
         <c:scaling>
           <c:orientation val="minMax"/>
           <c:min val="7"/>
@@ -5181,7 +5385,7 @@
             <a:endParaRPr lang="en-US"/>
           </a:p>
         </c:txPr>
-        <c:crossAx val="268784088"/>
+        <c:crossAx val="338928264"/>
         <c:crosses val="autoZero"/>
         <c:crossBetween val="between"/>
       </c:valAx>
@@ -5272,6 +5476,584 @@
       <c:style val="2"/>
     </mc:Fallback>
   </mc:AlternateContent>
+  <c:clrMapOvr bg1="lt1" tx1="dk1" bg2="lt2" tx2="dk2" accent1="accent1" accent2="accent2" accent3="accent3" accent4="accent4" accent5="accent5" accent6="accent6" hlink="hlink" folHlink="folHlink"/>
+  <c:chart>
+    <c:title>
+      <c:tx>
+        <c:rich>
+          <a:bodyPr rot="0" spcFirstLastPara="1" vertOverflow="ellipsis" vert="horz" wrap="square" anchor="ctr" anchorCtr="1"/>
+          <a:lstStyle/>
+          <a:p>
+            <a:pPr>
+              <a:defRPr sz="1400" b="0" i="0" u="none" strike="noStrike" kern="1200" spc="0" baseline="0">
+                <a:solidFill>
+                  <a:schemeClr val="tx1">
+                    <a:lumMod val="65000"/>
+                    <a:lumOff val="35000"/>
+                  </a:schemeClr>
+                </a:solidFill>
+                <a:latin typeface="+mn-lt"/>
+                <a:ea typeface="+mn-ea"/>
+                <a:cs typeface="+mn-cs"/>
+              </a:defRPr>
+            </a:pPr>
+            <a:r>
+              <a:rPr lang="en-US"/>
+              <a:t>Compared</a:t>
+            </a:r>
+            <a:r>
+              <a:rPr lang="en-US" baseline="0"/>
+              <a:t>  Latencies</a:t>
+            </a:r>
+            <a:endParaRPr lang="en-US"/>
+          </a:p>
+        </c:rich>
+      </c:tx>
+      <c:overlay val="0"/>
+      <c:spPr>
+        <a:noFill/>
+        <a:ln>
+          <a:noFill/>
+        </a:ln>
+        <a:effectLst/>
+      </c:spPr>
+      <c:txPr>
+        <a:bodyPr rot="0" spcFirstLastPara="1" vertOverflow="ellipsis" vert="horz" wrap="square" anchor="ctr" anchorCtr="1"/>
+        <a:lstStyle/>
+        <a:p>
+          <a:pPr>
+            <a:defRPr sz="1400" b="0" i="0" u="none" strike="noStrike" kern="1200" spc="0" baseline="0">
+              <a:solidFill>
+                <a:schemeClr val="tx1">
+                  <a:lumMod val="65000"/>
+                  <a:lumOff val="35000"/>
+                </a:schemeClr>
+              </a:solidFill>
+              <a:latin typeface="+mn-lt"/>
+              <a:ea typeface="+mn-ea"/>
+              <a:cs typeface="+mn-cs"/>
+            </a:defRPr>
+          </a:pPr>
+          <a:endParaRPr lang="en-US"/>
+        </a:p>
+      </c:txPr>
+    </c:title>
+    <c:autoTitleDeleted val="0"/>
+    <c:plotArea>
+      <c:layout/>
+      <c:lineChart>
+        <c:grouping val="standard"/>
+        <c:varyColors val="0"/>
+        <c:ser>
+          <c:idx val="0"/>
+          <c:order val="0"/>
+          <c:tx>
+            <c:v>Anonychat RTT</c:v>
+          </c:tx>
+          <c:spPr>
+            <a:ln w="28575" cap="rnd">
+              <a:solidFill>
+                <a:schemeClr val="accent1"/>
+              </a:solidFill>
+              <a:round/>
+            </a:ln>
+            <a:effectLst/>
+          </c:spPr>
+          <c:marker>
+            <c:symbol val="none"/>
+          </c:marker>
+          <c:val>
+            <c:numRef>
+              <c:f>Sheet1!$A$2:$A$13</c:f>
+              <c:numCache>
+                <c:formatCode>General</c:formatCode>
+                <c:ptCount val="12"/>
+                <c:pt idx="0">
+                  <c:v>13.561035</c:v>
+                </c:pt>
+                <c:pt idx="1">
+                  <c:v>12.787841999999999</c:v>
+                </c:pt>
+                <c:pt idx="2">
+                  <c:v>13.983886999999999</c:v>
+                </c:pt>
+                <c:pt idx="3">
+                  <c:v>7.9289550000000002</c:v>
+                </c:pt>
+                <c:pt idx="4">
+                  <c:v>10.49292</c:v>
+                </c:pt>
+                <c:pt idx="5">
+                  <c:v>10.164061999999999</c:v>
+                </c:pt>
+                <c:pt idx="6">
+                  <c:v>10.879149999999999</c:v>
+                </c:pt>
+                <c:pt idx="7">
+                  <c:v>13.97583</c:v>
+                </c:pt>
+                <c:pt idx="8">
+                  <c:v>13.126953</c:v>
+                </c:pt>
+                <c:pt idx="9">
+                  <c:v>13.251220999999999</c:v>
+                </c:pt>
+                <c:pt idx="10">
+                  <c:v>5.7458499999999999</c:v>
+                </c:pt>
+                <c:pt idx="11">
+                  <c:v>11.463867</c:v>
+                </c:pt>
+              </c:numCache>
+            </c:numRef>
+          </c:val>
+          <c:smooth val="0"/>
+        </c:ser>
+        <c:ser>
+          <c:idx val="1"/>
+          <c:order val="1"/>
+          <c:tx>
+            <c:v>Direct RTT</c:v>
+          </c:tx>
+          <c:spPr>
+            <a:ln w="28575" cap="rnd">
+              <a:solidFill>
+                <a:schemeClr val="accent2"/>
+              </a:solidFill>
+              <a:round/>
+            </a:ln>
+            <a:effectLst/>
+          </c:spPr>
+          <c:marker>
+            <c:symbol val="none"/>
+          </c:marker>
+          <c:val>
+            <c:numRef>
+              <c:f>Sheet1!$F$2:$F$13</c:f>
+              <c:numCache>
+                <c:formatCode>General</c:formatCode>
+                <c:ptCount val="12"/>
+                <c:pt idx="0">
+                  <c:v>1.85</c:v>
+                </c:pt>
+                <c:pt idx="1">
+                  <c:v>1.42</c:v>
+                </c:pt>
+                <c:pt idx="2">
+                  <c:v>1.56</c:v>
+                </c:pt>
+                <c:pt idx="3">
+                  <c:v>1.68</c:v>
+                </c:pt>
+                <c:pt idx="4">
+                  <c:v>2.0499999999999998</c:v>
+                </c:pt>
+                <c:pt idx="5">
+                  <c:v>1.21</c:v>
+                </c:pt>
+                <c:pt idx="6">
+                  <c:v>0.96099999999999997</c:v>
+                </c:pt>
+                <c:pt idx="7">
+                  <c:v>0.90200000000000002</c:v>
+                </c:pt>
+                <c:pt idx="8">
+                  <c:v>0.93899999999999995</c:v>
+                </c:pt>
+                <c:pt idx="9">
+                  <c:v>0.95199999999999996</c:v>
+                </c:pt>
+                <c:pt idx="10">
+                  <c:v>0.96899999999999997</c:v>
+                </c:pt>
+                <c:pt idx="11">
+                  <c:v>1.17</c:v>
+                </c:pt>
+              </c:numCache>
+            </c:numRef>
+          </c:val>
+          <c:smooth val="0"/>
+        </c:ser>
+        <c:ser>
+          <c:idx val="2"/>
+          <c:order val="2"/>
+          <c:tx>
+            <c:v>Adjusted RTT</c:v>
+          </c:tx>
+          <c:spPr>
+            <a:ln w="28575" cap="rnd">
+              <a:solidFill>
+                <a:schemeClr val="accent3"/>
+              </a:solidFill>
+              <a:round/>
+            </a:ln>
+            <a:effectLst/>
+          </c:spPr>
+          <c:marker>
+            <c:symbol val="none"/>
+          </c:marker>
+          <c:val>
+            <c:numRef>
+              <c:f>Sheet1!$J$2:$J$13</c:f>
+              <c:numCache>
+                <c:formatCode>General</c:formatCode>
+                <c:ptCount val="12"/>
+                <c:pt idx="0">
+                  <c:v>5.0610350000000004</c:v>
+                </c:pt>
+                <c:pt idx="1">
+                  <c:v>4.2878419999999995</c:v>
+                </c:pt>
+                <c:pt idx="2">
+                  <c:v>5.4838869999999993</c:v>
+                </c:pt>
+                <c:pt idx="3">
+                  <c:v>-0.5710449999999998</c:v>
+                </c:pt>
+                <c:pt idx="4">
+                  <c:v>1.9929199999999998</c:v>
+                </c:pt>
+                <c:pt idx="5">
+                  <c:v>1.6640619999999995</c:v>
+                </c:pt>
+                <c:pt idx="6">
+                  <c:v>2.3791499999999992</c:v>
+                </c:pt>
+                <c:pt idx="7">
+                  <c:v>5.4758300000000002</c:v>
+                </c:pt>
+                <c:pt idx="8">
+                  <c:v>4.6269530000000003</c:v>
+                </c:pt>
+                <c:pt idx="9">
+                  <c:v>4.7512209999999993</c:v>
+                </c:pt>
+                <c:pt idx="10">
+                  <c:v>-2.7541500000000001</c:v>
+                </c:pt>
+                <c:pt idx="11">
+                  <c:v>2.9638670000000005</c:v>
+                </c:pt>
+              </c:numCache>
+            </c:numRef>
+          </c:val>
+          <c:smooth val="0"/>
+        </c:ser>
+        <c:dLbls>
+          <c:showLegendKey val="0"/>
+          <c:showVal val="0"/>
+          <c:showCatName val="0"/>
+          <c:showSerName val="0"/>
+          <c:showPercent val="0"/>
+          <c:showBubbleSize val="0"/>
+        </c:dLbls>
+        <c:smooth val="0"/>
+        <c:axId val="338933752"/>
+        <c:axId val="338927088"/>
+      </c:lineChart>
+      <c:catAx>
+        <c:axId val="338933752"/>
+        <c:scaling>
+          <c:orientation val="minMax"/>
+        </c:scaling>
+        <c:delete val="0"/>
+        <c:axPos val="b"/>
+        <c:title>
+          <c:tx>
+            <c:rich>
+              <a:bodyPr rot="0" spcFirstLastPara="1" vertOverflow="ellipsis" vert="horz" wrap="square" anchor="ctr" anchorCtr="1"/>
+              <a:lstStyle/>
+              <a:p>
+                <a:pPr>
+                  <a:defRPr sz="1000" b="0" i="0" u="none" strike="noStrike" kern="1200" baseline="0">
+                    <a:solidFill>
+                      <a:schemeClr val="tx1">
+                        <a:lumMod val="65000"/>
+                        <a:lumOff val="35000"/>
+                      </a:schemeClr>
+                    </a:solidFill>
+                    <a:latin typeface="+mn-lt"/>
+                    <a:ea typeface="+mn-ea"/>
+                    <a:cs typeface="+mn-cs"/>
+                  </a:defRPr>
+                </a:pPr>
+                <a:r>
+                  <a:rPr lang="en-US"/>
+                  <a:t>Message Number</a:t>
+                </a:r>
+              </a:p>
+            </c:rich>
+          </c:tx>
+          <c:overlay val="0"/>
+          <c:spPr>
+            <a:noFill/>
+            <a:ln>
+              <a:noFill/>
+            </a:ln>
+            <a:effectLst/>
+          </c:spPr>
+          <c:txPr>
+            <a:bodyPr rot="0" spcFirstLastPara="1" vertOverflow="ellipsis" vert="horz" wrap="square" anchor="ctr" anchorCtr="1"/>
+            <a:lstStyle/>
+            <a:p>
+              <a:pPr>
+                <a:defRPr sz="1000" b="0" i="0" u="none" strike="noStrike" kern="1200" baseline="0">
+                  <a:solidFill>
+                    <a:schemeClr val="tx1">
+                      <a:lumMod val="65000"/>
+                      <a:lumOff val="35000"/>
+                    </a:schemeClr>
+                  </a:solidFill>
+                  <a:latin typeface="+mn-lt"/>
+                  <a:ea typeface="+mn-ea"/>
+                  <a:cs typeface="+mn-cs"/>
+                </a:defRPr>
+              </a:pPr>
+              <a:endParaRPr lang="en-US"/>
+            </a:p>
+          </c:txPr>
+        </c:title>
+        <c:majorTickMark val="none"/>
+        <c:minorTickMark val="none"/>
+        <c:tickLblPos val="nextTo"/>
+        <c:spPr>
+          <a:noFill/>
+          <a:ln w="9525" cap="flat" cmpd="sng" algn="ctr">
+            <a:solidFill>
+              <a:schemeClr val="tx1">
+                <a:lumMod val="15000"/>
+                <a:lumOff val="85000"/>
+              </a:schemeClr>
+            </a:solidFill>
+            <a:round/>
+          </a:ln>
+          <a:effectLst/>
+        </c:spPr>
+        <c:txPr>
+          <a:bodyPr rot="-60000000" spcFirstLastPara="1" vertOverflow="ellipsis" vert="horz" wrap="square" anchor="ctr" anchorCtr="1"/>
+          <a:lstStyle/>
+          <a:p>
+            <a:pPr>
+              <a:defRPr sz="900" b="0" i="0" u="none" strike="noStrike" kern="1200" baseline="0">
+                <a:solidFill>
+                  <a:schemeClr val="tx1">
+                    <a:lumMod val="65000"/>
+                    <a:lumOff val="35000"/>
+                  </a:schemeClr>
+                </a:solidFill>
+                <a:latin typeface="+mn-lt"/>
+                <a:ea typeface="+mn-ea"/>
+                <a:cs typeface="+mn-cs"/>
+              </a:defRPr>
+            </a:pPr>
+            <a:endParaRPr lang="en-US"/>
+          </a:p>
+        </c:txPr>
+        <c:crossAx val="338927088"/>
+        <c:crosses val="autoZero"/>
+        <c:auto val="1"/>
+        <c:lblAlgn val="ctr"/>
+        <c:lblOffset val="100"/>
+        <c:noMultiLvlLbl val="0"/>
+      </c:catAx>
+      <c:valAx>
+        <c:axId val="338927088"/>
+        <c:scaling>
+          <c:orientation val="minMax"/>
+        </c:scaling>
+        <c:delete val="0"/>
+        <c:axPos val="l"/>
+        <c:majorGridlines>
+          <c:spPr>
+            <a:ln w="9525" cap="flat" cmpd="sng" algn="ctr">
+              <a:solidFill>
+                <a:schemeClr val="tx1">
+                  <a:lumMod val="15000"/>
+                  <a:lumOff val="85000"/>
+                </a:schemeClr>
+              </a:solidFill>
+              <a:round/>
+            </a:ln>
+            <a:effectLst/>
+          </c:spPr>
+        </c:majorGridlines>
+        <c:title>
+          <c:tx>
+            <c:rich>
+              <a:bodyPr rot="-5400000" spcFirstLastPara="1" vertOverflow="ellipsis" vert="horz" wrap="square" anchor="ctr" anchorCtr="1"/>
+              <a:lstStyle/>
+              <a:p>
+                <a:pPr>
+                  <a:defRPr sz="1000" b="0" i="0" u="none" strike="noStrike" kern="1200" baseline="0">
+                    <a:solidFill>
+                      <a:schemeClr val="tx1">
+                        <a:lumMod val="65000"/>
+                        <a:lumOff val="35000"/>
+                      </a:schemeClr>
+                    </a:solidFill>
+                    <a:latin typeface="+mn-lt"/>
+                    <a:ea typeface="+mn-ea"/>
+                    <a:cs typeface="+mn-cs"/>
+                  </a:defRPr>
+                </a:pPr>
+                <a:r>
+                  <a:rPr lang="en-US"/>
+                  <a:t>RTT (ms)</a:t>
+                </a:r>
+              </a:p>
+            </c:rich>
+          </c:tx>
+          <c:overlay val="0"/>
+          <c:spPr>
+            <a:noFill/>
+            <a:ln>
+              <a:noFill/>
+            </a:ln>
+            <a:effectLst/>
+          </c:spPr>
+          <c:txPr>
+            <a:bodyPr rot="-5400000" spcFirstLastPara="1" vertOverflow="ellipsis" vert="horz" wrap="square" anchor="ctr" anchorCtr="1"/>
+            <a:lstStyle/>
+            <a:p>
+              <a:pPr>
+                <a:defRPr sz="1000" b="0" i="0" u="none" strike="noStrike" kern="1200" baseline="0">
+                  <a:solidFill>
+                    <a:schemeClr val="tx1">
+                      <a:lumMod val="65000"/>
+                      <a:lumOff val="35000"/>
+                    </a:schemeClr>
+                  </a:solidFill>
+                  <a:latin typeface="+mn-lt"/>
+                  <a:ea typeface="+mn-ea"/>
+                  <a:cs typeface="+mn-cs"/>
+                </a:defRPr>
+              </a:pPr>
+              <a:endParaRPr lang="en-US"/>
+            </a:p>
+          </c:txPr>
+        </c:title>
+        <c:numFmt formatCode="General" sourceLinked="1"/>
+        <c:majorTickMark val="none"/>
+        <c:minorTickMark val="none"/>
+        <c:tickLblPos val="nextTo"/>
+        <c:spPr>
+          <a:noFill/>
+          <a:ln>
+            <a:noFill/>
+          </a:ln>
+          <a:effectLst/>
+        </c:spPr>
+        <c:txPr>
+          <a:bodyPr rot="-60000000" spcFirstLastPara="1" vertOverflow="ellipsis" vert="horz" wrap="square" anchor="ctr" anchorCtr="1"/>
+          <a:lstStyle/>
+          <a:p>
+            <a:pPr>
+              <a:defRPr sz="900" b="0" i="0" u="none" strike="noStrike" kern="1200" baseline="0">
+                <a:solidFill>
+                  <a:schemeClr val="tx1">
+                    <a:lumMod val="65000"/>
+                    <a:lumOff val="35000"/>
+                  </a:schemeClr>
+                </a:solidFill>
+                <a:latin typeface="+mn-lt"/>
+                <a:ea typeface="+mn-ea"/>
+                <a:cs typeface="+mn-cs"/>
+              </a:defRPr>
+            </a:pPr>
+            <a:endParaRPr lang="en-US"/>
+          </a:p>
+        </c:txPr>
+        <c:crossAx val="338933752"/>
+        <c:crosses val="autoZero"/>
+        <c:crossBetween val="between"/>
+      </c:valAx>
+      <c:spPr>
+        <a:noFill/>
+        <a:ln>
+          <a:noFill/>
+        </a:ln>
+        <a:effectLst/>
+      </c:spPr>
+    </c:plotArea>
+    <c:legend>
+      <c:legendPos val="r"/>
+      <c:overlay val="0"/>
+      <c:spPr>
+        <a:noFill/>
+        <a:ln>
+          <a:noFill/>
+        </a:ln>
+        <a:effectLst/>
+      </c:spPr>
+      <c:txPr>
+        <a:bodyPr rot="0" spcFirstLastPara="1" vertOverflow="ellipsis" vert="horz" wrap="square" anchor="ctr" anchorCtr="1"/>
+        <a:lstStyle/>
+        <a:p>
+          <a:pPr>
+            <a:defRPr sz="900" b="0" i="0" u="none" strike="noStrike" kern="1200" baseline="0">
+              <a:solidFill>
+                <a:schemeClr val="tx1">
+                  <a:lumMod val="65000"/>
+                  <a:lumOff val="35000"/>
+                </a:schemeClr>
+              </a:solidFill>
+              <a:latin typeface="+mn-lt"/>
+              <a:ea typeface="+mn-ea"/>
+              <a:cs typeface="+mn-cs"/>
+            </a:defRPr>
+          </a:pPr>
+          <a:endParaRPr lang="en-US"/>
+        </a:p>
+      </c:txPr>
+    </c:legend>
+    <c:plotVisOnly val="1"/>
+    <c:dispBlanksAs val="gap"/>
+    <c:showDLblsOverMax val="0"/>
+  </c:chart>
+  <c:spPr>
+    <a:solidFill>
+      <a:schemeClr val="bg1"/>
+    </a:solidFill>
+    <a:ln w="9525" cap="flat" cmpd="sng" algn="ctr">
+      <a:solidFill>
+        <a:schemeClr val="tx1">
+          <a:lumMod val="15000"/>
+          <a:lumOff val="85000"/>
+        </a:schemeClr>
+      </a:solidFill>
+      <a:round/>
+    </a:ln>
+    <a:effectLst/>
+  </c:spPr>
+  <c:txPr>
+    <a:bodyPr/>
+    <a:lstStyle/>
+    <a:p>
+      <a:pPr>
+        <a:defRPr/>
+      </a:pPr>
+      <a:endParaRPr lang="en-US"/>
+    </a:p>
+  </c:txPr>
+  <c:externalData r:id="rId4">
+    <c:autoUpdate val="0"/>
+  </c:externalData>
+</c:chartSpace>
+</file>
+
+<file path=word/charts/chart4.xml><?xml version="1.0" encoding="utf-8"?>
+<c:chartSpace xmlns:c="http://schemas.openxmlformats.org/drawingml/2006/chart" xmlns:a="http://schemas.openxmlformats.org/drawingml/2006/main" xmlns:r="http://schemas.openxmlformats.org/officeDocument/2006/relationships">
+  <c:date1904 val="0"/>
+  <c:lang val="en-US"/>
+  <c:roundedCorners val="0"/>
+  <mc:AlternateContent xmlns:mc="http://schemas.openxmlformats.org/markup-compatibility/2006">
+    <mc:Choice xmlns:c14="http://schemas.microsoft.com/office/drawing/2007/8/2/chart" Requires="c14">
+      <c14:style val="102"/>
+    </mc:Choice>
+    <mc:Fallback>
+      <c:style val="2"/>
+    </mc:Fallback>
+  </mc:AlternateContent>
   <c:chart>
     <c:autoTitleDeleted val="0"/>
     <c:plotArea>
@@ -5465,11 +6247,11 @@
           <c:showBubbleSize val="0"/>
         </c:dLbls>
         <c:smooth val="0"/>
-        <c:axId val="268783304"/>
-        <c:axId val="268783696"/>
+        <c:axId val="338934144"/>
+        <c:axId val="338931008"/>
       </c:lineChart>
       <c:catAx>
-        <c:axId val="268783304"/>
+        <c:axId val="338934144"/>
         <c:scaling>
           <c:orientation val="minMax"/>
         </c:scaling>
@@ -5479,7 +6261,7 @@
         <c:majorTickMark val="out"/>
         <c:minorTickMark val="none"/>
         <c:tickLblPos val="nextTo"/>
-        <c:crossAx val="268783696"/>
+        <c:crossAx val="338931008"/>
         <c:crosses val="autoZero"/>
         <c:auto val="1"/>
         <c:lblAlgn val="ctr"/>
@@ -5487,7 +6269,7 @@
         <c:noMultiLvlLbl val="0"/>
       </c:catAx>
       <c:valAx>
-        <c:axId val="268783696"/>
+        <c:axId val="338931008"/>
         <c:scaling>
           <c:orientation val="minMax"/>
         </c:scaling>
@@ -5498,7 +6280,7 @@
         <c:majorTickMark val="out"/>
         <c:minorTickMark val="none"/>
         <c:tickLblPos val="nextTo"/>
-        <c:crossAx val="268783304"/>
+        <c:crossAx val="338934144"/>
         <c:crosses val="autoZero"/>
         <c:crossBetween val="between"/>
       </c:valAx>
@@ -5558,6 +6340,46 @@
 </file>
 
 <file path=word/charts/colors2.xml><?xml version="1.0" encoding="utf-8"?>
+<cs:colorStyle xmlns:cs="http://schemas.microsoft.com/office/drawing/2012/chartStyle" xmlns:a="http://schemas.openxmlformats.org/drawingml/2006/main" meth="cycle" id="10">
+  <a:schemeClr val="accent1"/>
+  <a:schemeClr val="accent2"/>
+  <a:schemeClr val="accent3"/>
+  <a:schemeClr val="accent4"/>
+  <a:schemeClr val="accent5"/>
+  <a:schemeClr val="accent6"/>
+  <cs:variation/>
+  <cs:variation>
+    <a:lumMod val="60000"/>
+  </cs:variation>
+  <cs:variation>
+    <a:lumMod val="80000"/>
+    <a:lumOff val="20000"/>
+  </cs:variation>
+  <cs:variation>
+    <a:lumMod val="80000"/>
+  </cs:variation>
+  <cs:variation>
+    <a:lumMod val="60000"/>
+    <a:lumOff val="40000"/>
+  </cs:variation>
+  <cs:variation>
+    <a:lumMod val="50000"/>
+  </cs:variation>
+  <cs:variation>
+    <a:lumMod val="70000"/>
+    <a:lumOff val="30000"/>
+  </cs:variation>
+  <cs:variation>
+    <a:lumMod val="70000"/>
+  </cs:variation>
+  <cs:variation>
+    <a:lumMod val="50000"/>
+    <a:lumOff val="50000"/>
+  </cs:variation>
+</cs:colorStyle>
+</file>
+
+<file path=word/charts/colors3.xml><?xml version="1.0" encoding="utf-8"?>
 <cs:colorStyle xmlns:cs="http://schemas.microsoft.com/office/drawing/2012/chartStyle" xmlns:a="http://schemas.openxmlformats.org/drawingml/2006/main" meth="cycle" id="10">
   <a:schemeClr val="accent1"/>
   <a:schemeClr val="accent2"/>
@@ -6114,6 +6936,522 @@
 </file>
 
 <file path=word/charts/style2.xml><?xml version="1.0" encoding="utf-8"?>
+<cs:chartStyle xmlns:cs="http://schemas.microsoft.com/office/drawing/2012/chartStyle" xmlns:a="http://schemas.openxmlformats.org/drawingml/2006/main" id="227">
+  <cs:axisTitle>
+    <cs:lnRef idx="0"/>
+    <cs:fillRef idx="0"/>
+    <cs:effectRef idx="0"/>
+    <cs:fontRef idx="minor">
+      <a:schemeClr val="tx1">
+        <a:lumMod val="65000"/>
+        <a:lumOff val="35000"/>
+      </a:schemeClr>
+    </cs:fontRef>
+    <cs:defRPr sz="1000" kern="1200"/>
+  </cs:axisTitle>
+  <cs:categoryAxis>
+    <cs:lnRef idx="0"/>
+    <cs:fillRef idx="0"/>
+    <cs:effectRef idx="0"/>
+    <cs:fontRef idx="minor">
+      <a:schemeClr val="tx1">
+        <a:lumMod val="65000"/>
+        <a:lumOff val="35000"/>
+      </a:schemeClr>
+    </cs:fontRef>
+    <cs:spPr>
+      <a:ln w="9525" cap="flat" cmpd="sng" algn="ctr">
+        <a:solidFill>
+          <a:schemeClr val="tx1">
+            <a:lumMod val="15000"/>
+            <a:lumOff val="85000"/>
+          </a:schemeClr>
+        </a:solidFill>
+        <a:round/>
+      </a:ln>
+    </cs:spPr>
+    <cs:defRPr sz="900" kern="1200"/>
+  </cs:categoryAxis>
+  <cs:chartArea mods="allowNoFillOverride allowNoLineOverride">
+    <cs:lnRef idx="0"/>
+    <cs:fillRef idx="0"/>
+    <cs:effectRef idx="0"/>
+    <cs:fontRef idx="minor">
+      <a:schemeClr val="tx1"/>
+    </cs:fontRef>
+    <cs:spPr>
+      <a:solidFill>
+        <a:schemeClr val="bg1"/>
+      </a:solidFill>
+      <a:ln w="9525" cap="flat" cmpd="sng" algn="ctr">
+        <a:solidFill>
+          <a:schemeClr val="tx1">
+            <a:lumMod val="15000"/>
+            <a:lumOff val="85000"/>
+          </a:schemeClr>
+        </a:solidFill>
+        <a:round/>
+      </a:ln>
+    </cs:spPr>
+    <cs:defRPr sz="1000" kern="1200"/>
+  </cs:chartArea>
+  <cs:dataLabel>
+    <cs:lnRef idx="0"/>
+    <cs:fillRef idx="0"/>
+    <cs:effectRef idx="0"/>
+    <cs:fontRef idx="minor">
+      <a:schemeClr val="tx1">
+        <a:lumMod val="75000"/>
+        <a:lumOff val="25000"/>
+      </a:schemeClr>
+    </cs:fontRef>
+    <cs:defRPr sz="900" kern="1200"/>
+  </cs:dataLabel>
+  <cs:dataLabelCallout>
+    <cs:lnRef idx="0"/>
+    <cs:fillRef idx="0"/>
+    <cs:effectRef idx="0"/>
+    <cs:fontRef idx="minor">
+      <a:schemeClr val="dk1">
+        <a:lumMod val="65000"/>
+        <a:lumOff val="35000"/>
+      </a:schemeClr>
+    </cs:fontRef>
+    <cs:spPr>
+      <a:solidFill>
+        <a:schemeClr val="lt1"/>
+      </a:solidFill>
+      <a:ln>
+        <a:solidFill>
+          <a:schemeClr val="dk1">
+            <a:lumMod val="25000"/>
+            <a:lumOff val="75000"/>
+          </a:schemeClr>
+        </a:solidFill>
+      </a:ln>
+    </cs:spPr>
+    <cs:defRPr sz="900" kern="1200"/>
+    <cs:bodyPr rot="0" spcFirstLastPara="1" vertOverflow="clip" horzOverflow="clip" vert="horz" wrap="square" lIns="36576" tIns="18288" rIns="36576" bIns="18288" anchor="ctr" anchorCtr="1">
+      <a:spAutoFit/>
+    </cs:bodyPr>
+  </cs:dataLabelCallout>
+  <cs:dataPoint>
+    <cs:lnRef idx="0"/>
+    <cs:fillRef idx="1">
+      <cs:styleClr val="auto"/>
+    </cs:fillRef>
+    <cs:effectRef idx="0"/>
+    <cs:fontRef idx="minor">
+      <a:schemeClr val="tx1"/>
+    </cs:fontRef>
+    <cs:spPr>
+      <a:solidFill>
+        <a:schemeClr val="phClr"/>
+      </a:solidFill>
+    </cs:spPr>
+  </cs:dataPoint>
+  <cs:dataPoint3D>
+    <cs:lnRef idx="0"/>
+    <cs:fillRef idx="1">
+      <cs:styleClr val="auto"/>
+    </cs:fillRef>
+    <cs:effectRef idx="0"/>
+    <cs:fontRef idx="minor">
+      <a:schemeClr val="tx1"/>
+    </cs:fontRef>
+    <cs:spPr>
+      <a:solidFill>
+        <a:schemeClr val="phClr"/>
+      </a:solidFill>
+    </cs:spPr>
+  </cs:dataPoint3D>
+  <cs:dataPointLine>
+    <cs:lnRef idx="0">
+      <cs:styleClr val="auto"/>
+    </cs:lnRef>
+    <cs:fillRef idx="1"/>
+    <cs:effectRef idx="0"/>
+    <cs:fontRef idx="minor">
+      <a:schemeClr val="tx1"/>
+    </cs:fontRef>
+    <cs:spPr>
+      <a:ln w="28575" cap="rnd">
+        <a:solidFill>
+          <a:schemeClr val="phClr"/>
+        </a:solidFill>
+        <a:round/>
+      </a:ln>
+    </cs:spPr>
+  </cs:dataPointLine>
+  <cs:dataPointMarker>
+    <cs:lnRef idx="0">
+      <cs:styleClr val="auto"/>
+    </cs:lnRef>
+    <cs:fillRef idx="1">
+      <cs:styleClr val="auto"/>
+    </cs:fillRef>
+    <cs:effectRef idx="0"/>
+    <cs:fontRef idx="minor">
+      <a:schemeClr val="tx1"/>
+    </cs:fontRef>
+    <cs:spPr>
+      <a:solidFill>
+        <a:schemeClr val="phClr"/>
+      </a:solidFill>
+      <a:ln w="9525">
+        <a:solidFill>
+          <a:schemeClr val="phClr"/>
+        </a:solidFill>
+      </a:ln>
+    </cs:spPr>
+  </cs:dataPointMarker>
+  <cs:dataPointMarkerLayout symbol="circle" size="5"/>
+  <cs:dataPointWireframe>
+    <cs:lnRef idx="0">
+      <cs:styleClr val="auto"/>
+    </cs:lnRef>
+    <cs:fillRef idx="1"/>
+    <cs:effectRef idx="0"/>
+    <cs:fontRef idx="minor">
+      <a:schemeClr val="tx1"/>
+    </cs:fontRef>
+    <cs:spPr>
+      <a:ln w="9525" cap="rnd">
+        <a:solidFill>
+          <a:schemeClr val="phClr"/>
+        </a:solidFill>
+        <a:round/>
+      </a:ln>
+    </cs:spPr>
+  </cs:dataPointWireframe>
+  <cs:dataTable>
+    <cs:lnRef idx="0"/>
+    <cs:fillRef idx="0"/>
+    <cs:effectRef idx="0"/>
+    <cs:fontRef idx="minor">
+      <a:schemeClr val="tx1">
+        <a:lumMod val="65000"/>
+        <a:lumOff val="35000"/>
+      </a:schemeClr>
+    </cs:fontRef>
+    <cs:spPr>
+      <a:noFill/>
+      <a:ln w="9525" cap="flat" cmpd="sng" algn="ctr">
+        <a:solidFill>
+          <a:schemeClr val="tx1">
+            <a:lumMod val="15000"/>
+            <a:lumOff val="85000"/>
+          </a:schemeClr>
+        </a:solidFill>
+        <a:round/>
+      </a:ln>
+    </cs:spPr>
+    <cs:defRPr sz="900" kern="1200"/>
+  </cs:dataTable>
+  <cs:downBar>
+    <cs:lnRef idx="0"/>
+    <cs:fillRef idx="0"/>
+    <cs:effectRef idx="0"/>
+    <cs:fontRef idx="minor">
+      <a:schemeClr val="dk1"/>
+    </cs:fontRef>
+    <cs:spPr>
+      <a:solidFill>
+        <a:schemeClr val="dk1">
+          <a:lumMod val="65000"/>
+          <a:lumOff val="35000"/>
+        </a:schemeClr>
+      </a:solidFill>
+      <a:ln w="9525">
+        <a:solidFill>
+          <a:schemeClr val="tx1">
+            <a:lumMod val="65000"/>
+            <a:lumOff val="35000"/>
+          </a:schemeClr>
+        </a:solidFill>
+      </a:ln>
+    </cs:spPr>
+  </cs:downBar>
+  <cs:dropLine>
+    <cs:lnRef idx="0"/>
+    <cs:fillRef idx="0"/>
+    <cs:effectRef idx="0"/>
+    <cs:fontRef idx="minor">
+      <a:schemeClr val="tx1"/>
+    </cs:fontRef>
+    <cs:spPr>
+      <a:ln w="9525" cap="flat" cmpd="sng" algn="ctr">
+        <a:solidFill>
+          <a:schemeClr val="tx1">
+            <a:lumMod val="35000"/>
+            <a:lumOff val="65000"/>
+          </a:schemeClr>
+        </a:solidFill>
+        <a:round/>
+      </a:ln>
+    </cs:spPr>
+  </cs:dropLine>
+  <cs:errorBar>
+    <cs:lnRef idx="0"/>
+    <cs:fillRef idx="0"/>
+    <cs:effectRef idx="0"/>
+    <cs:fontRef idx="minor">
+      <a:schemeClr val="tx1"/>
+    </cs:fontRef>
+    <cs:spPr>
+      <a:ln w="9525" cap="flat" cmpd="sng" algn="ctr">
+        <a:solidFill>
+          <a:schemeClr val="tx1">
+            <a:lumMod val="65000"/>
+            <a:lumOff val="35000"/>
+          </a:schemeClr>
+        </a:solidFill>
+        <a:round/>
+      </a:ln>
+    </cs:spPr>
+  </cs:errorBar>
+  <cs:floor>
+    <cs:lnRef idx="0"/>
+    <cs:fillRef idx="0"/>
+    <cs:effectRef idx="0"/>
+    <cs:fontRef idx="minor">
+      <a:schemeClr val="tx1"/>
+    </cs:fontRef>
+    <cs:spPr>
+      <a:noFill/>
+      <a:ln>
+        <a:noFill/>
+      </a:ln>
+    </cs:spPr>
+  </cs:floor>
+  <cs:gridlineMajor>
+    <cs:lnRef idx="0"/>
+    <cs:fillRef idx="0"/>
+    <cs:effectRef idx="0"/>
+    <cs:fontRef idx="minor">
+      <a:schemeClr val="tx1"/>
+    </cs:fontRef>
+    <cs:spPr>
+      <a:ln w="9525" cap="flat" cmpd="sng" algn="ctr">
+        <a:solidFill>
+          <a:schemeClr val="tx1">
+            <a:lumMod val="15000"/>
+            <a:lumOff val="85000"/>
+          </a:schemeClr>
+        </a:solidFill>
+        <a:round/>
+      </a:ln>
+    </cs:spPr>
+  </cs:gridlineMajor>
+  <cs:gridlineMinor>
+    <cs:lnRef idx="0"/>
+    <cs:fillRef idx="0"/>
+    <cs:effectRef idx="0"/>
+    <cs:fontRef idx="minor">
+      <a:schemeClr val="tx1"/>
+    </cs:fontRef>
+    <cs:spPr>
+      <a:ln w="9525" cap="flat" cmpd="sng" algn="ctr">
+        <a:solidFill>
+          <a:schemeClr val="tx1">
+            <a:lumMod val="5000"/>
+            <a:lumOff val="95000"/>
+          </a:schemeClr>
+        </a:solidFill>
+        <a:round/>
+      </a:ln>
+    </cs:spPr>
+  </cs:gridlineMinor>
+  <cs:hiLoLine>
+    <cs:lnRef idx="0"/>
+    <cs:fillRef idx="0"/>
+    <cs:effectRef idx="0"/>
+    <cs:fontRef idx="minor">
+      <a:schemeClr val="tx1"/>
+    </cs:fontRef>
+    <cs:spPr>
+      <a:ln w="9525" cap="flat" cmpd="sng" algn="ctr">
+        <a:solidFill>
+          <a:schemeClr val="tx1">
+            <a:lumMod val="75000"/>
+            <a:lumOff val="25000"/>
+          </a:schemeClr>
+        </a:solidFill>
+        <a:round/>
+      </a:ln>
+    </cs:spPr>
+  </cs:hiLoLine>
+  <cs:leaderLine>
+    <cs:lnRef idx="0"/>
+    <cs:fillRef idx="0"/>
+    <cs:effectRef idx="0"/>
+    <cs:fontRef idx="minor">
+      <a:schemeClr val="tx1"/>
+    </cs:fontRef>
+    <cs:spPr>
+      <a:ln w="9525" cap="flat" cmpd="sng" algn="ctr">
+        <a:solidFill>
+          <a:schemeClr val="tx1">
+            <a:lumMod val="35000"/>
+            <a:lumOff val="65000"/>
+          </a:schemeClr>
+        </a:solidFill>
+        <a:round/>
+      </a:ln>
+    </cs:spPr>
+  </cs:leaderLine>
+  <cs:legend>
+    <cs:lnRef idx="0"/>
+    <cs:fillRef idx="0"/>
+    <cs:effectRef idx="0"/>
+    <cs:fontRef idx="minor">
+      <a:schemeClr val="tx1">
+        <a:lumMod val="65000"/>
+        <a:lumOff val="35000"/>
+      </a:schemeClr>
+    </cs:fontRef>
+    <cs:defRPr sz="900" kern="1200"/>
+  </cs:legend>
+  <cs:plotArea mods="allowNoFillOverride allowNoLineOverride">
+    <cs:lnRef idx="0"/>
+    <cs:fillRef idx="0"/>
+    <cs:effectRef idx="0"/>
+    <cs:fontRef idx="minor">
+      <a:schemeClr val="tx1"/>
+    </cs:fontRef>
+  </cs:plotArea>
+  <cs:plotArea3D mods="allowNoFillOverride allowNoLineOverride">
+    <cs:lnRef idx="0"/>
+    <cs:fillRef idx="0"/>
+    <cs:effectRef idx="0"/>
+    <cs:fontRef idx="minor">
+      <a:schemeClr val="tx1"/>
+    </cs:fontRef>
+  </cs:plotArea3D>
+  <cs:seriesAxis>
+    <cs:lnRef idx="0"/>
+    <cs:fillRef idx="0"/>
+    <cs:effectRef idx="0"/>
+    <cs:fontRef idx="minor">
+      <a:schemeClr val="tx1">
+        <a:lumMod val="65000"/>
+        <a:lumOff val="35000"/>
+      </a:schemeClr>
+    </cs:fontRef>
+    <cs:defRPr sz="900" kern="1200"/>
+  </cs:seriesAxis>
+  <cs:seriesLine>
+    <cs:lnRef idx="0"/>
+    <cs:fillRef idx="0"/>
+    <cs:effectRef idx="0"/>
+    <cs:fontRef idx="minor">
+      <a:schemeClr val="tx1"/>
+    </cs:fontRef>
+    <cs:spPr>
+      <a:ln w="9525" cap="flat" cmpd="sng" algn="ctr">
+        <a:solidFill>
+          <a:schemeClr val="tx1">
+            <a:lumMod val="35000"/>
+            <a:lumOff val="65000"/>
+          </a:schemeClr>
+        </a:solidFill>
+        <a:round/>
+      </a:ln>
+    </cs:spPr>
+  </cs:seriesLine>
+  <cs:title>
+    <cs:lnRef idx="0"/>
+    <cs:fillRef idx="0"/>
+    <cs:effectRef idx="0"/>
+    <cs:fontRef idx="minor">
+      <a:schemeClr val="tx1">
+        <a:lumMod val="65000"/>
+        <a:lumOff val="35000"/>
+      </a:schemeClr>
+    </cs:fontRef>
+    <cs:defRPr sz="1400" b="0" kern="1200" spc="0" baseline="0"/>
+  </cs:title>
+  <cs:trendline>
+    <cs:lnRef idx="0">
+      <cs:styleClr val="auto"/>
+    </cs:lnRef>
+    <cs:fillRef idx="0"/>
+    <cs:effectRef idx="0"/>
+    <cs:fontRef idx="minor">
+      <a:schemeClr val="tx1"/>
+    </cs:fontRef>
+    <cs:spPr>
+      <a:ln w="19050" cap="rnd">
+        <a:solidFill>
+          <a:schemeClr val="phClr"/>
+        </a:solidFill>
+        <a:prstDash val="sysDot"/>
+      </a:ln>
+    </cs:spPr>
+  </cs:trendline>
+  <cs:trendlineLabel>
+    <cs:lnRef idx="0"/>
+    <cs:fillRef idx="0"/>
+    <cs:effectRef idx="0"/>
+    <cs:fontRef idx="minor">
+      <a:schemeClr val="tx1">
+        <a:lumMod val="65000"/>
+        <a:lumOff val="35000"/>
+      </a:schemeClr>
+    </cs:fontRef>
+    <cs:defRPr sz="900" kern="1200"/>
+  </cs:trendlineLabel>
+  <cs:upBar>
+    <cs:lnRef idx="0"/>
+    <cs:fillRef idx="0"/>
+    <cs:effectRef idx="0"/>
+    <cs:fontRef idx="minor">
+      <a:schemeClr val="dk1"/>
+    </cs:fontRef>
+    <cs:spPr>
+      <a:solidFill>
+        <a:schemeClr val="lt1"/>
+      </a:solidFill>
+      <a:ln w="9525">
+        <a:solidFill>
+          <a:schemeClr val="tx1">
+            <a:lumMod val="15000"/>
+            <a:lumOff val="85000"/>
+          </a:schemeClr>
+        </a:solidFill>
+      </a:ln>
+    </cs:spPr>
+  </cs:upBar>
+  <cs:valueAxis>
+    <cs:lnRef idx="0"/>
+    <cs:fillRef idx="0"/>
+    <cs:effectRef idx="0"/>
+    <cs:fontRef idx="minor">
+      <a:schemeClr val="tx1">
+        <a:lumMod val="65000"/>
+        <a:lumOff val="35000"/>
+      </a:schemeClr>
+    </cs:fontRef>
+    <cs:defRPr sz="900" kern="1200"/>
+  </cs:valueAxis>
+  <cs:wall>
+    <cs:lnRef idx="0"/>
+    <cs:fillRef idx="0"/>
+    <cs:effectRef idx="0"/>
+    <cs:fontRef idx="minor">
+      <a:schemeClr val="tx1"/>
+    </cs:fontRef>
+    <cs:spPr>
+      <a:noFill/>
+      <a:ln>
+        <a:noFill/>
+      </a:ln>
+    </cs:spPr>
+  </cs:wall>
+</cs:chartStyle>
+</file>
+
+<file path=word/charts/style3.xml><?xml version="1.0" encoding="utf-8"?>
 <cs:chartStyle xmlns:cs="http://schemas.microsoft.com/office/drawing/2012/chartStyle" xmlns:a="http://schemas.openxmlformats.org/drawingml/2006/main" id="227">
   <cs:axisTitle>
     <cs:lnRef idx="0"/>
@@ -7452,12 +8790,264 @@
 </a:themeOverride>
 </file>
 
+<file path=word/theme/themeOverride3.xml><?xml version="1.0" encoding="utf-8"?>
+<a:themeOverride xmlns:a="http://schemas.openxmlformats.org/drawingml/2006/main">
+  <a:clrScheme name="Office">
+    <a:dk1>
+      <a:sysClr val="windowText" lastClr="000000"/>
+    </a:dk1>
+    <a:lt1>
+      <a:sysClr val="window" lastClr="FFFFFF"/>
+    </a:lt1>
+    <a:dk2>
+      <a:srgbClr val="44546A"/>
+    </a:dk2>
+    <a:lt2>
+      <a:srgbClr val="E7E6E6"/>
+    </a:lt2>
+    <a:accent1>
+      <a:srgbClr val="5B9BD5"/>
+    </a:accent1>
+    <a:accent2>
+      <a:srgbClr val="ED7D31"/>
+    </a:accent2>
+    <a:accent3>
+      <a:srgbClr val="A5A5A5"/>
+    </a:accent3>
+    <a:accent4>
+      <a:srgbClr val="FFC000"/>
+    </a:accent4>
+    <a:accent5>
+      <a:srgbClr val="4472C4"/>
+    </a:accent5>
+    <a:accent6>
+      <a:srgbClr val="70AD47"/>
+    </a:accent6>
+    <a:hlink>
+      <a:srgbClr val="0563C1"/>
+    </a:hlink>
+    <a:folHlink>
+      <a:srgbClr val="954F72"/>
+    </a:folHlink>
+  </a:clrScheme>
+  <a:fontScheme name="Office">
+    <a:majorFont>
+      <a:latin typeface="Calibri Light" panose="020F0302020204030204"/>
+      <a:ea typeface=""/>
+      <a:cs typeface=""/>
+      <a:font script="Jpan" typeface="ＭＳ Ｐゴシック"/>
+      <a:font script="Hang" typeface="맑은 고딕"/>
+      <a:font script="Hans" typeface="宋体"/>
+      <a:font script="Hant" typeface="新細明體"/>
+      <a:font script="Arab" typeface="Times New Roman"/>
+      <a:font script="Hebr" typeface="Times New Roman"/>
+      <a:font script="Thai" typeface="Tahoma"/>
+      <a:font script="Ethi" typeface="Nyala"/>
+      <a:font script="Beng" typeface="Vrinda"/>
+      <a:font script="Gujr" typeface="Shruti"/>
+      <a:font script="Khmr" typeface="MoolBoran"/>
+      <a:font script="Knda" typeface="Tunga"/>
+      <a:font script="Guru" typeface="Raavi"/>
+      <a:font script="Cans" typeface="Euphemia"/>
+      <a:font script="Cher" typeface="Plantagenet Cherokee"/>
+      <a:font script="Yiii" typeface="Microsoft Yi Baiti"/>
+      <a:font script="Tibt" typeface="Microsoft Himalaya"/>
+      <a:font script="Thaa" typeface="MV Boli"/>
+      <a:font script="Deva" typeface="Mangal"/>
+      <a:font script="Telu" typeface="Gautami"/>
+      <a:font script="Taml" typeface="Latha"/>
+      <a:font script="Syrc" typeface="Estrangelo Edessa"/>
+      <a:font script="Orya" typeface="Kalinga"/>
+      <a:font script="Mlym" typeface="Kartika"/>
+      <a:font script="Laoo" typeface="DokChampa"/>
+      <a:font script="Sinh" typeface="Iskoola Pota"/>
+      <a:font script="Mong" typeface="Mongolian Baiti"/>
+      <a:font script="Viet" typeface="Times New Roman"/>
+      <a:font script="Uigh" typeface="Microsoft Uighur"/>
+      <a:font script="Geor" typeface="Sylfaen"/>
+    </a:majorFont>
+    <a:minorFont>
+      <a:latin typeface="Calibri" panose="020F0502020204030204"/>
+      <a:ea typeface=""/>
+      <a:cs typeface=""/>
+      <a:font script="Jpan" typeface="ＭＳ Ｐゴシック"/>
+      <a:font script="Hang" typeface="맑은 고딕"/>
+      <a:font script="Hans" typeface="宋体"/>
+      <a:font script="Hant" typeface="新細明體"/>
+      <a:font script="Arab" typeface="Arial"/>
+      <a:font script="Hebr" typeface="Arial"/>
+      <a:font script="Thai" typeface="Tahoma"/>
+      <a:font script="Ethi" typeface="Nyala"/>
+      <a:font script="Beng" typeface="Vrinda"/>
+      <a:font script="Gujr" typeface="Shruti"/>
+      <a:font script="Khmr" typeface="DaunPenh"/>
+      <a:font script="Knda" typeface="Tunga"/>
+      <a:font script="Guru" typeface="Raavi"/>
+      <a:font script="Cans" typeface="Euphemia"/>
+      <a:font script="Cher" typeface="Plantagenet Cherokee"/>
+      <a:font script="Yiii" typeface="Microsoft Yi Baiti"/>
+      <a:font script="Tibt" typeface="Microsoft Himalaya"/>
+      <a:font script="Thaa" typeface="MV Boli"/>
+      <a:font script="Deva" typeface="Mangal"/>
+      <a:font script="Telu" typeface="Gautami"/>
+      <a:font script="Taml" typeface="Latha"/>
+      <a:font script="Syrc" typeface="Estrangelo Edessa"/>
+      <a:font script="Orya" typeface="Kalinga"/>
+      <a:font script="Mlym" typeface="Kartika"/>
+      <a:font script="Laoo" typeface="DokChampa"/>
+      <a:font script="Sinh" typeface="Iskoola Pota"/>
+      <a:font script="Mong" typeface="Mongolian Baiti"/>
+      <a:font script="Viet" typeface="Arial"/>
+      <a:font script="Uigh" typeface="Microsoft Uighur"/>
+      <a:font script="Geor" typeface="Sylfaen"/>
+    </a:minorFont>
+  </a:fontScheme>
+  <a:fmtScheme name="Office">
+    <a:fillStyleLst>
+      <a:solidFill>
+        <a:schemeClr val="phClr"/>
+      </a:solidFill>
+      <a:gradFill rotWithShape="1">
+        <a:gsLst>
+          <a:gs pos="0">
+            <a:schemeClr val="phClr">
+              <a:lumMod val="110000"/>
+              <a:satMod val="105000"/>
+              <a:tint val="67000"/>
+            </a:schemeClr>
+          </a:gs>
+          <a:gs pos="50000">
+            <a:schemeClr val="phClr">
+              <a:lumMod val="105000"/>
+              <a:satMod val="103000"/>
+              <a:tint val="73000"/>
+            </a:schemeClr>
+          </a:gs>
+          <a:gs pos="100000">
+            <a:schemeClr val="phClr">
+              <a:lumMod val="105000"/>
+              <a:satMod val="109000"/>
+              <a:tint val="81000"/>
+            </a:schemeClr>
+          </a:gs>
+        </a:gsLst>
+        <a:lin ang="5400000" scaled="0"/>
+      </a:gradFill>
+      <a:gradFill rotWithShape="1">
+        <a:gsLst>
+          <a:gs pos="0">
+            <a:schemeClr val="phClr">
+              <a:satMod val="103000"/>
+              <a:lumMod val="102000"/>
+              <a:tint val="94000"/>
+            </a:schemeClr>
+          </a:gs>
+          <a:gs pos="50000">
+            <a:schemeClr val="phClr">
+              <a:satMod val="110000"/>
+              <a:lumMod val="100000"/>
+              <a:shade val="100000"/>
+            </a:schemeClr>
+          </a:gs>
+          <a:gs pos="100000">
+            <a:schemeClr val="phClr">
+              <a:lumMod val="99000"/>
+              <a:satMod val="120000"/>
+              <a:shade val="78000"/>
+            </a:schemeClr>
+          </a:gs>
+        </a:gsLst>
+        <a:lin ang="5400000" scaled="0"/>
+      </a:gradFill>
+    </a:fillStyleLst>
+    <a:lnStyleLst>
+      <a:ln w="6350" cap="flat" cmpd="sng" algn="ctr">
+        <a:solidFill>
+          <a:schemeClr val="phClr"/>
+        </a:solidFill>
+        <a:prstDash val="solid"/>
+        <a:miter lim="800000"/>
+      </a:ln>
+      <a:ln w="12700" cap="flat" cmpd="sng" algn="ctr">
+        <a:solidFill>
+          <a:schemeClr val="phClr"/>
+        </a:solidFill>
+        <a:prstDash val="solid"/>
+        <a:miter lim="800000"/>
+      </a:ln>
+      <a:ln w="19050" cap="flat" cmpd="sng" algn="ctr">
+        <a:solidFill>
+          <a:schemeClr val="phClr"/>
+        </a:solidFill>
+        <a:prstDash val="solid"/>
+        <a:miter lim="800000"/>
+      </a:ln>
+    </a:lnStyleLst>
+    <a:effectStyleLst>
+      <a:effectStyle>
+        <a:effectLst/>
+      </a:effectStyle>
+      <a:effectStyle>
+        <a:effectLst/>
+      </a:effectStyle>
+      <a:effectStyle>
+        <a:effectLst>
+          <a:outerShdw blurRad="57150" dist="19050" dir="5400000" algn="ctr" rotWithShape="0">
+            <a:srgbClr val="000000">
+              <a:alpha val="63000"/>
+            </a:srgbClr>
+          </a:outerShdw>
+        </a:effectLst>
+      </a:effectStyle>
+    </a:effectStyleLst>
+    <a:bgFillStyleLst>
+      <a:solidFill>
+        <a:schemeClr val="phClr"/>
+      </a:solidFill>
+      <a:solidFill>
+        <a:schemeClr val="phClr">
+          <a:tint val="95000"/>
+          <a:satMod val="170000"/>
+        </a:schemeClr>
+      </a:solidFill>
+      <a:gradFill rotWithShape="1">
+        <a:gsLst>
+          <a:gs pos="0">
+            <a:schemeClr val="phClr">
+              <a:tint val="93000"/>
+              <a:satMod val="150000"/>
+              <a:shade val="98000"/>
+              <a:lumMod val="102000"/>
+            </a:schemeClr>
+          </a:gs>
+          <a:gs pos="50000">
+            <a:schemeClr val="phClr">
+              <a:tint val="98000"/>
+              <a:satMod val="130000"/>
+              <a:shade val="90000"/>
+              <a:lumMod val="103000"/>
+            </a:schemeClr>
+          </a:gs>
+          <a:gs pos="100000">
+            <a:schemeClr val="phClr">
+              <a:shade val="63000"/>
+              <a:satMod val="120000"/>
+            </a:schemeClr>
+          </a:gs>
+        </a:gsLst>
+        <a:lin ang="5400000" scaled="0"/>
+      </a:gradFill>
+    </a:bgFillStyleLst>
+  </a:fmtScheme>
+</a:themeOverride>
+</file>
+
 <file path=customXml/item1.xml><?xml version="1.0" encoding="utf-8"?>
 <b:Sources xmlns:b="http://schemas.openxmlformats.org/officeDocument/2006/bibliography" xmlns="http://schemas.openxmlformats.org/officeDocument/2006/bibliography" SelectedStyle="\CHICAGO.XSL" StyleName="Chicago"/>
 </file>
 
 <file path=customXml/itemProps1.xml><?xml version="1.0" encoding="utf-8"?>
-<ds:datastoreItem xmlns:ds="http://schemas.openxmlformats.org/officeDocument/2006/customXml" ds:itemID="{A5AB8643-C02B-4CF3-BDBB-4170456EEA7A}">
+<ds:datastoreItem xmlns:ds="http://schemas.openxmlformats.org/officeDocument/2006/customXml" ds:itemID="{0725451B-F85F-46C8-BD3E-6C98EB924541}">
   <ds:schemaRefs>
     <ds:schemaRef ds:uri="http://schemas.openxmlformats.org/officeDocument/2006/bibliography"/>
   </ds:schemaRefs>

</xml_diff>

<commit_message>
Updated the results to contain the Network Utlization test
</commit_message>
<xml_diff>
--- a/documents/Results.docx
+++ b/documents/Results.docx
@@ -67,8 +67,6 @@
         </w:rPr>
         <w:t>analysis</w:t>
       </w:r>
-      <w:bookmarkStart w:id="0" w:name="_GoBack"/>
-      <w:bookmarkEnd w:id="0"/>
       <w:r>
         <w:rPr>
           <w:rFonts w:ascii="Times New Roman" w:hAnsi="Times New Roman" w:cs="Times New Roman"/>
@@ -205,27 +203,14 @@
       <w:r>
         <w:t xml:space="preserve">Figure </w:t>
       </w:r>
-      <w:r>
-        <w:fldChar w:fldCharType="begin"/>
-      </w:r>
-      <w:r>
-        <w:instrText xml:space="preserve"> SEQ Figure \* ARABIC </w:instrText>
-      </w:r>
-      <w:r>
-        <w:fldChar w:fldCharType="separate"/>
-      </w:r>
-      <w:r>
-        <w:rPr>
-          <w:noProof/>
-        </w:rPr>
-        <w:t>1</w:t>
-      </w:r>
-      <w:r>
-        <w:rPr>
-          <w:noProof/>
-        </w:rPr>
-        <w:fldChar w:fldCharType="end"/>
-      </w:r>
+      <w:fldSimple w:instr=" SEQ Figure \* ARABIC ">
+        <w:r>
+          <w:rPr>
+            <w:noProof/>
+          </w:rPr>
+          <w:t>1</w:t>
+        </w:r>
+      </w:fldSimple>
       <w:r>
         <w:t xml:space="preserve"> Encryption and Decryption Times</w:t>
       </w:r>
@@ -300,30 +285,14 @@
       <w:r>
         <w:t xml:space="preserve">Figure </w:t>
       </w:r>
-      <w:r>
-        <w:fldChar w:fldCharType="begin"/>
-      </w:r>
-      <w:r>
-        <w:instrText xml:space="preserve"> SEQ Figure \* A</w:instrText>
-      </w:r>
-      <w:r>
-        <w:instrText xml:space="preserve">RABIC </w:instrText>
-      </w:r>
-      <w:r>
-        <w:fldChar w:fldCharType="separate"/>
-      </w:r>
-      <w:r>
-        <w:rPr>
-          <w:noProof/>
-        </w:rPr>
-        <w:t>2</w:t>
-      </w:r>
-      <w:r>
-        <w:rPr>
-          <w:noProof/>
-        </w:rPr>
-        <w:fldChar w:fldCharType="end"/>
-      </w:r>
+      <w:fldSimple w:instr=" SEQ Figure \* ARABIC ">
+        <w:r>
+          <w:rPr>
+            <w:noProof/>
+          </w:rPr>
+          <w:t>2</w:t>
+        </w:r>
+      </w:fldSimple>
       <w:r>
         <w:t xml:space="preserve"> Encryption Time Trend</w:t>
       </w:r>
@@ -374,27 +343,14 @@
       <w:r>
         <w:t xml:space="preserve">Figure </w:t>
       </w:r>
-      <w:r>
-        <w:fldChar w:fldCharType="begin"/>
-      </w:r>
-      <w:r>
-        <w:instrText xml:space="preserve"> SEQ Figure \* ARABIC </w:instrText>
-      </w:r>
-      <w:r>
-        <w:fldChar w:fldCharType="separate"/>
-      </w:r>
-      <w:r>
-        <w:rPr>
-          <w:noProof/>
-        </w:rPr>
-        <w:t>3</w:t>
-      </w:r>
-      <w:r>
-        <w:rPr>
-          <w:noProof/>
-        </w:rPr>
-        <w:fldChar w:fldCharType="end"/>
-      </w:r>
+      <w:fldSimple w:instr=" SEQ Figure \* ARABIC ">
+        <w:r>
+          <w:rPr>
+            <w:noProof/>
+          </w:rPr>
+          <w:t>3</w:t>
+        </w:r>
+      </w:fldSimple>
       <w:r>
         <w:t xml:space="preserve">: Unsuccessful </w:t>
       </w:r>
@@ -472,97 +428,107 @@
       <w:r>
         <w:t xml:space="preserve">Figure </w:t>
       </w:r>
-      <w:fldSimple w:instr=" SEQ Figure \* ARABIC ">
-        <w:r>
-          <w:rPr>
-            <w:noProof/>
-          </w:rPr>
-          <w:t>4</w:t>
-        </w:r>
-      </w:fldSimple>
+      <w:r>
+        <w:fldChar w:fldCharType="begin"/>
+      </w:r>
+      <w:r>
+        <w:instrText xml:space="preserve"> SEQ Figure \* ARABIC </w:instrText>
+      </w:r>
+      <w:r>
+        <w:fldChar w:fldCharType="separate"/>
+      </w:r>
+      <w:r>
+        <w:rPr>
+          <w:noProof/>
+        </w:rPr>
+        <w:t>4</w:t>
+      </w:r>
+      <w:r>
+        <w:rPr>
+          <w:noProof/>
+        </w:rPr>
+        <w:fldChar w:fldCharType="end"/>
+      </w:r>
       <w:r>
         <w:t xml:space="preserve"> Compared Round Trip Times</w:t>
       </w:r>
     </w:p>
-    <w:p/>
     <w:p>
       <w:pPr>
-        <w:spacing w:line="360" w:lineRule="auto"/>
-        <w:ind w:firstLine="720"/>
+        <w:pStyle w:val="Heading2"/>
+      </w:pPr>
+      <w:r>
+        <w:t>Network Utilization</w:t>
+      </w:r>
+    </w:p>
+    <w:p>
+      <w:pPr>
+        <w:spacing w:line="480" w:lineRule="auto"/>
         <w:rPr>
           <w:rFonts w:ascii="Times New Roman" w:hAnsi="Times New Roman" w:cs="Times New Roman"/>
         </w:rPr>
       </w:pPr>
       <w:r>
-        <w:rPr>
-          <w:rFonts w:ascii="Times New Roman" w:hAnsi="Times New Roman" w:cs="Times New Roman"/>
-        </w:rPr>
-        <w:t xml:space="preserve">Another thing crucial to the success of our protocol was its bandwidth consumption. In order to make sure Anonychat was scalable we tested our network utilization.  We did this by running the application on 25 clients running locally over the course of five minutes.  During this time, messages were sent between clients at random intervals ranging from five to 35 seconds.  </w:t>
+        <w:tab/>
       </w:r>
       <w:r>
         <w:rPr>
           <w:rFonts w:ascii="Times New Roman" w:hAnsi="Times New Roman" w:cs="Times New Roman"/>
         </w:rPr>
-        <w:t>As this happened</w:t>
-      </w:r>
-      <w:r>
-        <w:rPr>
-          <w:rFonts w:ascii="Times New Roman" w:hAnsi="Times New Roman" w:cs="Times New Roman"/>
-        </w:rPr>
-        <w:t xml:space="preserve">, we measured the amount of packets that existed in the network.  The results </w:t>
-      </w:r>
-      <w:r>
-        <w:rPr>
-          <w:rFonts w:ascii="Times New Roman" w:hAnsi="Times New Roman" w:cs="Times New Roman"/>
-        </w:rPr>
-        <w:t xml:space="preserve">of these tests </w:t>
-      </w:r>
-      <w:r>
-        <w:rPr>
-          <w:rFonts w:ascii="Times New Roman" w:hAnsi="Times New Roman" w:cs="Times New Roman"/>
-        </w:rPr>
-        <w:t xml:space="preserve">are reflected in Graph </w:t>
-      </w:r>
-      <w:r>
-        <w:rPr>
-          <w:rFonts w:ascii="Times New Roman" w:hAnsi="Times New Roman" w:cs="Times New Roman"/>
-        </w:rPr>
-        <w:t>B</w:t>
-      </w:r>
-      <w:r>
-        <w:rPr>
-          <w:rFonts w:ascii="Times New Roman" w:hAnsi="Times New Roman" w:cs="Times New Roman"/>
-        </w:rPr>
-        <w:t xml:space="preserve">. </w:t>
+        <w:t>The network utilization of our messaging protocol is very important, as it uses controlled flooding to send messages, we didn’t want our protocol to use too many resources or saturate the network. To test our utilization we ran a test with six clients running locally all sending messages to each other periodically as described in Chapter 3. We then compared these results to a session of web browsing. As you can see in Figure 5, the web browsing session utilized the network much more than Anonychat. Web browsing had almost ten times the total number of packets, eight times more packets per second, double the average packet size, and almost 20 times the bytes per second. Our network utilization was relatively small compared to that of web browsing, and this was analyze six clients traffic. Even with using controlled flooding, our network utilization remained much lower than a simple web browsing session.</w:t>
       </w:r>
     </w:p>
     <w:p>
       <w:pPr>
-        <w:spacing w:line="360" w:lineRule="auto"/>
-        <w:ind w:firstLine="720"/>
-        <w:rPr>
-          <w:rFonts w:ascii="Times New Roman" w:hAnsi="Times New Roman" w:cs="Times New Roman"/>
-          <w:sz w:val="24"/>
-          <w:szCs w:val="24"/>
-        </w:rPr>
+        <w:keepNext/>
+        <w:jc w:val="center"/>
       </w:pPr>
       <w:r>
-        <w:rPr>
-          <w:rFonts w:ascii="Times New Roman" w:hAnsi="Times New Roman" w:cs="Times New Roman"/>
-          <w:noProof/>
-          <w:sz w:val="24"/>
-          <w:szCs w:val="24"/>
-        </w:rPr>
         <w:lastRenderedPageBreak/>
         <w:drawing>
-          <wp:inline distT="0" distB="0" distL="0" distR="0" wp14:anchorId="394ECE7B" wp14:editId="1F54287E">
-            <wp:extent cx="5486400" cy="3352800"/>
-            <wp:effectExtent l="0" t="0" r="19050" b="19050"/>
-            <wp:docPr id="1" name="Chart 1"/>
-            <wp:cNvGraphicFramePr/>
+          <wp:inline distT="0" distB="0" distL="0" distR="0" wp14:anchorId="7F5207FF" wp14:editId="0909BD59">
+            <wp:extent cx="3552825" cy="1343025"/>
+            <wp:effectExtent l="0" t="0" r="9525" b="9525"/>
+            <wp:docPr id="6" name="Picture 6"/>
+            <wp:cNvGraphicFramePr>
+              <a:graphicFrameLocks xmlns:a="http://schemas.openxmlformats.org/drawingml/2006/main" noChangeAspect="1"/>
+            </wp:cNvGraphicFramePr>
             <a:graphic xmlns:a="http://schemas.openxmlformats.org/drawingml/2006/main">
-              <a:graphicData uri="http://schemas.openxmlformats.org/drawingml/2006/chart">
-                <c:chart xmlns:c="http://schemas.openxmlformats.org/drawingml/2006/chart" xmlns:r="http://schemas.openxmlformats.org/officeDocument/2006/relationships" r:id="rId10"/>
+              <a:graphicData uri="http://schemas.openxmlformats.org/drawingml/2006/picture">
+                <pic:pic xmlns:pic="http://schemas.openxmlformats.org/drawingml/2006/picture">
+                  <pic:nvPicPr>
+                    <pic:cNvPr id="0" name="Picture 1"/>
+                    <pic:cNvPicPr>
+                      <a:picLocks noChangeAspect="1" noChangeArrowheads="1"/>
+                    </pic:cNvPicPr>
+                  </pic:nvPicPr>
+                  <pic:blipFill>
+                    <a:blip r:embed="rId10">
+                      <a:extLst>
+                        <a:ext uri="{28A0092B-C50C-407E-A947-70E740481C1C}">
+                          <a14:useLocalDpi xmlns:a14="http://schemas.microsoft.com/office/drawing/2010/main" val="0"/>
+                        </a:ext>
+                      </a:extLst>
+                    </a:blip>
+                    <a:srcRect/>
+                    <a:stretch>
+                      <a:fillRect/>
+                    </a:stretch>
+                  </pic:blipFill>
+                  <pic:spPr bwMode="auto">
+                    <a:xfrm>
+                      <a:off x="0" y="0"/>
+                      <a:ext cx="3552825" cy="1343025"/>
+                    </a:xfrm>
+                    <a:prstGeom prst="rect">
+                      <a:avLst/>
+                    </a:prstGeom>
+                    <a:noFill/>
+                    <a:ln>
+                      <a:noFill/>
+                    </a:ln>
+                  </pic:spPr>
+                </pic:pic>
               </a:graphicData>
             </a:graphic>
           </wp:inline>
@@ -571,2381 +537,93 @@
     </w:p>
     <w:p>
       <w:pPr>
-        <w:spacing w:line="360" w:lineRule="auto"/>
+        <w:pStyle w:val="Caption"/>
         <w:jc w:val="center"/>
-        <w:rPr>
-          <w:rFonts w:ascii="Times New Roman" w:hAnsi="Times New Roman" w:cs="Times New Roman"/>
-          <w:sz w:val="24"/>
-          <w:szCs w:val="24"/>
-        </w:rPr>
       </w:pPr>
       <w:r>
-        <w:rPr>
-          <w:rFonts w:ascii="Times New Roman" w:hAnsi="Times New Roman" w:cs="Times New Roman"/>
-          <w:sz w:val="24"/>
-          <w:szCs w:val="24"/>
-        </w:rPr>
-        <w:t xml:space="preserve">Graph </w:t>
+        <w:t xml:space="preserve">Figure </w:t>
       </w:r>
+      <w:fldSimple w:instr=" SEQ Figure \* ARABIC ">
+        <w:r>
+          <w:rPr>
+            <w:noProof/>
+          </w:rPr>
+          <w:t>5</w:t>
+        </w:r>
+      </w:fldSimple>
       <w:r>
-        <w:rPr>
-          <w:rFonts w:ascii="Times New Roman" w:hAnsi="Times New Roman" w:cs="Times New Roman"/>
-          <w:sz w:val="24"/>
-          <w:szCs w:val="24"/>
-        </w:rPr>
-        <w:t>B</w:t>
+        <w:t xml:space="preserve"> </w:t>
+      </w:r>
+      <w:proofErr w:type="spellStart"/>
+      <w:r>
+        <w:t>AnonyChat</w:t>
+      </w:r>
+      <w:proofErr w:type="spellEnd"/>
+      <w:r>
+        <w:t xml:space="preserve"> and Web Browsing Utilization</w:t>
+      </w:r>
+    </w:p>
+    <w:p>
+      <w:r>
+        <w:tab/>
       </w:r>
     </w:p>
     <w:p>
       <w:pPr>
-        <w:spacing w:line="360" w:lineRule="auto"/>
-        <w:rPr>
-          <w:rFonts w:ascii="Times New Roman" w:hAnsi="Times New Roman" w:cs="Times New Roman"/>
-        </w:rPr>
+        <w:pStyle w:val="Heading2"/>
+      </w:pPr>
+      <w:bookmarkStart w:id="0" w:name="_GoBack"/>
+      <w:bookmarkEnd w:id="0"/>
+    </w:p>
+    <w:p>
+      <w:pPr>
+        <w:pStyle w:val="Heading2"/>
+      </w:pPr>
+    </w:p>
+    <w:p>
+      <w:pPr>
+        <w:pStyle w:val="Heading2"/>
       </w:pPr>
       <w:r>
-        <w:rPr>
-          <w:rFonts w:ascii="Times New Roman" w:hAnsi="Times New Roman" w:cs="Times New Roman"/>
-          <w:sz w:val="24"/>
-          <w:szCs w:val="24"/>
-        </w:rPr>
+        <w:t>Anonymity</w:t>
+      </w:r>
+    </w:p>
+    <w:p>
+      <w:pPr>
+        <w:spacing w:line="480" w:lineRule="auto"/>
+      </w:pPr>
+      <w:r>
         <w:tab/>
       </w:r>
       <w:r>
         <w:rPr>
           <w:rFonts w:ascii="Times New Roman" w:hAnsi="Times New Roman" w:cs="Times New Roman"/>
         </w:rPr>
-        <w:t>From these results we can gather some information.</w:t>
-      </w:r>
-    </w:p>
-    <w:p>
-      <w:pPr>
-        <w:spacing w:line="360" w:lineRule="auto"/>
-        <w:rPr>
-          <w:rFonts w:ascii="Times New Roman" w:hAnsi="Times New Roman" w:cs="Times New Roman"/>
-        </w:rPr>
-      </w:pPr>
-      <w:r>
-        <w:rPr>
-          <w:rFonts w:ascii="Times New Roman" w:hAnsi="Times New Roman" w:cs="Times New Roman"/>
-        </w:rPr>
-        <w:tab/>
-      </w:r>
-    </w:p>
-    <w:p>
-      <w:pPr>
-        <w:spacing w:line="360" w:lineRule="auto"/>
-        <w:rPr>
-          <w:rFonts w:ascii="Times New Roman" w:hAnsi="Times New Roman" w:cs="Times New Roman"/>
-        </w:rPr>
-      </w:pPr>
-    </w:p>
-    <w:p>
-      <w:pPr>
-        <w:spacing w:line="360" w:lineRule="auto"/>
-        <w:rPr>
-          <w:rFonts w:ascii="Times New Roman" w:hAnsi="Times New Roman" w:cs="Times New Roman"/>
-        </w:rPr>
-      </w:pPr>
-    </w:p>
-    <w:p>
-      <w:pPr>
-        <w:spacing w:line="360" w:lineRule="auto"/>
-        <w:rPr>
-          <w:rFonts w:ascii="Times New Roman" w:hAnsi="Times New Roman" w:cs="Times New Roman"/>
-        </w:rPr>
-      </w:pPr>
-    </w:p>
-    <w:p>
-      <w:pPr>
-        <w:spacing w:line="360" w:lineRule="auto"/>
-        <w:rPr>
-          <w:rFonts w:ascii="Times New Roman" w:hAnsi="Times New Roman" w:cs="Times New Roman"/>
-        </w:rPr>
-      </w:pPr>
-    </w:p>
-    <w:p>
-      <w:pPr>
-        <w:spacing w:line="360" w:lineRule="auto"/>
-        <w:rPr>
-          <w:rFonts w:ascii="Times New Roman" w:hAnsi="Times New Roman" w:cs="Times New Roman"/>
-        </w:rPr>
-      </w:pPr>
-    </w:p>
-    <w:p>
-      <w:pPr>
-        <w:spacing w:line="360" w:lineRule="auto"/>
-        <w:ind w:firstLine="720"/>
-        <w:rPr>
-          <w:rFonts w:ascii="Times New Roman" w:hAnsi="Times New Roman" w:cs="Times New Roman"/>
-        </w:rPr>
-        <w:sectPr>
-          <w:pgSz w:w="12240" w:h="15840"/>
-          <w:pgMar w:top="1440" w:right="1440" w:bottom="1440" w:left="1440" w:header="720" w:footer="720" w:gutter="0"/>
-          <w:cols w:space="720"/>
-          <w:docGrid w:linePitch="360"/>
-        </w:sectPr>
-      </w:pPr>
-      <w:r>
-        <w:rPr>
-          <w:rFonts w:ascii="Times New Roman" w:hAnsi="Times New Roman" w:cs="Times New Roman"/>
-        </w:rPr>
-        <w:t>Since we desired Anonychat to be a practical protocol, it was crucial we test the latency of sending packets across the network.  To do this we created three nodes and had them communicate with each other.  We recorded the RTTs of packets, and the results can be seen in the following three tables.</w:t>
-      </w:r>
-    </w:p>
-    <w:p>
-      <w:pPr>
-        <w:spacing w:line="360" w:lineRule="auto"/>
-        <w:rPr>
-          <w:rFonts w:ascii="Times New Roman" w:hAnsi="Times New Roman" w:cs="Times New Roman"/>
-        </w:rPr>
-      </w:pPr>
-      <w:r>
-        <w:rPr>
-          <w:rFonts w:ascii="Times New Roman" w:hAnsi="Times New Roman" w:cs="Times New Roman"/>
-        </w:rPr>
-        <w:lastRenderedPageBreak/>
-        <w:t xml:space="preserve">      </w:t>
+        <w:t xml:space="preserve">As we have developed an anonymous messaging protocol, the anonymity of the source and destination of messages is very important. As discussed in Chapter 3 we ran an anonymity test to determine if the contents of the packets remained confidential and the message was not easily traceable. After analyzing the Wireshark capture from our test, we have determined that the contents of the message remain encrypted, and all messages are sent with a fixed size. </w:t>
       </w:r>
       <w:r>
         <w:rPr>
           <w:rFonts w:ascii="Times New Roman" w:hAnsi="Times New Roman" w:cs="Times New Roman"/>
         </w:rPr>
-        <w:t>Node 1 RTTs</w:t>
-      </w:r>
-    </w:p>
-    <w:p>
-      <w:pPr>
-        <w:spacing w:after="0" w:line="240" w:lineRule="auto"/>
-        <w:rPr>
-          <w:rFonts w:ascii="Times New Roman" w:hAnsi="Times New Roman" w:cs="Times New Roman"/>
-        </w:rPr>
-      </w:pPr>
-      <w:r>
-        <w:rPr>
-          <w:rFonts w:ascii="Times New Roman" w:hAnsi="Times New Roman" w:cs="Times New Roman"/>
-        </w:rPr>
-        <w:t>Sending            RTT</w:t>
-      </w:r>
-    </w:p>
-    <w:p>
-      <w:pPr>
-        <w:spacing w:after="0" w:line="240" w:lineRule="auto"/>
-        <w:rPr>
-          <w:rFonts w:ascii="Times New Roman" w:hAnsi="Times New Roman" w:cs="Times New Roman"/>
-        </w:rPr>
-      </w:pPr>
-      <w:r>
-        <w:rPr>
-          <w:rFonts w:ascii="Times New Roman" w:hAnsi="Times New Roman" w:cs="Times New Roman"/>
-        </w:rPr>
-        <w:t xml:space="preserve">  Node</w:t>
+        <w:t>However</w:t>
       </w:r>
       <w:r>
         <w:rPr>
           <w:rFonts w:ascii="Times New Roman" w:hAnsi="Times New Roman" w:cs="Times New Roman"/>
         </w:rPr>
-        <w:t xml:space="preserve">              (</w:t>
-      </w:r>
-      <w:proofErr w:type="spellStart"/>
-      <w:r>
-        <w:rPr>
-          <w:rFonts w:ascii="Times New Roman" w:hAnsi="Times New Roman" w:cs="Times New Roman"/>
-        </w:rPr>
-        <w:t>ms</w:t>
-      </w:r>
-      <w:proofErr w:type="spellEnd"/>
-      <w:r>
-        <w:rPr>
-          <w:rFonts w:ascii="Times New Roman" w:hAnsi="Times New Roman" w:cs="Times New Roman"/>
-        </w:rPr>
-        <w:t>)</w:t>
-      </w:r>
-    </w:p>
-    <w:p>
-      <w:pPr>
-        <w:spacing w:after="0" w:line="240" w:lineRule="auto"/>
-        <w:rPr>
-          <w:rFonts w:ascii="Times New Roman" w:hAnsi="Times New Roman" w:cs="Times New Roman"/>
-        </w:rPr>
-      </w:pPr>
-    </w:p>
-    <w:tbl>
-      <w:tblPr>
-        <w:tblStyle w:val="TableGrid"/>
-        <w:tblW w:w="0" w:type="auto"/>
-        <w:tblLook w:val="04A0" w:firstRow="1" w:lastRow="0" w:firstColumn="1" w:lastColumn="0" w:noHBand="0" w:noVBand="1"/>
-      </w:tblPr>
-      <w:tblGrid>
-        <w:gridCol w:w="1143"/>
-        <w:gridCol w:w="1151"/>
-      </w:tblGrid>
-      <w:tr>
-        <w:trPr>
-          <w:trHeight w:val="376"/>
-        </w:trPr>
-        <w:tc>
-          <w:tcPr>
-            <w:tcW w:w="1143" w:type="dxa"/>
-          </w:tcPr>
-          <w:p>
-            <w:pPr>
-              <w:spacing w:line="360" w:lineRule="auto"/>
-              <w:rPr>
-                <w:rFonts w:ascii="Times New Roman" w:hAnsi="Times New Roman" w:cs="Times New Roman"/>
-              </w:rPr>
-            </w:pPr>
-            <w:r>
-              <w:rPr>
-                <w:rFonts w:ascii="Times New Roman" w:hAnsi="Times New Roman" w:cs="Times New Roman"/>
-              </w:rPr>
-              <w:t>2</w:t>
-            </w:r>
-          </w:p>
-        </w:tc>
-        <w:tc>
-          <w:tcPr>
-            <w:tcW w:w="1151" w:type="dxa"/>
-          </w:tcPr>
-          <w:p>
-            <w:pPr>
-              <w:spacing w:line="360" w:lineRule="auto"/>
-              <w:jc w:val="center"/>
-              <w:rPr>
-                <w:rFonts w:ascii="Times New Roman" w:hAnsi="Times New Roman" w:cs="Times New Roman"/>
-              </w:rPr>
-            </w:pPr>
-            <w:r>
-              <w:rPr>
-                <w:rFonts w:ascii="Times New Roman" w:hAnsi="Times New Roman" w:cs="Times New Roman"/>
-              </w:rPr>
-              <w:t>13.561035</w:t>
-            </w:r>
-          </w:p>
-        </w:tc>
-      </w:tr>
-      <w:tr>
-        <w:trPr>
-          <w:trHeight w:val="376"/>
-        </w:trPr>
-        <w:tc>
-          <w:tcPr>
-            <w:tcW w:w="1143" w:type="dxa"/>
-          </w:tcPr>
-          <w:p>
-            <w:pPr>
-              <w:spacing w:line="360" w:lineRule="auto"/>
-              <w:rPr>
-                <w:rFonts w:ascii="Times New Roman" w:hAnsi="Times New Roman" w:cs="Times New Roman"/>
-              </w:rPr>
-            </w:pPr>
-            <w:r>
-              <w:rPr>
-                <w:rFonts w:ascii="Times New Roman" w:hAnsi="Times New Roman" w:cs="Times New Roman"/>
-              </w:rPr>
-              <w:lastRenderedPageBreak/>
-              <w:t>2</w:t>
-            </w:r>
-          </w:p>
-        </w:tc>
-        <w:tc>
-          <w:tcPr>
-            <w:tcW w:w="1151" w:type="dxa"/>
-          </w:tcPr>
-          <w:p>
-            <w:pPr>
-              <w:spacing w:line="360" w:lineRule="auto"/>
-              <w:rPr>
-                <w:rFonts w:ascii="Times New Roman" w:hAnsi="Times New Roman" w:cs="Times New Roman"/>
-              </w:rPr>
-            </w:pPr>
-            <w:r>
-              <w:rPr>
-                <w:rFonts w:ascii="Times New Roman" w:hAnsi="Times New Roman" w:cs="Times New Roman"/>
-              </w:rPr>
-              <w:t>12.787842</w:t>
-            </w:r>
-          </w:p>
-        </w:tc>
-      </w:tr>
-      <w:tr>
-        <w:trPr>
-          <w:trHeight w:val="376"/>
-        </w:trPr>
-        <w:tc>
-          <w:tcPr>
-            <w:tcW w:w="1143" w:type="dxa"/>
-          </w:tcPr>
-          <w:p>
-            <w:pPr>
-              <w:spacing w:line="360" w:lineRule="auto"/>
-              <w:rPr>
-                <w:rFonts w:ascii="Times New Roman" w:hAnsi="Times New Roman" w:cs="Times New Roman"/>
-              </w:rPr>
-            </w:pPr>
-            <w:r>
-              <w:rPr>
-                <w:rFonts w:ascii="Times New Roman" w:hAnsi="Times New Roman" w:cs="Times New Roman"/>
-              </w:rPr>
-              <w:t>2</w:t>
-            </w:r>
-          </w:p>
-        </w:tc>
-        <w:tc>
-          <w:tcPr>
-            <w:tcW w:w="1151" w:type="dxa"/>
-          </w:tcPr>
-          <w:p>
-            <w:pPr>
-              <w:spacing w:line="360" w:lineRule="auto"/>
-              <w:rPr>
-                <w:rFonts w:ascii="Times New Roman" w:hAnsi="Times New Roman" w:cs="Times New Roman"/>
-              </w:rPr>
-            </w:pPr>
-            <w:r>
-              <w:rPr>
-                <w:rFonts w:ascii="Times New Roman" w:hAnsi="Times New Roman" w:cs="Times New Roman"/>
-              </w:rPr>
-              <w:t>13.983887</w:t>
-            </w:r>
-          </w:p>
-        </w:tc>
-      </w:tr>
-      <w:tr>
-        <w:trPr>
-          <w:trHeight w:val="376"/>
-        </w:trPr>
-        <w:tc>
-          <w:tcPr>
-            <w:tcW w:w="1143" w:type="dxa"/>
-          </w:tcPr>
-          <w:p>
-            <w:pPr>
-              <w:spacing w:line="360" w:lineRule="auto"/>
-              <w:rPr>
-                <w:rFonts w:ascii="Times New Roman" w:hAnsi="Times New Roman" w:cs="Times New Roman"/>
-              </w:rPr>
-            </w:pPr>
-            <w:r>
-              <w:rPr>
-                <w:rFonts w:ascii="Times New Roman" w:hAnsi="Times New Roman" w:cs="Times New Roman"/>
-              </w:rPr>
-              <w:t>3</w:t>
-            </w:r>
-          </w:p>
-        </w:tc>
-        <w:tc>
-          <w:tcPr>
-            <w:tcW w:w="1151" w:type="dxa"/>
-          </w:tcPr>
-          <w:p>
-            <w:pPr>
-              <w:spacing w:line="360" w:lineRule="auto"/>
-              <w:rPr>
-                <w:rFonts w:ascii="Times New Roman" w:hAnsi="Times New Roman" w:cs="Times New Roman"/>
-              </w:rPr>
-            </w:pPr>
-            <w:r>
-              <w:rPr>
-                <w:rFonts w:ascii="Times New Roman" w:hAnsi="Times New Roman" w:cs="Times New Roman"/>
-              </w:rPr>
-              <w:t>7.923887</w:t>
-            </w:r>
-          </w:p>
-        </w:tc>
-      </w:tr>
-      <w:tr>
-        <w:trPr>
-          <w:trHeight w:val="376"/>
-        </w:trPr>
-        <w:tc>
-          <w:tcPr>
-            <w:tcW w:w="1143" w:type="dxa"/>
-          </w:tcPr>
-          <w:p>
-            <w:pPr>
-              <w:spacing w:line="360" w:lineRule="auto"/>
-              <w:rPr>
-                <w:rFonts w:ascii="Times New Roman" w:hAnsi="Times New Roman" w:cs="Times New Roman"/>
-              </w:rPr>
-            </w:pPr>
-            <w:r>
-              <w:rPr>
-                <w:rFonts w:ascii="Times New Roman" w:hAnsi="Times New Roman" w:cs="Times New Roman"/>
-              </w:rPr>
-              <w:t>3</w:t>
-            </w:r>
-          </w:p>
-        </w:tc>
-        <w:tc>
-          <w:tcPr>
-            <w:tcW w:w="1151" w:type="dxa"/>
-          </w:tcPr>
-          <w:p>
-            <w:pPr>
-              <w:spacing w:line="360" w:lineRule="auto"/>
-              <w:rPr>
-                <w:rFonts w:ascii="Times New Roman" w:hAnsi="Times New Roman" w:cs="Times New Roman"/>
-              </w:rPr>
-            </w:pPr>
-            <w:r>
-              <w:rPr>
-                <w:rFonts w:ascii="Times New Roman" w:hAnsi="Times New Roman" w:cs="Times New Roman"/>
-              </w:rPr>
-              <w:t>10.42920</w:t>
-            </w:r>
-          </w:p>
-        </w:tc>
-      </w:tr>
-      <w:tr>
-        <w:trPr>
-          <w:trHeight w:val="376"/>
-        </w:trPr>
-        <w:tc>
-          <w:tcPr>
-            <w:tcW w:w="1143" w:type="dxa"/>
-          </w:tcPr>
-          <w:p>
-            <w:pPr>
-              <w:spacing w:line="360" w:lineRule="auto"/>
-              <w:rPr>
-                <w:rFonts w:ascii="Times New Roman" w:hAnsi="Times New Roman" w:cs="Times New Roman"/>
-              </w:rPr>
-            </w:pPr>
-            <w:r>
-              <w:rPr>
-                <w:rFonts w:ascii="Times New Roman" w:hAnsi="Times New Roman" w:cs="Times New Roman"/>
-              </w:rPr>
-              <w:lastRenderedPageBreak/>
-              <w:t>2</w:t>
-            </w:r>
-          </w:p>
-        </w:tc>
-        <w:tc>
-          <w:tcPr>
-            <w:tcW w:w="1151" w:type="dxa"/>
-          </w:tcPr>
-          <w:p>
-            <w:pPr>
-              <w:spacing w:line="360" w:lineRule="auto"/>
-              <w:rPr>
-                <w:rFonts w:ascii="Times New Roman" w:hAnsi="Times New Roman" w:cs="Times New Roman"/>
-              </w:rPr>
-            </w:pPr>
-            <w:r>
-              <w:rPr>
-                <w:rFonts w:ascii="Times New Roman" w:hAnsi="Times New Roman" w:cs="Times New Roman"/>
-              </w:rPr>
-              <w:t>10.164062</w:t>
-            </w:r>
-          </w:p>
-        </w:tc>
-      </w:tr>
-      <w:tr>
-        <w:trPr>
-          <w:trHeight w:val="376"/>
-        </w:trPr>
-        <w:tc>
-          <w:tcPr>
-            <w:tcW w:w="1143" w:type="dxa"/>
-          </w:tcPr>
-          <w:p>
-            <w:pPr>
-              <w:spacing w:line="360" w:lineRule="auto"/>
-              <w:rPr>
-                <w:rFonts w:ascii="Times New Roman" w:hAnsi="Times New Roman" w:cs="Times New Roman"/>
-              </w:rPr>
-            </w:pPr>
-            <w:r>
-              <w:rPr>
-                <w:rFonts w:ascii="Times New Roman" w:hAnsi="Times New Roman" w:cs="Times New Roman"/>
-              </w:rPr>
-              <w:t>3</w:t>
-            </w:r>
-          </w:p>
-        </w:tc>
-        <w:tc>
-          <w:tcPr>
-            <w:tcW w:w="1151" w:type="dxa"/>
-          </w:tcPr>
-          <w:p>
-            <w:pPr>
-              <w:spacing w:line="360" w:lineRule="auto"/>
-              <w:rPr>
-                <w:rFonts w:ascii="Times New Roman" w:hAnsi="Times New Roman" w:cs="Times New Roman"/>
-              </w:rPr>
-            </w:pPr>
-            <w:r>
-              <w:rPr>
-                <w:rFonts w:ascii="Times New Roman" w:hAnsi="Times New Roman" w:cs="Times New Roman"/>
-              </w:rPr>
-              <w:t>10.879150</w:t>
-            </w:r>
-          </w:p>
-        </w:tc>
-      </w:tr>
-      <w:tr>
-        <w:trPr>
-          <w:trHeight w:val="376"/>
-        </w:trPr>
-        <w:tc>
-          <w:tcPr>
-            <w:tcW w:w="1143" w:type="dxa"/>
-          </w:tcPr>
-          <w:p>
-            <w:pPr>
-              <w:spacing w:line="360" w:lineRule="auto"/>
-              <w:rPr>
-                <w:rFonts w:ascii="Times New Roman" w:hAnsi="Times New Roman" w:cs="Times New Roman"/>
-              </w:rPr>
-            </w:pPr>
-            <w:r>
-              <w:rPr>
-                <w:rFonts w:ascii="Times New Roman" w:hAnsi="Times New Roman" w:cs="Times New Roman"/>
-              </w:rPr>
-              <w:t>2</w:t>
-            </w:r>
-          </w:p>
-        </w:tc>
-        <w:tc>
-          <w:tcPr>
-            <w:tcW w:w="1151" w:type="dxa"/>
-          </w:tcPr>
-          <w:p>
-            <w:pPr>
-              <w:spacing w:line="360" w:lineRule="auto"/>
-              <w:rPr>
-                <w:rFonts w:ascii="Times New Roman" w:hAnsi="Times New Roman" w:cs="Times New Roman"/>
-              </w:rPr>
-            </w:pPr>
-            <w:r>
-              <w:rPr>
-                <w:rFonts w:ascii="Times New Roman" w:hAnsi="Times New Roman" w:cs="Times New Roman"/>
-              </w:rPr>
-              <w:t>13.978530</w:t>
-            </w:r>
-          </w:p>
-        </w:tc>
-      </w:tr>
-      <w:tr>
-        <w:trPr>
-          <w:trHeight w:val="376"/>
-        </w:trPr>
-        <w:tc>
-          <w:tcPr>
-            <w:tcW w:w="1143" w:type="dxa"/>
-          </w:tcPr>
-          <w:p>
-            <w:pPr>
-              <w:spacing w:line="360" w:lineRule="auto"/>
-              <w:rPr>
-                <w:rFonts w:ascii="Times New Roman" w:hAnsi="Times New Roman" w:cs="Times New Roman"/>
-              </w:rPr>
-            </w:pPr>
-            <w:r>
-              <w:rPr>
-                <w:rFonts w:ascii="Times New Roman" w:hAnsi="Times New Roman" w:cs="Times New Roman"/>
-              </w:rPr>
-              <w:t>2</w:t>
-            </w:r>
-          </w:p>
-        </w:tc>
-        <w:tc>
-          <w:tcPr>
-            <w:tcW w:w="1151" w:type="dxa"/>
-          </w:tcPr>
-          <w:p>
-            <w:pPr>
-              <w:spacing w:line="360" w:lineRule="auto"/>
-              <w:rPr>
-                <w:rFonts w:ascii="Times New Roman" w:hAnsi="Times New Roman" w:cs="Times New Roman"/>
-              </w:rPr>
-            </w:pPr>
-            <w:r>
-              <w:rPr>
-                <w:rFonts w:ascii="Times New Roman" w:hAnsi="Times New Roman" w:cs="Times New Roman"/>
-              </w:rPr>
-              <w:t>13.126953</w:t>
-            </w:r>
-          </w:p>
-        </w:tc>
-      </w:tr>
-      <w:tr>
-        <w:trPr>
-          <w:trHeight w:val="376"/>
-        </w:trPr>
-        <w:tc>
-          <w:tcPr>
-            <w:tcW w:w="1143" w:type="dxa"/>
-          </w:tcPr>
-          <w:p>
-            <w:pPr>
-              <w:spacing w:line="360" w:lineRule="auto"/>
-              <w:rPr>
-                <w:rFonts w:ascii="Times New Roman" w:hAnsi="Times New Roman" w:cs="Times New Roman"/>
-              </w:rPr>
-            </w:pPr>
-            <w:r>
-              <w:rPr>
-                <w:rFonts w:ascii="Times New Roman" w:hAnsi="Times New Roman" w:cs="Times New Roman"/>
-              </w:rPr>
-              <w:lastRenderedPageBreak/>
-              <w:t>2</w:t>
-            </w:r>
-          </w:p>
-        </w:tc>
-        <w:tc>
-          <w:tcPr>
-            <w:tcW w:w="1151" w:type="dxa"/>
-          </w:tcPr>
-          <w:p>
-            <w:pPr>
-              <w:spacing w:line="360" w:lineRule="auto"/>
-              <w:rPr>
-                <w:rFonts w:ascii="Times New Roman" w:hAnsi="Times New Roman" w:cs="Times New Roman"/>
-              </w:rPr>
-            </w:pPr>
-            <w:r>
-              <w:rPr>
-                <w:rFonts w:ascii="Times New Roman" w:hAnsi="Times New Roman" w:cs="Times New Roman"/>
-              </w:rPr>
-              <w:t>13.251221</w:t>
-            </w:r>
-          </w:p>
-        </w:tc>
-      </w:tr>
-      <w:tr>
-        <w:trPr>
-          <w:trHeight w:val="376"/>
-        </w:trPr>
-        <w:tc>
-          <w:tcPr>
-            <w:tcW w:w="1143" w:type="dxa"/>
-          </w:tcPr>
-          <w:p>
-            <w:pPr>
-              <w:spacing w:line="360" w:lineRule="auto"/>
-              <w:rPr>
-                <w:rFonts w:ascii="Times New Roman" w:hAnsi="Times New Roman" w:cs="Times New Roman"/>
-              </w:rPr>
-            </w:pPr>
-            <w:r>
-              <w:rPr>
-                <w:rFonts w:ascii="Times New Roman" w:hAnsi="Times New Roman" w:cs="Times New Roman"/>
-              </w:rPr>
-              <w:t>3</w:t>
-            </w:r>
-          </w:p>
-        </w:tc>
-        <w:tc>
-          <w:tcPr>
-            <w:tcW w:w="1151" w:type="dxa"/>
-          </w:tcPr>
-          <w:p>
-            <w:pPr>
-              <w:spacing w:line="360" w:lineRule="auto"/>
-              <w:rPr>
-                <w:rFonts w:ascii="Times New Roman" w:hAnsi="Times New Roman" w:cs="Times New Roman"/>
-              </w:rPr>
-            </w:pPr>
-            <w:r>
-              <w:rPr>
-                <w:rFonts w:ascii="Times New Roman" w:hAnsi="Times New Roman" w:cs="Times New Roman"/>
-              </w:rPr>
-              <w:t>5.745850</w:t>
-            </w:r>
-          </w:p>
-        </w:tc>
-      </w:tr>
-      <w:tr>
-        <w:trPr>
-          <w:trHeight w:val="376"/>
-        </w:trPr>
-        <w:tc>
-          <w:tcPr>
-            <w:tcW w:w="1143" w:type="dxa"/>
-          </w:tcPr>
-          <w:p>
-            <w:pPr>
-              <w:spacing w:line="360" w:lineRule="auto"/>
-              <w:rPr>
-                <w:rFonts w:ascii="Times New Roman" w:hAnsi="Times New Roman" w:cs="Times New Roman"/>
-              </w:rPr>
-            </w:pPr>
-            <w:r>
-              <w:rPr>
-                <w:rFonts w:ascii="Times New Roman" w:hAnsi="Times New Roman" w:cs="Times New Roman"/>
-              </w:rPr>
-              <w:t>2</w:t>
-            </w:r>
-          </w:p>
-        </w:tc>
-        <w:tc>
-          <w:tcPr>
-            <w:tcW w:w="1151" w:type="dxa"/>
-          </w:tcPr>
-          <w:p>
-            <w:pPr>
-              <w:spacing w:line="360" w:lineRule="auto"/>
-              <w:rPr>
-                <w:rFonts w:ascii="Times New Roman" w:hAnsi="Times New Roman" w:cs="Times New Roman"/>
-              </w:rPr>
-            </w:pPr>
-            <w:r>
-              <w:rPr>
-                <w:rFonts w:ascii="Times New Roman" w:hAnsi="Times New Roman" w:cs="Times New Roman"/>
-              </w:rPr>
-              <w:t>11.463867</w:t>
-            </w:r>
-          </w:p>
-        </w:tc>
-      </w:tr>
-      <w:tr>
-        <w:trPr>
-          <w:trHeight w:val="376"/>
-        </w:trPr>
-        <w:tc>
-          <w:tcPr>
-            <w:tcW w:w="1143" w:type="dxa"/>
-          </w:tcPr>
-          <w:p>
-            <w:pPr>
-              <w:spacing w:line="360" w:lineRule="auto"/>
-              <w:rPr>
-                <w:rFonts w:ascii="Times New Roman" w:hAnsi="Times New Roman" w:cs="Times New Roman"/>
-              </w:rPr>
-            </w:pPr>
-            <w:r>
-              <w:rPr>
-                <w:rFonts w:ascii="Times New Roman" w:hAnsi="Times New Roman" w:cs="Times New Roman"/>
-              </w:rPr>
-              <w:t>2</w:t>
-            </w:r>
-          </w:p>
-        </w:tc>
-        <w:tc>
-          <w:tcPr>
-            <w:tcW w:w="1151" w:type="dxa"/>
-          </w:tcPr>
-          <w:p>
-            <w:pPr>
-              <w:spacing w:line="360" w:lineRule="auto"/>
-              <w:rPr>
-                <w:rFonts w:ascii="Times New Roman" w:hAnsi="Times New Roman" w:cs="Times New Roman"/>
-              </w:rPr>
-            </w:pPr>
-            <w:r>
-              <w:rPr>
-                <w:rFonts w:ascii="Times New Roman" w:hAnsi="Times New Roman" w:cs="Times New Roman"/>
-              </w:rPr>
-              <w:t>13.580078</w:t>
-            </w:r>
-          </w:p>
-        </w:tc>
-      </w:tr>
-      <w:tr>
-        <w:trPr>
-          <w:trHeight w:val="376"/>
-        </w:trPr>
-        <w:tc>
-          <w:tcPr>
-            <w:tcW w:w="1143" w:type="dxa"/>
-          </w:tcPr>
-          <w:p>
-            <w:pPr>
-              <w:spacing w:line="360" w:lineRule="auto"/>
-              <w:rPr>
-                <w:rFonts w:ascii="Times New Roman" w:hAnsi="Times New Roman" w:cs="Times New Roman"/>
-              </w:rPr>
-            </w:pPr>
-            <w:r>
-              <w:rPr>
-                <w:rFonts w:ascii="Times New Roman" w:hAnsi="Times New Roman" w:cs="Times New Roman"/>
-              </w:rPr>
-              <w:t>3</w:t>
-            </w:r>
-          </w:p>
-        </w:tc>
-        <w:tc>
-          <w:tcPr>
-            <w:tcW w:w="1151" w:type="dxa"/>
-          </w:tcPr>
-          <w:p>
-            <w:pPr>
-              <w:spacing w:line="360" w:lineRule="auto"/>
-              <w:rPr>
-                <w:rFonts w:ascii="Times New Roman" w:hAnsi="Times New Roman" w:cs="Times New Roman"/>
-              </w:rPr>
-            </w:pPr>
-            <w:r>
-              <w:rPr>
-                <w:rFonts w:ascii="Times New Roman" w:hAnsi="Times New Roman" w:cs="Times New Roman"/>
-              </w:rPr>
-              <w:t>8.060059</w:t>
-            </w:r>
-          </w:p>
-        </w:tc>
-      </w:tr>
-      <w:tr>
-        <w:trPr>
-          <w:trHeight w:val="376"/>
-        </w:trPr>
-        <w:tc>
-          <w:tcPr>
-            <w:tcW w:w="1143" w:type="dxa"/>
-          </w:tcPr>
-          <w:p>
-            <w:pPr>
-              <w:spacing w:line="360" w:lineRule="auto"/>
-              <w:rPr>
-                <w:rFonts w:ascii="Times New Roman" w:hAnsi="Times New Roman" w:cs="Times New Roman"/>
-              </w:rPr>
-            </w:pPr>
-            <w:r>
-              <w:rPr>
-                <w:rFonts w:ascii="Times New Roman" w:hAnsi="Times New Roman" w:cs="Times New Roman"/>
-              </w:rPr>
-              <w:t>2</w:t>
-            </w:r>
-          </w:p>
-        </w:tc>
-        <w:tc>
-          <w:tcPr>
-            <w:tcW w:w="1151" w:type="dxa"/>
-          </w:tcPr>
-          <w:p>
-            <w:pPr>
-              <w:spacing w:line="360" w:lineRule="auto"/>
-              <w:rPr>
-                <w:rFonts w:ascii="Times New Roman" w:hAnsi="Times New Roman" w:cs="Times New Roman"/>
-              </w:rPr>
-            </w:pPr>
-            <w:r>
-              <w:rPr>
-                <w:rFonts w:ascii="Times New Roman" w:hAnsi="Times New Roman" w:cs="Times New Roman"/>
-              </w:rPr>
-              <w:t>10.706299</w:t>
-            </w:r>
-          </w:p>
-        </w:tc>
-      </w:tr>
-      <w:tr>
-        <w:trPr>
-          <w:trHeight w:val="376"/>
-        </w:trPr>
-        <w:tc>
-          <w:tcPr>
-            <w:tcW w:w="1143" w:type="dxa"/>
-          </w:tcPr>
-          <w:p>
-            <w:pPr>
-              <w:spacing w:line="360" w:lineRule="auto"/>
-              <w:rPr>
-                <w:rFonts w:ascii="Times New Roman" w:hAnsi="Times New Roman" w:cs="Times New Roman"/>
-              </w:rPr>
-            </w:pPr>
-            <w:r>
-              <w:rPr>
-                <w:rFonts w:ascii="Times New Roman" w:hAnsi="Times New Roman" w:cs="Times New Roman"/>
-              </w:rPr>
-              <w:t>3</w:t>
-            </w:r>
-          </w:p>
-        </w:tc>
-        <w:tc>
-          <w:tcPr>
-            <w:tcW w:w="1151" w:type="dxa"/>
-          </w:tcPr>
-          <w:p>
-            <w:pPr>
-              <w:spacing w:line="360" w:lineRule="auto"/>
-              <w:rPr>
-                <w:rFonts w:ascii="Times New Roman" w:hAnsi="Times New Roman" w:cs="Times New Roman"/>
-              </w:rPr>
-            </w:pPr>
-            <w:r>
-              <w:rPr>
-                <w:rFonts w:ascii="Times New Roman" w:hAnsi="Times New Roman" w:cs="Times New Roman"/>
-              </w:rPr>
-              <w:t>3.977051</w:t>
-            </w:r>
-          </w:p>
-        </w:tc>
-      </w:tr>
-    </w:tbl>
-    <w:p>
-      <w:pPr>
-        <w:spacing w:line="360" w:lineRule="auto"/>
-        <w:rPr>
-          <w:rFonts w:ascii="Times New Roman" w:hAnsi="Times New Roman" w:cs="Times New Roman"/>
-        </w:rPr>
-      </w:pPr>
-    </w:p>
-    <w:p>
-      <w:pPr>
-        <w:spacing w:line="360" w:lineRule="auto"/>
-        <w:rPr>
-          <w:rFonts w:ascii="Times New Roman" w:hAnsi="Times New Roman" w:cs="Times New Roman"/>
-        </w:rPr>
-      </w:pPr>
-    </w:p>
-    <w:p>
-      <w:pPr>
-        <w:spacing w:line="360" w:lineRule="auto"/>
-        <w:rPr>
-          <w:rFonts w:ascii="Times New Roman" w:hAnsi="Times New Roman" w:cs="Times New Roman"/>
-        </w:rPr>
-      </w:pPr>
-      <w:r>
-        <w:rPr>
-          <w:rFonts w:ascii="Times New Roman" w:hAnsi="Times New Roman" w:cs="Times New Roman"/>
-        </w:rPr>
-        <w:t xml:space="preserve">     </w:t>
+        <w:t xml:space="preserve"> as we were unable to implement peer-level encryption</w:t>
       </w:r>
       <w:r>
         <w:rPr>
           <w:rFonts w:ascii="Times New Roman" w:hAnsi="Times New Roman" w:cs="Times New Roman"/>
         </w:rPr>
-        <w:t>Node 2 RTTs</w:t>
-      </w:r>
-    </w:p>
-    <w:p>
-      <w:pPr>
-        <w:spacing w:after="0" w:line="240" w:lineRule="auto"/>
-        <w:rPr>
-          <w:rFonts w:ascii="Times New Roman" w:hAnsi="Times New Roman" w:cs="Times New Roman"/>
-        </w:rPr>
-      </w:pPr>
-      <w:r>
-        <w:rPr>
-          <w:rFonts w:ascii="Times New Roman" w:hAnsi="Times New Roman" w:cs="Times New Roman"/>
-        </w:rPr>
-        <w:t>Sending            RTT</w:t>
-      </w:r>
-    </w:p>
-    <w:p>
-      <w:pPr>
-        <w:spacing w:after="0" w:line="240" w:lineRule="auto"/>
-        <w:rPr>
-          <w:rFonts w:ascii="Times New Roman" w:hAnsi="Times New Roman" w:cs="Times New Roman"/>
-        </w:rPr>
-      </w:pPr>
-      <w:r>
-        <w:rPr>
-          <w:rFonts w:ascii="Times New Roman" w:hAnsi="Times New Roman" w:cs="Times New Roman"/>
-        </w:rPr>
-        <w:t xml:space="preserve">  Node              (</w:t>
-      </w:r>
-      <w:proofErr w:type="spellStart"/>
-      <w:r>
-        <w:rPr>
-          <w:rFonts w:ascii="Times New Roman" w:hAnsi="Times New Roman" w:cs="Times New Roman"/>
-        </w:rPr>
-        <w:t>ms</w:t>
-      </w:r>
-      <w:proofErr w:type="spellEnd"/>
-      <w:r>
-        <w:rPr>
-          <w:rFonts w:ascii="Times New Roman" w:hAnsi="Times New Roman" w:cs="Times New Roman"/>
-        </w:rPr>
-        <w:t>)</w:t>
-      </w:r>
-    </w:p>
-    <w:p>
-      <w:pPr>
-        <w:spacing w:after="0" w:line="240" w:lineRule="auto"/>
-        <w:rPr>
-          <w:rFonts w:ascii="Times New Roman" w:hAnsi="Times New Roman" w:cs="Times New Roman"/>
-        </w:rPr>
-      </w:pPr>
-    </w:p>
-    <w:tbl>
-      <w:tblPr>
-        <w:tblStyle w:val="TableGrid"/>
-        <w:tblW w:w="0" w:type="auto"/>
-        <w:tblLook w:val="04A0" w:firstRow="1" w:lastRow="0" w:firstColumn="1" w:lastColumn="0" w:noHBand="0" w:noVBand="1"/>
-      </w:tblPr>
-      <w:tblGrid>
-        <w:gridCol w:w="1143"/>
-        <w:gridCol w:w="1151"/>
-      </w:tblGrid>
-      <w:tr>
-        <w:trPr>
-          <w:trHeight w:val="376"/>
-        </w:trPr>
-        <w:tc>
-          <w:tcPr>
-            <w:tcW w:w="1143" w:type="dxa"/>
-          </w:tcPr>
-          <w:p>
-            <w:pPr>
-              <w:spacing w:line="360" w:lineRule="auto"/>
-              <w:rPr>
-                <w:rFonts w:ascii="Times New Roman" w:hAnsi="Times New Roman" w:cs="Times New Roman"/>
-              </w:rPr>
-            </w:pPr>
-            <w:r>
-              <w:rPr>
-                <w:rFonts w:ascii="Times New Roman" w:hAnsi="Times New Roman" w:cs="Times New Roman"/>
-              </w:rPr>
-              <w:t>3</w:t>
-            </w:r>
-          </w:p>
-        </w:tc>
-        <w:tc>
-          <w:tcPr>
-            <w:tcW w:w="1151" w:type="dxa"/>
-          </w:tcPr>
-          <w:p>
-            <w:pPr>
-              <w:spacing w:line="360" w:lineRule="auto"/>
-              <w:jc w:val="center"/>
-              <w:rPr>
-                <w:rFonts w:ascii="Times New Roman" w:hAnsi="Times New Roman" w:cs="Times New Roman"/>
-              </w:rPr>
-            </w:pPr>
-            <w:r>
-              <w:rPr>
-                <w:rFonts w:ascii="Times New Roman" w:hAnsi="Times New Roman" w:cs="Times New Roman"/>
-              </w:rPr>
-              <w:t>8.164062</w:t>
-            </w:r>
-          </w:p>
-        </w:tc>
-      </w:tr>
-      <w:tr>
-        <w:trPr>
-          <w:trHeight w:val="376"/>
-        </w:trPr>
-        <w:tc>
-          <w:tcPr>
-            <w:tcW w:w="1143" w:type="dxa"/>
-          </w:tcPr>
-          <w:p>
-            <w:pPr>
-              <w:spacing w:line="360" w:lineRule="auto"/>
-              <w:rPr>
-                <w:rFonts w:ascii="Times New Roman" w:hAnsi="Times New Roman" w:cs="Times New Roman"/>
-              </w:rPr>
-            </w:pPr>
-            <w:r>
-              <w:rPr>
-                <w:rFonts w:ascii="Times New Roman" w:hAnsi="Times New Roman" w:cs="Times New Roman"/>
-              </w:rPr>
-              <w:t>3</w:t>
-            </w:r>
-          </w:p>
-        </w:tc>
-        <w:tc>
-          <w:tcPr>
-            <w:tcW w:w="1151" w:type="dxa"/>
-          </w:tcPr>
-          <w:p>
-            <w:pPr>
-              <w:spacing w:line="360" w:lineRule="auto"/>
-              <w:rPr>
-                <w:rFonts w:ascii="Times New Roman" w:hAnsi="Times New Roman" w:cs="Times New Roman"/>
-              </w:rPr>
-            </w:pPr>
-            <w:r>
-              <w:rPr>
-                <w:rFonts w:ascii="Times New Roman" w:hAnsi="Times New Roman" w:cs="Times New Roman"/>
-              </w:rPr>
-              <w:t>7.083740</w:t>
-            </w:r>
-          </w:p>
-        </w:tc>
-      </w:tr>
-      <w:tr>
-        <w:trPr>
-          <w:trHeight w:val="376"/>
-        </w:trPr>
-        <w:tc>
-          <w:tcPr>
-            <w:tcW w:w="1143" w:type="dxa"/>
-          </w:tcPr>
-          <w:p>
-            <w:pPr>
-              <w:spacing w:line="360" w:lineRule="auto"/>
-              <w:rPr>
-                <w:rFonts w:ascii="Times New Roman" w:hAnsi="Times New Roman" w:cs="Times New Roman"/>
-              </w:rPr>
-            </w:pPr>
-            <w:r>
-              <w:rPr>
-                <w:rFonts w:ascii="Times New Roman" w:hAnsi="Times New Roman" w:cs="Times New Roman"/>
-              </w:rPr>
-              <w:t>3</w:t>
-            </w:r>
-          </w:p>
-        </w:tc>
-        <w:tc>
-          <w:tcPr>
-            <w:tcW w:w="1151" w:type="dxa"/>
-          </w:tcPr>
-          <w:p>
-            <w:pPr>
-              <w:spacing w:line="360" w:lineRule="auto"/>
-              <w:rPr>
-                <w:rFonts w:ascii="Times New Roman" w:hAnsi="Times New Roman" w:cs="Times New Roman"/>
-              </w:rPr>
-            </w:pPr>
-            <w:r>
-              <w:rPr>
-                <w:rFonts w:ascii="Times New Roman" w:hAnsi="Times New Roman" w:cs="Times New Roman"/>
-              </w:rPr>
-              <w:t>13.013672</w:t>
-            </w:r>
-          </w:p>
-        </w:tc>
-      </w:tr>
-      <w:tr>
-        <w:trPr>
-          <w:trHeight w:val="376"/>
-        </w:trPr>
-        <w:tc>
-          <w:tcPr>
-            <w:tcW w:w="1143" w:type="dxa"/>
-          </w:tcPr>
-          <w:p>
-            <w:pPr>
-              <w:spacing w:line="360" w:lineRule="auto"/>
-              <w:rPr>
-                <w:rFonts w:ascii="Times New Roman" w:hAnsi="Times New Roman" w:cs="Times New Roman"/>
-              </w:rPr>
-            </w:pPr>
-            <w:r>
-              <w:rPr>
-                <w:rFonts w:ascii="Times New Roman" w:hAnsi="Times New Roman" w:cs="Times New Roman"/>
-              </w:rPr>
-              <w:t>1</w:t>
-            </w:r>
-          </w:p>
-        </w:tc>
-        <w:tc>
-          <w:tcPr>
-            <w:tcW w:w="1151" w:type="dxa"/>
-          </w:tcPr>
-          <w:p>
-            <w:pPr>
-              <w:spacing w:line="360" w:lineRule="auto"/>
-              <w:rPr>
-                <w:rFonts w:ascii="Times New Roman" w:hAnsi="Times New Roman" w:cs="Times New Roman"/>
-              </w:rPr>
-            </w:pPr>
-            <w:r>
-              <w:rPr>
-                <w:rFonts w:ascii="Times New Roman" w:hAnsi="Times New Roman" w:cs="Times New Roman"/>
-              </w:rPr>
-              <w:t>13.936035</w:t>
-            </w:r>
-          </w:p>
-        </w:tc>
-      </w:tr>
-      <w:tr>
-        <w:trPr>
-          <w:trHeight w:val="376"/>
-        </w:trPr>
-        <w:tc>
-          <w:tcPr>
-            <w:tcW w:w="1143" w:type="dxa"/>
-          </w:tcPr>
-          <w:p>
-            <w:pPr>
-              <w:spacing w:line="360" w:lineRule="auto"/>
-              <w:rPr>
-                <w:rFonts w:ascii="Times New Roman" w:hAnsi="Times New Roman" w:cs="Times New Roman"/>
-              </w:rPr>
-            </w:pPr>
-            <w:r>
-              <w:rPr>
-                <w:rFonts w:ascii="Times New Roman" w:hAnsi="Times New Roman" w:cs="Times New Roman"/>
-              </w:rPr>
-              <w:t>3</w:t>
-            </w:r>
-          </w:p>
-        </w:tc>
-        <w:tc>
-          <w:tcPr>
-            <w:tcW w:w="1151" w:type="dxa"/>
-          </w:tcPr>
-          <w:p>
-            <w:pPr>
-              <w:spacing w:line="360" w:lineRule="auto"/>
-              <w:rPr>
-                <w:rFonts w:ascii="Times New Roman" w:hAnsi="Times New Roman" w:cs="Times New Roman"/>
-              </w:rPr>
-            </w:pPr>
-            <w:r>
-              <w:rPr>
-                <w:rFonts w:ascii="Times New Roman" w:hAnsi="Times New Roman" w:cs="Times New Roman"/>
-              </w:rPr>
-              <w:t>6.549805</w:t>
-            </w:r>
-          </w:p>
-        </w:tc>
-      </w:tr>
-      <w:tr>
-        <w:trPr>
-          <w:trHeight w:val="376"/>
-        </w:trPr>
-        <w:tc>
-          <w:tcPr>
-            <w:tcW w:w="1143" w:type="dxa"/>
-          </w:tcPr>
-          <w:p>
-            <w:pPr>
-              <w:spacing w:line="360" w:lineRule="auto"/>
-              <w:rPr>
-                <w:rFonts w:ascii="Times New Roman" w:hAnsi="Times New Roman" w:cs="Times New Roman"/>
-              </w:rPr>
-            </w:pPr>
-            <w:r>
-              <w:rPr>
-                <w:rFonts w:ascii="Times New Roman" w:hAnsi="Times New Roman" w:cs="Times New Roman"/>
-              </w:rPr>
-              <w:lastRenderedPageBreak/>
-              <w:t>1</w:t>
-            </w:r>
-          </w:p>
-        </w:tc>
-        <w:tc>
-          <w:tcPr>
-            <w:tcW w:w="1151" w:type="dxa"/>
-          </w:tcPr>
-          <w:p>
-            <w:pPr>
-              <w:spacing w:line="360" w:lineRule="auto"/>
-              <w:rPr>
-                <w:rFonts w:ascii="Times New Roman" w:hAnsi="Times New Roman" w:cs="Times New Roman"/>
-              </w:rPr>
-            </w:pPr>
-            <w:r>
-              <w:rPr>
-                <w:rFonts w:ascii="Times New Roman" w:hAnsi="Times New Roman" w:cs="Times New Roman"/>
-              </w:rPr>
-              <w:t>12.625977</w:t>
-            </w:r>
-          </w:p>
-        </w:tc>
-      </w:tr>
-      <w:tr>
-        <w:trPr>
-          <w:trHeight w:val="376"/>
-        </w:trPr>
-        <w:tc>
-          <w:tcPr>
-            <w:tcW w:w="1143" w:type="dxa"/>
-          </w:tcPr>
-          <w:p>
-            <w:pPr>
-              <w:spacing w:line="360" w:lineRule="auto"/>
-              <w:rPr>
-                <w:rFonts w:ascii="Times New Roman" w:hAnsi="Times New Roman" w:cs="Times New Roman"/>
-              </w:rPr>
-            </w:pPr>
-            <w:r>
-              <w:rPr>
-                <w:rFonts w:ascii="Times New Roman" w:hAnsi="Times New Roman" w:cs="Times New Roman"/>
-              </w:rPr>
-              <w:t>1</w:t>
-            </w:r>
-          </w:p>
-        </w:tc>
-        <w:tc>
-          <w:tcPr>
-            <w:tcW w:w="1151" w:type="dxa"/>
-          </w:tcPr>
-          <w:p>
-            <w:pPr>
-              <w:spacing w:line="360" w:lineRule="auto"/>
-              <w:rPr>
-                <w:rFonts w:ascii="Times New Roman" w:hAnsi="Times New Roman" w:cs="Times New Roman"/>
-              </w:rPr>
-            </w:pPr>
-            <w:r>
-              <w:rPr>
-                <w:rFonts w:ascii="Times New Roman" w:hAnsi="Times New Roman" w:cs="Times New Roman"/>
-              </w:rPr>
-              <w:t>14.530029</w:t>
-            </w:r>
-          </w:p>
-        </w:tc>
-      </w:tr>
-      <w:tr>
-        <w:trPr>
-          <w:trHeight w:val="376"/>
-        </w:trPr>
-        <w:tc>
-          <w:tcPr>
-            <w:tcW w:w="1143" w:type="dxa"/>
-          </w:tcPr>
-          <w:p>
-            <w:pPr>
-              <w:spacing w:line="360" w:lineRule="auto"/>
-              <w:rPr>
-                <w:rFonts w:ascii="Times New Roman" w:hAnsi="Times New Roman" w:cs="Times New Roman"/>
-              </w:rPr>
-            </w:pPr>
-            <w:r>
-              <w:rPr>
-                <w:rFonts w:ascii="Times New Roman" w:hAnsi="Times New Roman" w:cs="Times New Roman"/>
-              </w:rPr>
-              <w:t>3</w:t>
-            </w:r>
-          </w:p>
-        </w:tc>
-        <w:tc>
-          <w:tcPr>
-            <w:tcW w:w="1151" w:type="dxa"/>
-          </w:tcPr>
-          <w:p>
-            <w:pPr>
-              <w:spacing w:line="360" w:lineRule="auto"/>
-              <w:rPr>
-                <w:rFonts w:ascii="Times New Roman" w:hAnsi="Times New Roman" w:cs="Times New Roman"/>
-              </w:rPr>
-            </w:pPr>
-            <w:r>
-              <w:rPr>
-                <w:rFonts w:ascii="Times New Roman" w:hAnsi="Times New Roman" w:cs="Times New Roman"/>
-              </w:rPr>
-              <w:t>7.388184</w:t>
-            </w:r>
-          </w:p>
-        </w:tc>
-      </w:tr>
-      <w:tr>
-        <w:trPr>
-          <w:trHeight w:val="376"/>
-        </w:trPr>
-        <w:tc>
-          <w:tcPr>
-            <w:tcW w:w="1143" w:type="dxa"/>
-          </w:tcPr>
-          <w:p>
-            <w:pPr>
-              <w:spacing w:line="360" w:lineRule="auto"/>
-              <w:rPr>
-                <w:rFonts w:ascii="Times New Roman" w:hAnsi="Times New Roman" w:cs="Times New Roman"/>
-              </w:rPr>
-            </w:pPr>
-            <w:r>
-              <w:rPr>
-                <w:rFonts w:ascii="Times New Roman" w:hAnsi="Times New Roman" w:cs="Times New Roman"/>
-              </w:rPr>
-              <w:t>3</w:t>
-            </w:r>
-          </w:p>
-        </w:tc>
-        <w:tc>
-          <w:tcPr>
-            <w:tcW w:w="1151" w:type="dxa"/>
-          </w:tcPr>
-          <w:p>
-            <w:pPr>
-              <w:spacing w:line="360" w:lineRule="auto"/>
-              <w:rPr>
-                <w:rFonts w:ascii="Times New Roman" w:hAnsi="Times New Roman" w:cs="Times New Roman"/>
-              </w:rPr>
-            </w:pPr>
-            <w:r>
-              <w:rPr>
-                <w:rFonts w:ascii="Times New Roman" w:hAnsi="Times New Roman" w:cs="Times New Roman"/>
-              </w:rPr>
-              <w:t>8.044922</w:t>
-            </w:r>
-          </w:p>
-        </w:tc>
-      </w:tr>
-      <w:tr>
-        <w:trPr>
-          <w:trHeight w:val="376"/>
-        </w:trPr>
-        <w:tc>
-          <w:tcPr>
-            <w:tcW w:w="1143" w:type="dxa"/>
-          </w:tcPr>
-          <w:p>
-            <w:pPr>
-              <w:spacing w:line="360" w:lineRule="auto"/>
-              <w:rPr>
-                <w:rFonts w:ascii="Times New Roman" w:hAnsi="Times New Roman" w:cs="Times New Roman"/>
-              </w:rPr>
-            </w:pPr>
-            <w:r>
-              <w:rPr>
-                <w:rFonts w:ascii="Times New Roman" w:hAnsi="Times New Roman" w:cs="Times New Roman"/>
-              </w:rPr>
-              <w:t>1</w:t>
-            </w:r>
-          </w:p>
-        </w:tc>
-        <w:tc>
-          <w:tcPr>
-            <w:tcW w:w="1151" w:type="dxa"/>
-          </w:tcPr>
-          <w:p>
-            <w:pPr>
-              <w:spacing w:line="360" w:lineRule="auto"/>
-              <w:rPr>
-                <w:rFonts w:ascii="Times New Roman" w:hAnsi="Times New Roman" w:cs="Times New Roman"/>
-              </w:rPr>
-            </w:pPr>
-            <w:r>
-              <w:rPr>
-                <w:rFonts w:ascii="Times New Roman" w:hAnsi="Times New Roman" w:cs="Times New Roman"/>
-              </w:rPr>
-              <w:t>12.937012</w:t>
-            </w:r>
-          </w:p>
-        </w:tc>
-      </w:tr>
-      <w:tr>
-        <w:trPr>
-          <w:trHeight w:val="376"/>
-        </w:trPr>
-        <w:tc>
-          <w:tcPr>
-            <w:tcW w:w="1143" w:type="dxa"/>
-          </w:tcPr>
-          <w:p>
-            <w:pPr>
-              <w:spacing w:line="360" w:lineRule="auto"/>
-              <w:rPr>
-                <w:rFonts w:ascii="Times New Roman" w:hAnsi="Times New Roman" w:cs="Times New Roman"/>
-              </w:rPr>
-            </w:pPr>
-            <w:r>
-              <w:rPr>
-                <w:rFonts w:ascii="Times New Roman" w:hAnsi="Times New Roman" w:cs="Times New Roman"/>
-              </w:rPr>
-              <w:t>3</w:t>
-            </w:r>
-          </w:p>
-        </w:tc>
-        <w:tc>
-          <w:tcPr>
-            <w:tcW w:w="1151" w:type="dxa"/>
-          </w:tcPr>
-          <w:p>
-            <w:pPr>
-              <w:spacing w:line="360" w:lineRule="auto"/>
-              <w:rPr>
-                <w:rFonts w:ascii="Times New Roman" w:hAnsi="Times New Roman" w:cs="Times New Roman"/>
-              </w:rPr>
-            </w:pPr>
-            <w:r>
-              <w:rPr>
-                <w:rFonts w:ascii="Times New Roman" w:hAnsi="Times New Roman" w:cs="Times New Roman"/>
-              </w:rPr>
-              <w:t>6.104004</w:t>
-            </w:r>
-          </w:p>
-        </w:tc>
-      </w:tr>
-      <w:tr>
-        <w:trPr>
-          <w:trHeight w:val="376"/>
-        </w:trPr>
-        <w:tc>
-          <w:tcPr>
-            <w:tcW w:w="1143" w:type="dxa"/>
-          </w:tcPr>
-          <w:p>
-            <w:pPr>
-              <w:spacing w:line="360" w:lineRule="auto"/>
-              <w:rPr>
-                <w:rFonts w:ascii="Times New Roman" w:hAnsi="Times New Roman" w:cs="Times New Roman"/>
-              </w:rPr>
-            </w:pPr>
-            <w:r>
-              <w:rPr>
-                <w:rFonts w:ascii="Times New Roman" w:hAnsi="Times New Roman" w:cs="Times New Roman"/>
-              </w:rPr>
-              <w:t>3</w:t>
-            </w:r>
-          </w:p>
-        </w:tc>
-        <w:tc>
-          <w:tcPr>
-            <w:tcW w:w="1151" w:type="dxa"/>
-          </w:tcPr>
-          <w:p>
-            <w:pPr>
-              <w:spacing w:line="360" w:lineRule="auto"/>
-              <w:rPr>
-                <w:rFonts w:ascii="Times New Roman" w:hAnsi="Times New Roman" w:cs="Times New Roman"/>
-              </w:rPr>
-            </w:pPr>
-            <w:r>
-              <w:rPr>
-                <w:rFonts w:ascii="Times New Roman" w:hAnsi="Times New Roman" w:cs="Times New Roman"/>
-              </w:rPr>
-              <w:t>6.746094</w:t>
-            </w:r>
-          </w:p>
-        </w:tc>
-      </w:tr>
-      <w:tr>
-        <w:trPr>
-          <w:trHeight w:val="376"/>
-        </w:trPr>
-        <w:tc>
-          <w:tcPr>
-            <w:tcW w:w="1143" w:type="dxa"/>
-          </w:tcPr>
-          <w:p>
-            <w:pPr>
-              <w:spacing w:line="360" w:lineRule="auto"/>
-              <w:rPr>
-                <w:rFonts w:ascii="Times New Roman" w:hAnsi="Times New Roman" w:cs="Times New Roman"/>
-              </w:rPr>
-            </w:pPr>
-            <w:r>
-              <w:rPr>
-                <w:rFonts w:ascii="Times New Roman" w:hAnsi="Times New Roman" w:cs="Times New Roman"/>
-              </w:rPr>
-              <w:t>1</w:t>
-            </w:r>
-          </w:p>
-        </w:tc>
-        <w:tc>
-          <w:tcPr>
-            <w:tcW w:w="1151" w:type="dxa"/>
-          </w:tcPr>
-          <w:p>
-            <w:pPr>
-              <w:spacing w:line="360" w:lineRule="auto"/>
-              <w:rPr>
-                <w:rFonts w:ascii="Times New Roman" w:hAnsi="Times New Roman" w:cs="Times New Roman"/>
-              </w:rPr>
-            </w:pPr>
-            <w:r>
-              <w:rPr>
-                <w:rFonts w:ascii="Times New Roman" w:hAnsi="Times New Roman" w:cs="Times New Roman"/>
-              </w:rPr>
-              <w:t>13.</w:t>
-            </w:r>
-            <w:r>
-              <w:rPr>
-                <w:rFonts w:ascii="Times New Roman" w:hAnsi="Times New Roman" w:cs="Times New Roman"/>
-              </w:rPr>
-              <w:t>744141</w:t>
-            </w:r>
-          </w:p>
-        </w:tc>
-      </w:tr>
-      <w:tr>
-        <w:trPr>
-          <w:trHeight w:val="376"/>
-        </w:trPr>
-        <w:tc>
-          <w:tcPr>
-            <w:tcW w:w="1143" w:type="dxa"/>
-          </w:tcPr>
-          <w:p>
-            <w:pPr>
-              <w:spacing w:line="360" w:lineRule="auto"/>
-              <w:rPr>
-                <w:rFonts w:ascii="Times New Roman" w:hAnsi="Times New Roman" w:cs="Times New Roman"/>
-              </w:rPr>
-            </w:pPr>
-            <w:r>
-              <w:rPr>
-                <w:rFonts w:ascii="Times New Roman" w:hAnsi="Times New Roman" w:cs="Times New Roman"/>
-              </w:rPr>
-              <w:t>1</w:t>
-            </w:r>
-          </w:p>
-        </w:tc>
-        <w:tc>
-          <w:tcPr>
-            <w:tcW w:w="1151" w:type="dxa"/>
-          </w:tcPr>
-          <w:p>
-            <w:pPr>
-              <w:spacing w:line="360" w:lineRule="auto"/>
-              <w:rPr>
-                <w:rFonts w:ascii="Times New Roman" w:hAnsi="Times New Roman" w:cs="Times New Roman"/>
-              </w:rPr>
-            </w:pPr>
-            <w:r>
-              <w:rPr>
-                <w:rFonts w:ascii="Times New Roman" w:hAnsi="Times New Roman" w:cs="Times New Roman"/>
-              </w:rPr>
-              <w:t>13.084961</w:t>
-            </w:r>
-          </w:p>
-        </w:tc>
-      </w:tr>
-    </w:tbl>
-    <w:p>
-      <w:pPr>
-        <w:spacing w:line="360" w:lineRule="auto"/>
-        <w:rPr>
-          <w:rFonts w:ascii="Times New Roman" w:hAnsi="Times New Roman" w:cs="Times New Roman"/>
-        </w:rPr>
-      </w:pPr>
-    </w:p>
-    <w:p>
-      <w:pPr>
-        <w:spacing w:line="360" w:lineRule="auto"/>
-        <w:rPr>
-          <w:rFonts w:ascii="Times New Roman" w:hAnsi="Times New Roman" w:cs="Times New Roman"/>
-        </w:rPr>
-      </w:pPr>
-    </w:p>
-    <w:p>
-      <w:pPr>
-        <w:spacing w:line="360" w:lineRule="auto"/>
-        <w:rPr>
-          <w:rFonts w:ascii="Times New Roman" w:hAnsi="Times New Roman" w:cs="Times New Roman"/>
-        </w:rPr>
-      </w:pPr>
-    </w:p>
-    <w:p>
-      <w:pPr>
-        <w:spacing w:line="360" w:lineRule="auto"/>
-        <w:rPr>
-          <w:rFonts w:ascii="Times New Roman" w:hAnsi="Times New Roman" w:cs="Times New Roman"/>
-        </w:rPr>
-      </w:pPr>
-    </w:p>
-    <w:p>
-      <w:pPr>
-        <w:spacing w:line="360" w:lineRule="auto"/>
-        <w:rPr>
-          <w:rFonts w:ascii="Times New Roman" w:hAnsi="Times New Roman" w:cs="Times New Roman"/>
-        </w:rPr>
-      </w:pPr>
-      <w:r>
-        <w:rPr>
-          <w:rFonts w:ascii="Times New Roman" w:hAnsi="Times New Roman" w:cs="Times New Roman"/>
-        </w:rPr>
-        <w:t xml:space="preserve">      </w:t>
+        <w:t>, we do not have results to verify that it does indeed prevent message tracing. The source of the message does remain anonymous, as all packets containing messages have the same size of 1416, and as shown earlier there is no noticeable different between an unsuccessful and successful decryption</w:t>
       </w:r>
       <w:r>
-        <w:rPr>
-          <w:rFonts w:ascii="Times New Roman" w:hAnsi="Times New Roman" w:cs="Times New Roman"/>
-        </w:rPr>
-        <w:t>Node 3 RTTs</w:t>
-      </w:r>
-    </w:p>
-    <w:p>
-      <w:pPr>
-        <w:spacing w:after="0" w:line="240" w:lineRule="auto"/>
-        <w:rPr>
-          <w:rFonts w:ascii="Times New Roman" w:hAnsi="Times New Roman" w:cs="Times New Roman"/>
-        </w:rPr>
-      </w:pPr>
-      <w:r>
-        <w:rPr>
-          <w:rFonts w:ascii="Times New Roman" w:hAnsi="Times New Roman" w:cs="Times New Roman"/>
-        </w:rPr>
-        <w:t>Sending            RTT</w:t>
-      </w:r>
-    </w:p>
-    <w:p>
-      <w:pPr>
-        <w:spacing w:after="0" w:line="240" w:lineRule="auto"/>
-        <w:rPr>
-          <w:rFonts w:ascii="Times New Roman" w:hAnsi="Times New Roman" w:cs="Times New Roman"/>
-        </w:rPr>
-      </w:pPr>
-      <w:r>
-        <w:rPr>
-          <w:rFonts w:ascii="Times New Roman" w:hAnsi="Times New Roman" w:cs="Times New Roman"/>
-        </w:rPr>
-        <w:t xml:space="preserve">  Node              (</w:t>
-      </w:r>
-      <w:proofErr w:type="spellStart"/>
-      <w:r>
-        <w:rPr>
-          <w:rFonts w:ascii="Times New Roman" w:hAnsi="Times New Roman" w:cs="Times New Roman"/>
-        </w:rPr>
-        <w:t>ms</w:t>
-      </w:r>
-      <w:proofErr w:type="spellEnd"/>
-      <w:r>
-        <w:rPr>
-          <w:rFonts w:ascii="Times New Roman" w:hAnsi="Times New Roman" w:cs="Times New Roman"/>
-        </w:rPr>
-        <w:t>)</w:t>
-      </w:r>
-    </w:p>
-    <w:p>
-      <w:pPr>
-        <w:spacing w:after="0" w:line="240" w:lineRule="auto"/>
-        <w:rPr>
-          <w:rFonts w:ascii="Times New Roman" w:hAnsi="Times New Roman" w:cs="Times New Roman"/>
-        </w:rPr>
-      </w:pPr>
-    </w:p>
-    <w:tbl>
-      <w:tblPr>
-        <w:tblStyle w:val="TableGrid"/>
-        <w:tblpPr w:leftFromText="180" w:rightFromText="180" w:vertAnchor="text" w:tblpY="1"/>
-        <w:tblOverlap w:val="never"/>
-        <w:tblW w:w="0" w:type="auto"/>
-        <w:tblLook w:val="04A0" w:firstRow="1" w:lastRow="0" w:firstColumn="1" w:lastColumn="0" w:noHBand="0" w:noVBand="1"/>
-      </w:tblPr>
-      <w:tblGrid>
-        <w:gridCol w:w="1143"/>
-        <w:gridCol w:w="1261"/>
-      </w:tblGrid>
-      <w:tr>
-        <w:trPr>
-          <w:trHeight w:val="376"/>
-        </w:trPr>
-        <w:tc>
-          <w:tcPr>
-            <w:tcW w:w="1143" w:type="dxa"/>
-          </w:tcPr>
-          <w:p>
-            <w:pPr>
-              <w:spacing w:line="360" w:lineRule="auto"/>
-              <w:rPr>
-                <w:rFonts w:ascii="Times New Roman" w:hAnsi="Times New Roman" w:cs="Times New Roman"/>
-              </w:rPr>
-            </w:pPr>
-            <w:r>
-              <w:rPr>
-                <w:rFonts w:ascii="Times New Roman" w:hAnsi="Times New Roman" w:cs="Times New Roman"/>
-              </w:rPr>
-              <w:t>1</w:t>
-            </w:r>
-          </w:p>
-        </w:tc>
-        <w:tc>
-          <w:tcPr>
-            <w:tcW w:w="1151" w:type="dxa"/>
-          </w:tcPr>
-          <w:p>
-            <w:pPr>
-              <w:spacing w:line="360" w:lineRule="auto"/>
-              <w:jc w:val="center"/>
-              <w:rPr>
-                <w:rFonts w:ascii="Times New Roman" w:hAnsi="Times New Roman" w:cs="Times New Roman"/>
-              </w:rPr>
-            </w:pPr>
-            <w:r>
-              <w:rPr>
-                <w:rFonts w:ascii="Times New Roman" w:hAnsi="Times New Roman" w:cs="Times New Roman"/>
-              </w:rPr>
-              <w:t>41.361084</w:t>
-            </w:r>
-          </w:p>
-        </w:tc>
-      </w:tr>
-      <w:tr>
-        <w:trPr>
-          <w:trHeight w:val="376"/>
-        </w:trPr>
-        <w:tc>
-          <w:tcPr>
-            <w:tcW w:w="1143" w:type="dxa"/>
-          </w:tcPr>
-          <w:p>
-            <w:pPr>
-              <w:spacing w:line="360" w:lineRule="auto"/>
-              <w:rPr>
-                <w:rFonts w:ascii="Times New Roman" w:hAnsi="Times New Roman" w:cs="Times New Roman"/>
-              </w:rPr>
-            </w:pPr>
-            <w:r>
-              <w:rPr>
-                <w:rFonts w:ascii="Times New Roman" w:hAnsi="Times New Roman" w:cs="Times New Roman"/>
-              </w:rPr>
-              <w:t>2</w:t>
-            </w:r>
-          </w:p>
-        </w:tc>
-        <w:tc>
-          <w:tcPr>
-            <w:tcW w:w="1151" w:type="dxa"/>
-          </w:tcPr>
-          <w:p>
-            <w:pPr>
-              <w:spacing w:line="360" w:lineRule="auto"/>
-              <w:rPr>
-                <w:rFonts w:ascii="Times New Roman" w:hAnsi="Times New Roman" w:cs="Times New Roman"/>
-              </w:rPr>
-            </w:pPr>
-            <w:r>
-              <w:rPr>
-                <w:rFonts w:ascii="Times New Roman" w:hAnsi="Times New Roman" w:cs="Times New Roman"/>
-              </w:rPr>
-              <w:t>31.485107</w:t>
-            </w:r>
-          </w:p>
-        </w:tc>
-      </w:tr>
-      <w:tr>
-        <w:trPr>
-          <w:trHeight w:val="376"/>
-        </w:trPr>
-        <w:tc>
-          <w:tcPr>
-            <w:tcW w:w="1143" w:type="dxa"/>
-          </w:tcPr>
-          <w:p>
-            <w:pPr>
-              <w:spacing w:line="360" w:lineRule="auto"/>
-              <w:rPr>
-                <w:rFonts w:ascii="Times New Roman" w:hAnsi="Times New Roman" w:cs="Times New Roman"/>
-              </w:rPr>
-            </w:pPr>
-            <w:r>
-              <w:rPr>
-                <w:rFonts w:ascii="Times New Roman" w:hAnsi="Times New Roman" w:cs="Times New Roman"/>
-              </w:rPr>
-              <w:t>1</w:t>
-            </w:r>
-          </w:p>
-        </w:tc>
-        <w:tc>
-          <w:tcPr>
-            <w:tcW w:w="1151" w:type="dxa"/>
-          </w:tcPr>
-          <w:p>
-            <w:pPr>
-              <w:spacing w:line="360" w:lineRule="auto"/>
-              <w:rPr>
-                <w:rFonts w:ascii="Times New Roman" w:hAnsi="Times New Roman" w:cs="Times New Roman"/>
-              </w:rPr>
-            </w:pPr>
-            <w:r>
-              <w:rPr>
-                <w:rFonts w:ascii="Times New Roman" w:hAnsi="Times New Roman" w:cs="Times New Roman"/>
-              </w:rPr>
-              <w:t>40.700928</w:t>
-            </w:r>
-          </w:p>
-        </w:tc>
-      </w:tr>
-      <w:tr>
-        <w:trPr>
-          <w:trHeight w:val="376"/>
-        </w:trPr>
-        <w:tc>
-          <w:tcPr>
-            <w:tcW w:w="1143" w:type="dxa"/>
-          </w:tcPr>
-          <w:p>
-            <w:pPr>
-              <w:spacing w:line="360" w:lineRule="auto"/>
-              <w:rPr>
-                <w:rFonts w:ascii="Times New Roman" w:hAnsi="Times New Roman" w:cs="Times New Roman"/>
-              </w:rPr>
-            </w:pPr>
-            <w:r>
-              <w:rPr>
-                <w:rFonts w:ascii="Times New Roman" w:hAnsi="Times New Roman" w:cs="Times New Roman"/>
-              </w:rPr>
-              <w:t>2</w:t>
-            </w:r>
-          </w:p>
-        </w:tc>
-        <w:tc>
-          <w:tcPr>
-            <w:tcW w:w="1151" w:type="dxa"/>
-          </w:tcPr>
-          <w:p>
-            <w:pPr>
-              <w:spacing w:line="360" w:lineRule="auto"/>
-              <w:rPr>
-                <w:rFonts w:ascii="Times New Roman" w:hAnsi="Times New Roman" w:cs="Times New Roman"/>
-              </w:rPr>
-            </w:pPr>
-            <w:r>
-              <w:rPr>
-                <w:rFonts w:ascii="Times New Roman" w:hAnsi="Times New Roman" w:cs="Times New Roman"/>
-              </w:rPr>
-              <w:t>31.006104</w:t>
-            </w:r>
-          </w:p>
-        </w:tc>
-      </w:tr>
-      <w:tr>
-        <w:trPr>
-          <w:trHeight w:val="376"/>
-        </w:trPr>
-        <w:tc>
-          <w:tcPr>
-            <w:tcW w:w="1143" w:type="dxa"/>
-          </w:tcPr>
-          <w:p>
-            <w:pPr>
-              <w:spacing w:line="360" w:lineRule="auto"/>
-              <w:rPr>
-                <w:rFonts w:ascii="Times New Roman" w:hAnsi="Times New Roman" w:cs="Times New Roman"/>
-              </w:rPr>
-            </w:pPr>
-            <w:r>
-              <w:rPr>
-                <w:rFonts w:ascii="Times New Roman" w:hAnsi="Times New Roman" w:cs="Times New Roman"/>
-              </w:rPr>
-              <w:t>1</w:t>
-            </w:r>
-          </w:p>
-        </w:tc>
-        <w:tc>
-          <w:tcPr>
-            <w:tcW w:w="1151" w:type="dxa"/>
-          </w:tcPr>
-          <w:p>
-            <w:pPr>
-              <w:spacing w:line="360" w:lineRule="auto"/>
-              <w:rPr>
-                <w:rFonts w:ascii="Times New Roman" w:hAnsi="Times New Roman" w:cs="Times New Roman"/>
-              </w:rPr>
-            </w:pPr>
-            <w:r>
-              <w:rPr>
-                <w:rFonts w:ascii="Times New Roman" w:hAnsi="Times New Roman" w:cs="Times New Roman"/>
-              </w:rPr>
-              <w:t>32.227051</w:t>
-            </w:r>
-          </w:p>
-        </w:tc>
-      </w:tr>
-      <w:tr>
-        <w:trPr>
-          <w:trHeight w:val="376"/>
-        </w:trPr>
-        <w:tc>
-          <w:tcPr>
-            <w:tcW w:w="1143" w:type="dxa"/>
-          </w:tcPr>
-          <w:p>
-            <w:pPr>
-              <w:spacing w:line="360" w:lineRule="auto"/>
-              <w:rPr>
-                <w:rFonts w:ascii="Times New Roman" w:hAnsi="Times New Roman" w:cs="Times New Roman"/>
-              </w:rPr>
-            </w:pPr>
-            <w:r>
-              <w:rPr>
-                <w:rFonts w:ascii="Times New Roman" w:hAnsi="Times New Roman" w:cs="Times New Roman"/>
-              </w:rPr>
-              <w:t>2</w:t>
-            </w:r>
-          </w:p>
-        </w:tc>
-        <w:tc>
-          <w:tcPr>
-            <w:tcW w:w="1151" w:type="dxa"/>
-          </w:tcPr>
-          <w:p>
-            <w:pPr>
-              <w:spacing w:line="360" w:lineRule="auto"/>
-              <w:rPr>
-                <w:rFonts w:ascii="Times New Roman" w:hAnsi="Times New Roman" w:cs="Times New Roman"/>
-              </w:rPr>
-            </w:pPr>
-            <w:r>
-              <w:rPr>
-                <w:rFonts w:ascii="Times New Roman" w:hAnsi="Times New Roman" w:cs="Times New Roman"/>
-              </w:rPr>
-              <w:t>28.937988</w:t>
-            </w:r>
-          </w:p>
-        </w:tc>
-      </w:tr>
-      <w:tr>
-        <w:trPr>
-          <w:trHeight w:val="376"/>
-        </w:trPr>
-        <w:tc>
-          <w:tcPr>
-            <w:tcW w:w="1143" w:type="dxa"/>
-          </w:tcPr>
-          <w:p>
-            <w:pPr>
-              <w:spacing w:line="360" w:lineRule="auto"/>
-              <w:rPr>
-                <w:rFonts w:ascii="Times New Roman" w:hAnsi="Times New Roman" w:cs="Times New Roman"/>
-              </w:rPr>
-            </w:pPr>
-            <w:r>
-              <w:rPr>
-                <w:rFonts w:ascii="Times New Roman" w:hAnsi="Times New Roman" w:cs="Times New Roman"/>
-              </w:rPr>
-              <w:t>1</w:t>
-            </w:r>
-          </w:p>
-        </w:tc>
-        <w:tc>
-          <w:tcPr>
-            <w:tcW w:w="1151" w:type="dxa"/>
-          </w:tcPr>
-          <w:p>
-            <w:pPr>
-              <w:spacing w:line="360" w:lineRule="auto"/>
-              <w:rPr>
-                <w:rFonts w:ascii="Times New Roman" w:hAnsi="Times New Roman" w:cs="Times New Roman"/>
-              </w:rPr>
-            </w:pPr>
-            <w:r>
-              <w:rPr>
-                <w:rFonts w:ascii="Times New Roman" w:hAnsi="Times New Roman" w:cs="Times New Roman"/>
-              </w:rPr>
-              <w:t>37.948975</w:t>
-            </w:r>
-          </w:p>
-        </w:tc>
-      </w:tr>
-      <w:tr>
-        <w:trPr>
-          <w:trHeight w:val="376"/>
-        </w:trPr>
-        <w:tc>
-          <w:tcPr>
-            <w:tcW w:w="1143" w:type="dxa"/>
-          </w:tcPr>
-          <w:p>
-            <w:pPr>
-              <w:spacing w:line="360" w:lineRule="auto"/>
-              <w:rPr>
-                <w:rFonts w:ascii="Times New Roman" w:hAnsi="Times New Roman" w:cs="Times New Roman"/>
-              </w:rPr>
-            </w:pPr>
-            <w:r>
-              <w:rPr>
-                <w:rFonts w:ascii="Times New Roman" w:hAnsi="Times New Roman" w:cs="Times New Roman"/>
-              </w:rPr>
-              <w:t>2</w:t>
-            </w:r>
-          </w:p>
-        </w:tc>
-        <w:tc>
-          <w:tcPr>
-            <w:tcW w:w="1151" w:type="dxa"/>
-          </w:tcPr>
-          <w:p>
-            <w:pPr>
-              <w:spacing w:line="360" w:lineRule="auto"/>
-              <w:rPr>
-                <w:rFonts w:ascii="Times New Roman" w:hAnsi="Times New Roman" w:cs="Times New Roman"/>
-              </w:rPr>
-            </w:pPr>
-            <w:r>
-              <w:rPr>
-                <w:rFonts w:ascii="Times New Roman" w:hAnsi="Times New Roman" w:cs="Times New Roman"/>
-              </w:rPr>
-              <w:t>27.944092</w:t>
-            </w:r>
-          </w:p>
-        </w:tc>
-      </w:tr>
-      <w:tr>
-        <w:trPr>
-          <w:trHeight w:val="376"/>
-        </w:trPr>
-        <w:tc>
-          <w:tcPr>
-            <w:tcW w:w="1143" w:type="dxa"/>
-          </w:tcPr>
-          <w:p>
-            <w:pPr>
-              <w:spacing w:line="360" w:lineRule="auto"/>
-              <w:rPr>
-                <w:rFonts w:ascii="Times New Roman" w:hAnsi="Times New Roman" w:cs="Times New Roman"/>
-              </w:rPr>
-            </w:pPr>
-            <w:r>
-              <w:rPr>
-                <w:rFonts w:ascii="Times New Roman" w:hAnsi="Times New Roman" w:cs="Times New Roman"/>
-              </w:rPr>
-              <w:t>1</w:t>
-            </w:r>
-          </w:p>
-        </w:tc>
-        <w:tc>
-          <w:tcPr>
-            <w:tcW w:w="1151" w:type="dxa"/>
-          </w:tcPr>
-          <w:p>
-            <w:pPr>
-              <w:spacing w:line="360" w:lineRule="auto"/>
-              <w:rPr>
-                <w:rFonts w:ascii="Times New Roman" w:hAnsi="Times New Roman" w:cs="Times New Roman"/>
-              </w:rPr>
-            </w:pPr>
-            <w:r>
-              <w:rPr>
-                <w:rFonts w:ascii="Times New Roman" w:hAnsi="Times New Roman" w:cs="Times New Roman"/>
-              </w:rPr>
-              <w:t>37.994873</w:t>
-            </w:r>
-          </w:p>
-        </w:tc>
-      </w:tr>
-      <w:tr>
-        <w:trPr>
-          <w:trHeight w:val="376"/>
-        </w:trPr>
-        <w:tc>
-          <w:tcPr>
-            <w:tcW w:w="1143" w:type="dxa"/>
-          </w:tcPr>
-          <w:p>
-            <w:pPr>
-              <w:spacing w:line="360" w:lineRule="auto"/>
-              <w:rPr>
-                <w:rFonts w:ascii="Times New Roman" w:hAnsi="Times New Roman" w:cs="Times New Roman"/>
-              </w:rPr>
-            </w:pPr>
-            <w:r>
-              <w:rPr>
-                <w:rFonts w:ascii="Times New Roman" w:hAnsi="Times New Roman" w:cs="Times New Roman"/>
-              </w:rPr>
-              <w:t>2</w:t>
-            </w:r>
-          </w:p>
-        </w:tc>
-        <w:tc>
-          <w:tcPr>
-            <w:tcW w:w="1151" w:type="dxa"/>
-          </w:tcPr>
-          <w:p>
-            <w:pPr>
-              <w:spacing w:line="360" w:lineRule="auto"/>
-              <w:rPr>
-                <w:rFonts w:ascii="Times New Roman" w:hAnsi="Times New Roman" w:cs="Times New Roman"/>
-              </w:rPr>
-            </w:pPr>
-            <w:r>
-              <w:rPr>
-                <w:rFonts w:ascii="Times New Roman" w:hAnsi="Times New Roman" w:cs="Times New Roman"/>
-              </w:rPr>
-              <w:t>111.469971</w:t>
-            </w:r>
-          </w:p>
-        </w:tc>
-      </w:tr>
-      <w:tr>
-        <w:trPr>
-          <w:trHeight w:val="376"/>
-        </w:trPr>
-        <w:tc>
-          <w:tcPr>
-            <w:tcW w:w="1143" w:type="dxa"/>
-          </w:tcPr>
-          <w:p>
-            <w:pPr>
-              <w:spacing w:line="360" w:lineRule="auto"/>
-              <w:rPr>
-                <w:rFonts w:ascii="Times New Roman" w:hAnsi="Times New Roman" w:cs="Times New Roman"/>
-              </w:rPr>
-            </w:pPr>
-            <w:r>
-              <w:rPr>
-                <w:rFonts w:ascii="Times New Roman" w:hAnsi="Times New Roman" w:cs="Times New Roman"/>
-              </w:rPr>
-              <w:t>1</w:t>
-            </w:r>
-          </w:p>
-        </w:tc>
-        <w:tc>
-          <w:tcPr>
-            <w:tcW w:w="1151" w:type="dxa"/>
-          </w:tcPr>
-          <w:p>
-            <w:pPr>
-              <w:spacing w:line="360" w:lineRule="auto"/>
-              <w:rPr>
-                <w:rFonts w:ascii="Times New Roman" w:hAnsi="Times New Roman" w:cs="Times New Roman"/>
-              </w:rPr>
-            </w:pPr>
-            <w:r>
-              <w:rPr>
-                <w:rFonts w:ascii="Times New Roman" w:hAnsi="Times New Roman" w:cs="Times New Roman"/>
-              </w:rPr>
-              <w:t>45.537109</w:t>
-            </w:r>
-          </w:p>
-        </w:tc>
-      </w:tr>
-      <w:tr>
-        <w:trPr>
-          <w:trHeight w:val="376"/>
-        </w:trPr>
-        <w:tc>
-          <w:tcPr>
-            <w:tcW w:w="1143" w:type="dxa"/>
-          </w:tcPr>
-          <w:p>
-            <w:pPr>
-              <w:spacing w:line="360" w:lineRule="auto"/>
-              <w:rPr>
-                <w:rFonts w:ascii="Times New Roman" w:hAnsi="Times New Roman" w:cs="Times New Roman"/>
-              </w:rPr>
-            </w:pPr>
-            <w:r>
-              <w:rPr>
-                <w:rFonts w:ascii="Times New Roman" w:hAnsi="Times New Roman" w:cs="Times New Roman"/>
-              </w:rPr>
-              <w:t>2</w:t>
-            </w:r>
-          </w:p>
-        </w:tc>
-        <w:tc>
-          <w:tcPr>
-            <w:tcW w:w="1151" w:type="dxa"/>
-          </w:tcPr>
-          <w:p>
-            <w:pPr>
-              <w:spacing w:line="360" w:lineRule="auto"/>
-              <w:rPr>
-                <w:rFonts w:ascii="Times New Roman" w:hAnsi="Times New Roman" w:cs="Times New Roman"/>
-              </w:rPr>
-            </w:pPr>
-            <w:r>
-              <w:rPr>
-                <w:rFonts w:ascii="Times New Roman" w:hAnsi="Times New Roman" w:cs="Times New Roman"/>
-              </w:rPr>
-              <w:t>33.472168</w:t>
-            </w:r>
-          </w:p>
-        </w:tc>
-      </w:tr>
-    </w:tbl>
-    <w:p>
-      <w:pPr>
-        <w:spacing w:line="360" w:lineRule="auto"/>
-        <w:rPr>
-          <w:rFonts w:ascii="Times New Roman" w:hAnsi="Times New Roman" w:cs="Times New Roman"/>
-        </w:rPr>
-      </w:pPr>
-    </w:p>
-    <w:p>
-      <w:pPr>
-        <w:spacing w:line="360" w:lineRule="auto"/>
-        <w:rPr>
-          <w:rFonts w:ascii="Times New Roman" w:hAnsi="Times New Roman" w:cs="Times New Roman"/>
-        </w:rPr>
-      </w:pPr>
-    </w:p>
-    <w:p>
-      <w:pPr>
-        <w:spacing w:line="360" w:lineRule="auto"/>
-        <w:rPr>
-          <w:rFonts w:ascii="Times New Roman" w:hAnsi="Times New Roman" w:cs="Times New Roman"/>
-        </w:rPr>
-      </w:pPr>
-    </w:p>
-    <w:p>
-      <w:pPr>
-        <w:spacing w:line="360" w:lineRule="auto"/>
-        <w:rPr>
-          <w:rFonts w:ascii="Times New Roman" w:hAnsi="Times New Roman" w:cs="Times New Roman"/>
-        </w:rPr>
-      </w:pPr>
-    </w:p>
-    <w:p>
-      <w:pPr>
-        <w:spacing w:after="0" w:line="360" w:lineRule="auto"/>
-        <w:rPr>
-          <w:rFonts w:ascii="Times New Roman" w:hAnsi="Times New Roman" w:cs="Times New Roman"/>
-        </w:rPr>
-        <w:sectPr>
-          <w:type w:val="continuous"/>
-          <w:pgSz w:w="12240" w:h="15840"/>
-          <w:pgMar w:top="1440" w:right="1440" w:bottom="1440" w:left="1440" w:header="720" w:footer="720" w:gutter="0"/>
-          <w:cols w:num="3" w:space="720"/>
-          <w:docGrid w:linePitch="360"/>
-        </w:sectPr>
-      </w:pPr>
-    </w:p>
-    <w:p>
-      <w:pPr>
-        <w:spacing w:line="360" w:lineRule="auto"/>
-        <w:rPr>
-          <w:rFonts w:ascii="Times New Roman" w:hAnsi="Times New Roman" w:cs="Times New Roman"/>
-        </w:rPr>
-      </w:pPr>
-      <w:r>
-        <w:rPr>
-          <w:rFonts w:ascii="Times New Roman" w:hAnsi="Times New Roman" w:cs="Times New Roman"/>
-        </w:rPr>
-        <w:lastRenderedPageBreak/>
-        <w:t>From this data we conclude something.</w:t>
-      </w:r>
-    </w:p>
-    <w:p>
-      <w:pPr>
-        <w:spacing w:line="360" w:lineRule="auto"/>
-        <w:rPr>
-          <w:rFonts w:ascii="Times New Roman" w:hAnsi="Times New Roman" w:cs="Times New Roman"/>
-        </w:rPr>
-        <w:sectPr>
-          <w:type w:val="continuous"/>
-          <w:pgSz w:w="12240" w:h="15840"/>
-          <w:pgMar w:top="1440" w:right="1440" w:bottom="1440" w:left="1440" w:header="720" w:footer="720" w:gutter="0"/>
-          <w:cols w:space="720"/>
-          <w:docGrid w:linePitch="360"/>
-        </w:sectPr>
-      </w:pPr>
-    </w:p>
-    <w:p>
-      <w:pPr>
-        <w:spacing w:line="360" w:lineRule="auto"/>
-        <w:rPr>
-          <w:rFonts w:ascii="Times New Roman" w:hAnsi="Times New Roman" w:cs="Times New Roman"/>
-        </w:rPr>
-      </w:pPr>
-      <w:r>
-        <w:rPr>
-          <w:rFonts w:ascii="Times New Roman" w:hAnsi="Times New Roman" w:cs="Times New Roman"/>
-        </w:rPr>
-        <w:lastRenderedPageBreak/>
-        <w:t xml:space="preserve">During this test the ANS reshuffled the peer list x times.  These reshuffles took y </w:t>
-      </w:r>
-      <w:proofErr w:type="spellStart"/>
-      <w:r>
-        <w:rPr>
-          <w:rFonts w:ascii="Times New Roman" w:hAnsi="Times New Roman" w:cs="Times New Roman"/>
-        </w:rPr>
-        <w:t>ms</w:t>
-      </w:r>
-      <w:proofErr w:type="spellEnd"/>
-      <w:r>
-        <w:rPr>
-          <w:rFonts w:ascii="Times New Roman" w:hAnsi="Times New Roman" w:cs="Times New Roman"/>
-        </w:rPr>
-        <w:t xml:space="preserve"> on average.  </w:t>
-      </w:r>
-    </w:p>
-    <w:p>
-      <w:pPr>
-        <w:spacing w:line="360" w:lineRule="auto"/>
-      </w:pPr>
-      <w:r>
-        <w:rPr>
-          <w:rFonts w:ascii="Times New Roman" w:hAnsi="Times New Roman" w:cs="Times New Roman"/>
-        </w:rPr>
-        <w:tab/>
-        <w:t xml:space="preserve">The last thing we needed to check was encryption.  Using </w:t>
-      </w:r>
-      <w:proofErr w:type="spellStart"/>
-      <w:r>
-        <w:rPr>
-          <w:rFonts w:ascii="Times New Roman" w:hAnsi="Times New Roman" w:cs="Times New Roman"/>
-        </w:rPr>
-        <w:t>wireshark</w:t>
-      </w:r>
-      <w:proofErr w:type="spellEnd"/>
-      <w:r>
-        <w:rPr>
-          <w:rFonts w:ascii="Times New Roman" w:hAnsi="Times New Roman" w:cs="Times New Roman"/>
-        </w:rPr>
-        <w:t>, we confirmed the messages were indeed encrypted.  No identical packets were found either.</w:t>
+        <w:t xml:space="preserve">. </w:t>
       </w:r>
     </w:p>
     <w:sectPr>
-      <w:type w:val="continuous"/>
       <w:pgSz w:w="12240" w:h="15840"/>
       <w:pgMar w:top="1440" w:right="1440" w:bottom="1440" w:left="1440" w:header="720" w:footer="720" w:gutter="0"/>
       <w:cols w:space="720"/>
@@ -4119,11 +1797,11 @@
           <c:showBubbleSize val="0"/>
         </c:dLbls>
         <c:smooth val="0"/>
-        <c:axId val="338931400"/>
-        <c:axId val="338927480"/>
+        <c:axId val="332840448"/>
+        <c:axId val="332842016"/>
       </c:lineChart>
       <c:catAx>
-        <c:axId val="338931400"/>
+        <c:axId val="332840448"/>
         <c:scaling>
           <c:orientation val="minMax"/>
         </c:scaling>
@@ -4234,7 +1912,7 @@
             <a:endParaRPr lang="en-US"/>
           </a:p>
         </c:txPr>
-        <c:crossAx val="338927480"/>
+        <c:crossAx val="332842016"/>
         <c:crosses val="autoZero"/>
         <c:auto val="1"/>
         <c:lblAlgn val="ctr"/>
@@ -4242,7 +1920,7 @@
         <c:noMultiLvlLbl val="0"/>
       </c:catAx>
       <c:valAx>
-        <c:axId val="338927480"/>
+        <c:axId val="332842016"/>
         <c:scaling>
           <c:orientation val="minMax"/>
           <c:min val="0.13"/>
@@ -4354,7 +2032,7 @@
             <a:endParaRPr lang="en-US"/>
           </a:p>
         </c:txPr>
-        <c:crossAx val="338931400"/>
+        <c:crossAx val="332840448"/>
         <c:crosses val="autoZero"/>
         <c:crossBetween val="between"/>
       </c:valAx>
@@ -5158,11 +2836,11 @@
           <c:showBubbleSize val="0"/>
         </c:dLbls>
         <c:smooth val="0"/>
-        <c:axId val="338928264"/>
-        <c:axId val="338925520"/>
+        <c:axId val="332840840"/>
+        <c:axId val="332841624"/>
       </c:lineChart>
       <c:catAx>
-        <c:axId val="338928264"/>
+        <c:axId val="332840840"/>
         <c:scaling>
           <c:orientation val="minMax"/>
         </c:scaling>
@@ -5265,7 +2943,7 @@
             <a:endParaRPr lang="en-US"/>
           </a:p>
         </c:txPr>
-        <c:crossAx val="338925520"/>
+        <c:crossAx val="332841624"/>
         <c:crosses val="autoZero"/>
         <c:auto val="1"/>
         <c:lblAlgn val="ctr"/>
@@ -5273,7 +2951,7 @@
         <c:noMultiLvlLbl val="0"/>
       </c:catAx>
       <c:valAx>
-        <c:axId val="338925520"/>
+        <c:axId val="332841624"/>
         <c:scaling>
           <c:orientation val="minMax"/>
           <c:min val="7"/>
@@ -5385,7 +3063,7 @@
             <a:endParaRPr lang="en-US"/>
           </a:p>
         </c:txPr>
-        <c:crossAx val="338928264"/>
+        <c:crossAx val="332840840"/>
         <c:crosses val="autoZero"/>
         <c:crossBetween val="between"/>
       </c:valAx>
@@ -5748,11 +3426,11 @@
           <c:showBubbleSize val="0"/>
         </c:dLbls>
         <c:smooth val="0"/>
-        <c:axId val="338933752"/>
-        <c:axId val="338927088"/>
+        <c:axId val="332843192"/>
+        <c:axId val="332843976"/>
       </c:lineChart>
       <c:catAx>
-        <c:axId val="338933752"/>
+        <c:axId val="332843192"/>
         <c:scaling>
           <c:orientation val="minMax"/>
         </c:scaling>
@@ -5849,7 +3527,7 @@
             <a:endParaRPr lang="en-US"/>
           </a:p>
         </c:txPr>
-        <c:crossAx val="338927088"/>
+        <c:crossAx val="332843976"/>
         <c:crosses val="autoZero"/>
         <c:auto val="1"/>
         <c:lblAlgn val="ctr"/>
@@ -5857,7 +3535,7 @@
         <c:noMultiLvlLbl val="0"/>
       </c:catAx>
       <c:valAx>
-        <c:axId val="338927088"/>
+        <c:axId val="332843976"/>
         <c:scaling>
           <c:orientation val="minMax"/>
         </c:scaling>
@@ -5963,7 +3641,7 @@
             <a:endParaRPr lang="en-US"/>
           </a:p>
         </c:txPr>
-        <c:crossAx val="338933752"/>
+        <c:crossAx val="332843192"/>
         <c:crosses val="autoZero"/>
         <c:crossBetween val="between"/>
       </c:valAx>
@@ -6036,264 +3714,6 @@
     </a:p>
   </c:txPr>
   <c:externalData r:id="rId4">
-    <c:autoUpdate val="0"/>
-  </c:externalData>
-</c:chartSpace>
-</file>
-
-<file path=word/charts/chart4.xml><?xml version="1.0" encoding="utf-8"?>
-<c:chartSpace xmlns:c="http://schemas.openxmlformats.org/drawingml/2006/chart" xmlns:a="http://schemas.openxmlformats.org/drawingml/2006/main" xmlns:r="http://schemas.openxmlformats.org/officeDocument/2006/relationships">
-  <c:date1904 val="0"/>
-  <c:lang val="en-US"/>
-  <c:roundedCorners val="0"/>
-  <mc:AlternateContent xmlns:mc="http://schemas.openxmlformats.org/markup-compatibility/2006">
-    <mc:Choice xmlns:c14="http://schemas.microsoft.com/office/drawing/2007/8/2/chart" Requires="c14">
-      <c14:style val="102"/>
-    </mc:Choice>
-    <mc:Fallback>
-      <c:style val="2"/>
-    </mc:Fallback>
-  </mc:AlternateContent>
-  <c:chart>
-    <c:autoTitleDeleted val="0"/>
-    <c:plotArea>
-      <c:layout/>
-      <c:lineChart>
-        <c:grouping val="standard"/>
-        <c:varyColors val="0"/>
-        <c:ser>
-          <c:idx val="0"/>
-          <c:order val="0"/>
-          <c:tx>
-            <c:strRef>
-              <c:f>Sheet1!$B$1</c:f>
-              <c:strCache>
-                <c:ptCount val="1"/>
-                <c:pt idx="0">
-                  <c:v>No Network Utilization</c:v>
-                </c:pt>
-              </c:strCache>
-            </c:strRef>
-          </c:tx>
-          <c:marker>
-            <c:symbol val="none"/>
-          </c:marker>
-          <c:cat>
-            <c:numRef>
-              <c:f>Sheet1!$A$2:$A$60</c:f>
-              <c:numCache>
-                <c:formatCode>General</c:formatCode>
-                <c:ptCount val="59"/>
-                <c:pt idx="0">
-                  <c:v>0</c:v>
-                </c:pt>
-                <c:pt idx="28">
-                  <c:v>150</c:v>
-                </c:pt>
-                <c:pt idx="58">
-                  <c:v>300</c:v>
-                </c:pt>
-              </c:numCache>
-            </c:numRef>
-          </c:cat>
-          <c:val>
-            <c:numRef>
-              <c:f>Sheet1!$B$2:$B$60</c:f>
-              <c:numCache>
-                <c:formatCode>General</c:formatCode>
-                <c:ptCount val="59"/>
-                <c:pt idx="0">
-                  <c:v>4.3</c:v>
-                </c:pt>
-                <c:pt idx="1">
-                  <c:v>2.5</c:v>
-                </c:pt>
-                <c:pt idx="2">
-                  <c:v>3.5</c:v>
-                </c:pt>
-                <c:pt idx="3">
-                  <c:v>4.5</c:v>
-                </c:pt>
-                <c:pt idx="6">
-                  <c:v>0</c:v>
-                </c:pt>
-              </c:numCache>
-            </c:numRef>
-          </c:val>
-          <c:smooth val="0"/>
-        </c:ser>
-        <c:ser>
-          <c:idx val="1"/>
-          <c:order val="1"/>
-          <c:tx>
-            <c:strRef>
-              <c:f>Sheet1!$C$1</c:f>
-              <c:strCache>
-                <c:ptCount val="1"/>
-                <c:pt idx="0">
-                  <c:v>Browser Open</c:v>
-                </c:pt>
-              </c:strCache>
-            </c:strRef>
-          </c:tx>
-          <c:marker>
-            <c:symbol val="none"/>
-          </c:marker>
-          <c:cat>
-            <c:numRef>
-              <c:f>Sheet1!$A$2:$A$60</c:f>
-              <c:numCache>
-                <c:formatCode>General</c:formatCode>
-                <c:ptCount val="59"/>
-                <c:pt idx="0">
-                  <c:v>0</c:v>
-                </c:pt>
-                <c:pt idx="28">
-                  <c:v>150</c:v>
-                </c:pt>
-                <c:pt idx="58">
-                  <c:v>300</c:v>
-                </c:pt>
-              </c:numCache>
-            </c:numRef>
-          </c:cat>
-          <c:val>
-            <c:numRef>
-              <c:f>Sheet1!$C$2:$C$60</c:f>
-              <c:numCache>
-                <c:formatCode>General</c:formatCode>
-                <c:ptCount val="59"/>
-                <c:pt idx="0">
-                  <c:v>2.4</c:v>
-                </c:pt>
-                <c:pt idx="1">
-                  <c:v>4.4000000000000004</c:v>
-                </c:pt>
-                <c:pt idx="2">
-                  <c:v>1.8</c:v>
-                </c:pt>
-                <c:pt idx="3">
-                  <c:v>2.8</c:v>
-                </c:pt>
-              </c:numCache>
-            </c:numRef>
-          </c:val>
-          <c:smooth val="0"/>
-        </c:ser>
-        <c:ser>
-          <c:idx val="2"/>
-          <c:order val="2"/>
-          <c:tx>
-            <c:strRef>
-              <c:f>Sheet1!$D$1</c:f>
-              <c:strCache>
-                <c:ptCount val="1"/>
-                <c:pt idx="0">
-                  <c:v>File Transfer</c:v>
-                </c:pt>
-              </c:strCache>
-            </c:strRef>
-          </c:tx>
-          <c:marker>
-            <c:symbol val="none"/>
-          </c:marker>
-          <c:cat>
-            <c:numRef>
-              <c:f>Sheet1!$A$2:$A$60</c:f>
-              <c:numCache>
-                <c:formatCode>General</c:formatCode>
-                <c:ptCount val="59"/>
-                <c:pt idx="0">
-                  <c:v>0</c:v>
-                </c:pt>
-                <c:pt idx="28">
-                  <c:v>150</c:v>
-                </c:pt>
-                <c:pt idx="58">
-                  <c:v>300</c:v>
-                </c:pt>
-              </c:numCache>
-            </c:numRef>
-          </c:cat>
-          <c:val>
-            <c:numRef>
-              <c:f>Sheet1!$D$2:$D$60</c:f>
-              <c:numCache>
-                <c:formatCode>General</c:formatCode>
-                <c:ptCount val="59"/>
-                <c:pt idx="0">
-                  <c:v>2</c:v>
-                </c:pt>
-                <c:pt idx="1">
-                  <c:v>2</c:v>
-                </c:pt>
-                <c:pt idx="2">
-                  <c:v>3</c:v>
-                </c:pt>
-                <c:pt idx="3">
-                  <c:v>5</c:v>
-                </c:pt>
-              </c:numCache>
-            </c:numRef>
-          </c:val>
-          <c:smooth val="0"/>
-        </c:ser>
-        <c:dLbls>
-          <c:showLegendKey val="0"/>
-          <c:showVal val="0"/>
-          <c:showCatName val="0"/>
-          <c:showSerName val="0"/>
-          <c:showPercent val="0"/>
-          <c:showBubbleSize val="0"/>
-        </c:dLbls>
-        <c:smooth val="0"/>
-        <c:axId val="338934144"/>
-        <c:axId val="338931008"/>
-      </c:lineChart>
-      <c:catAx>
-        <c:axId val="338934144"/>
-        <c:scaling>
-          <c:orientation val="minMax"/>
-        </c:scaling>
-        <c:delete val="0"/>
-        <c:axPos val="b"/>
-        <c:numFmt formatCode="#,##0.00" sourceLinked="0"/>
-        <c:majorTickMark val="out"/>
-        <c:minorTickMark val="none"/>
-        <c:tickLblPos val="nextTo"/>
-        <c:crossAx val="338931008"/>
-        <c:crosses val="autoZero"/>
-        <c:auto val="1"/>
-        <c:lblAlgn val="ctr"/>
-        <c:lblOffset val="100"/>
-        <c:noMultiLvlLbl val="0"/>
-      </c:catAx>
-      <c:valAx>
-        <c:axId val="338931008"/>
-        <c:scaling>
-          <c:orientation val="minMax"/>
-        </c:scaling>
-        <c:delete val="0"/>
-        <c:axPos val="l"/>
-        <c:majorGridlines/>
-        <c:numFmt formatCode="General" sourceLinked="1"/>
-        <c:majorTickMark val="out"/>
-        <c:minorTickMark val="none"/>
-        <c:tickLblPos val="nextTo"/>
-        <c:crossAx val="338934144"/>
-        <c:crosses val="autoZero"/>
-        <c:crossBetween val="between"/>
-      </c:valAx>
-    </c:plotArea>
-    <c:legend>
-      <c:legendPos val="r"/>
-      <c:overlay val="0"/>
-    </c:legend>
-    <c:plotVisOnly val="1"/>
-    <c:dispBlanksAs val="gap"/>
-    <c:showDLblsOverMax val="0"/>
-  </c:chart>
-  <c:externalData r:id="rId1">
     <c:autoUpdate val="0"/>
   </c:externalData>
 </c:chartSpace>
@@ -9047,7 +6467,7 @@
 </file>
 
 <file path=customXml/itemProps1.xml><?xml version="1.0" encoding="utf-8"?>
-<ds:datastoreItem xmlns:ds="http://schemas.openxmlformats.org/officeDocument/2006/customXml" ds:itemID="{0725451B-F85F-46C8-BD3E-6C98EB924541}">
+<ds:datastoreItem xmlns:ds="http://schemas.openxmlformats.org/officeDocument/2006/customXml" ds:itemID="{3F79D5BC-8299-483A-8027-7A3CA40B05EC}">
   <ds:schemaRefs>
     <ds:schemaRef ds:uri="http://schemas.openxmlformats.org/officeDocument/2006/bibliography"/>
   </ds:schemaRefs>

</xml_diff>